<commit_message>
Task 3 - Writing Acceptance Tests.
Added test cases to make sure the application satisfies the user
stories.
</commit_message>
<xml_diff>
--- a/CoffeeMaker/reqs/Coffee Maker Acceptance Tests.docx
+++ b/CoffeeMaker/reqs/Coffee Maker Acceptance Tests.docx
@@ -1,6 +1,6 @@
 
 <file path=word/document.xml><?xml version="1.0" encoding="utf-8"?>
-<w:document xmlns:ve="http://schemas.openxmlformats.org/markup-compatibility/2006" xmlns:o="urn:schemas-microsoft-com:office:office" xmlns:r="http://schemas.openxmlformats.org/officeDocument/2006/relationships" xmlns:m="http://schemas.openxmlformats.org/officeDocument/2006/math" xmlns:v="urn:schemas-microsoft-com:vml" xmlns:wp="http://schemas.openxmlformats.org/drawingml/2006/wordprocessingDrawing" xmlns:w10="urn:schemas-microsoft-com:office:word" xmlns:w="http://schemas.openxmlformats.org/wordprocessingml/2006/main" xmlns:wne="http://schemas.microsoft.com/office/word/2006/wordml">
+<w:document xmlns:wpc="http://schemas.microsoft.com/office/word/2010/wordprocessingCanvas" xmlns:mo="http://schemas.microsoft.com/office/mac/office/2008/main" xmlns:mc="http://schemas.openxmlformats.org/markup-compatibility/2006" xmlns:mv="urn:schemas-microsoft-com:mac:vml" xmlns:o="urn:schemas-microsoft-com:office:office" xmlns:r="http://schemas.openxmlformats.org/officeDocument/2006/relationships" xmlns:m="http://schemas.openxmlformats.org/officeDocument/2006/math" xmlns:v="urn:schemas-microsoft-com:vml" xmlns:wp14="http://schemas.microsoft.com/office/word/2010/wordprocessingDrawing" xmlns:wp="http://schemas.openxmlformats.org/drawingml/2006/wordprocessingDrawing" xmlns:w10="urn:schemas-microsoft-com:office:word" xmlns:w="http://schemas.openxmlformats.org/wordprocessingml/2006/main" xmlns:w14="http://schemas.microsoft.com/office/word/2010/wordml" xmlns:wpg="http://schemas.microsoft.com/office/word/2010/wordprocessingGroup" xmlns:wpi="http://schemas.microsoft.com/office/word/2010/wordprocessingInk" xmlns:wne="http://schemas.microsoft.com/office/word/2006/wordml" xmlns:wps="http://schemas.microsoft.com/office/word/2010/wordprocessingShape" mc:Ignorable="w14 wp14">
   <w:body>
     <w:p>
       <w:pPr>
@@ -22,6 +22,8 @@
     </w:p>
     <w:tbl>
       <w:tblPr>
+        <w:tblpPr w:leftFromText="180" w:rightFromText="180" w:vertAnchor="text" w:tblpY="1"/>
+        <w:tblOverlap w:val="never"/>
         <w:tblW w:w="12885" w:type="dxa"/>
         <w:tblCellSpacing w:w="0" w:type="dxa"/>
         <w:tblBorders>
@@ -34,13 +36,13 @@
           <w:left w:w="0" w:type="dxa"/>
           <w:right w:w="0" w:type="dxa"/>
         </w:tblCellMar>
-        <w:tblLook w:val="04A0"/>
+        <w:tblLook w:val="04A0" w:firstRow="1" w:lastRow="0" w:firstColumn="1" w:lastColumn="0" w:noHBand="0" w:noVBand="1"/>
       </w:tblPr>
       <w:tblGrid>
-        <w:gridCol w:w="1696"/>
-        <w:gridCol w:w="3860"/>
-        <w:gridCol w:w="3639"/>
-        <w:gridCol w:w="3690"/>
+        <w:gridCol w:w="1691"/>
+        <w:gridCol w:w="4104"/>
+        <w:gridCol w:w="3530"/>
+        <w:gridCol w:w="3560"/>
       </w:tblGrid>
       <w:tr>
         <w:trPr>
@@ -232,7 +234,7 @@
           </w:tcPr>
           <w:p>
             <w:pPr>
-              <w:spacing w:before="100" w:beforeAutospacing="1" w:after="100" w:afterAutospacing="1" w:line="240" w:lineRule="auto"/>
+              <w:spacing w:after="100" w:afterAutospacing="1" w:line="240" w:lineRule="auto"/>
               <w:rPr>
                 <w:rFonts w:ascii="Times New Roman" w:eastAsia="Times New Roman" w:hAnsi="Times New Roman" w:cs="Times New Roman"/>
                 <w:sz w:val="20"/>
@@ -424,25 +426,26 @@
               <w:right w:val="outset" w:sz="6" w:space="0" w:color="auto"/>
             </w:tcBorders>
             <w:vAlign w:val="center"/>
-            <w:hideMark/>
-          </w:tcPr>
-          <w:p>
-            <w:pPr>
-              <w:spacing w:after="0" w:line="240" w:lineRule="auto"/>
-              <w:rPr>
-                <w:rFonts w:ascii="Times New Roman" w:eastAsia="Times New Roman" w:hAnsi="Times New Roman" w:cs="Times New Roman"/>
-                <w:sz w:val="20"/>
-                <w:szCs w:val="20"/>
-              </w:rPr>
-            </w:pPr>
-            <w:r>
-              <w:rPr>
-                <w:rFonts w:ascii="Times New Roman" w:eastAsia="Times New Roman" w:hAnsi="Times New Roman" w:cs="Times New Roman"/>
-                <w:sz w:val="20"/>
-                <w:szCs w:val="20"/>
-              </w:rPr>
-              <w:t>deleteRecipe1</w:t>
-            </w:r>
+          </w:tcPr>
+          <w:p>
+            <w:pPr>
+              <w:spacing w:after="0" w:line="240" w:lineRule="auto"/>
+              <w:rPr>
+                <w:rFonts w:ascii="Times New Roman" w:eastAsia="Times New Roman" w:hAnsi="Times New Roman" w:cs="Times New Roman"/>
+                <w:sz w:val="20"/>
+                <w:szCs w:val="20"/>
+              </w:rPr>
+            </w:pPr>
+            <w:proofErr w:type="gramStart"/>
+            <w:r>
+              <w:rPr>
+                <w:rFonts w:ascii="Times New Roman" w:eastAsia="Times New Roman" w:hAnsi="Times New Roman" w:cs="Times New Roman"/>
+                <w:sz w:val="20"/>
+                <w:szCs w:val="20"/>
+              </w:rPr>
+              <w:t>addRecipe2</w:t>
+            </w:r>
+            <w:proofErr w:type="gramEnd"/>
           </w:p>
         </w:tc>
         <w:tc>
@@ -455,60 +458,134 @@
               <w:right w:val="outset" w:sz="6" w:space="0" w:color="auto"/>
             </w:tcBorders>
             <w:vAlign w:val="center"/>
-            <w:hideMark/>
-          </w:tcPr>
-          <w:p>
-            <w:pPr>
-              <w:spacing w:before="100" w:beforeAutospacing="1" w:after="100" w:afterAutospacing="1" w:line="240" w:lineRule="auto"/>
-              <w:rPr>
-                <w:rFonts w:ascii="Times New Roman" w:eastAsia="Times New Roman" w:hAnsi="Times New Roman" w:cs="Times New Roman"/>
-                <w:sz w:val="20"/>
-                <w:szCs w:val="20"/>
-              </w:rPr>
-            </w:pPr>
-            <w:r>
-              <w:rPr>
-                <w:rFonts w:ascii="Times New Roman" w:eastAsia="Times New Roman" w:hAnsi="Times New Roman" w:cs="Times New Roman"/>
-                <w:sz w:val="20"/>
-                <w:szCs w:val="20"/>
-              </w:rPr>
-              <w:t>Precondition: addRecipe1 has run successfully</w:t>
-            </w:r>
-            <w:r>
-              <w:rPr>
-                <w:rFonts w:ascii="Times New Roman" w:eastAsia="Times New Roman" w:hAnsi="Times New Roman" w:cs="Times New Roman"/>
-                <w:sz w:val="20"/>
-                <w:szCs w:val="20"/>
-              </w:rPr>
-              <w:br/>
-              <w:t>Enter: Menu option 2, "Delete a recipe "</w:t>
-            </w:r>
-            <w:r>
-              <w:rPr>
-                <w:rFonts w:ascii="Times New Roman" w:eastAsia="Times New Roman" w:hAnsi="Times New Roman" w:cs="Times New Roman"/>
-                <w:sz w:val="20"/>
-                <w:szCs w:val="20"/>
-              </w:rPr>
-              <w:br/>
-              <w:t>Select: Coffee</w:t>
-            </w:r>
-            <w:r>
-              <w:rPr>
-                <w:rFonts w:ascii="Times New Roman" w:eastAsia="Times New Roman" w:hAnsi="Times New Roman" w:cs="Times New Roman"/>
-                <w:sz w:val="20"/>
-                <w:szCs w:val="20"/>
-              </w:rPr>
-              <w:br/>
-              <w:t>Return to main menu.</w:t>
-            </w:r>
-            <w:r>
-              <w:rPr>
-                <w:rFonts w:ascii="Times New Roman" w:eastAsia="Times New Roman" w:hAnsi="Times New Roman" w:cs="Times New Roman"/>
-                <w:sz w:val="20"/>
-                <w:szCs w:val="20"/>
-              </w:rPr>
-              <w:t> </w:t>
-            </w:r>
+          </w:tcPr>
+          <w:p>
+            <w:pPr>
+              <w:spacing w:after="100" w:afterAutospacing="1" w:line="240" w:lineRule="auto"/>
+              <w:rPr>
+                <w:rFonts w:ascii="Times New Roman" w:eastAsia="Times New Roman" w:hAnsi="Times New Roman" w:cs="Times New Roman"/>
+                <w:sz w:val="20"/>
+                <w:szCs w:val="20"/>
+              </w:rPr>
+            </w:pPr>
+            <w:r>
+              <w:rPr>
+                <w:rFonts w:ascii="Times New Roman" w:eastAsia="Times New Roman" w:hAnsi="Times New Roman" w:cs="Times New Roman"/>
+                <w:sz w:val="20"/>
+                <w:szCs w:val="20"/>
+              </w:rPr>
+              <w:t xml:space="preserve">Run </w:t>
+            </w:r>
+            <w:proofErr w:type="spellStart"/>
+            <w:r>
+              <w:rPr>
+                <w:rFonts w:ascii="Times New Roman" w:eastAsia="Times New Roman" w:hAnsi="Times New Roman" w:cs="Times New Roman"/>
+                <w:sz w:val="20"/>
+                <w:szCs w:val="20"/>
+              </w:rPr>
+              <w:t>CoffeeMaker</w:t>
+            </w:r>
+            <w:proofErr w:type="spellEnd"/>
+          </w:p>
+          <w:p>
+            <w:pPr>
+              <w:spacing w:after="100" w:afterAutospacing="1" w:line="240" w:lineRule="auto"/>
+              <w:rPr>
+                <w:rFonts w:ascii="Times New Roman" w:eastAsia="Times New Roman" w:hAnsi="Times New Roman" w:cs="Times New Roman"/>
+                <w:sz w:val="20"/>
+                <w:szCs w:val="20"/>
+              </w:rPr>
+            </w:pPr>
+            <w:r>
+              <w:rPr>
+                <w:rFonts w:ascii="Times New Roman" w:eastAsia="Times New Roman" w:hAnsi="Times New Roman" w:cs="Times New Roman"/>
+                <w:sz w:val="20"/>
+                <w:szCs w:val="20"/>
+              </w:rPr>
+              <w:t>Enter: Menu option 1, “Add a recipe”</w:t>
+            </w:r>
+          </w:p>
+          <w:p>
+            <w:pPr>
+              <w:spacing w:after="100" w:afterAutospacing="1" w:line="240" w:lineRule="auto"/>
+              <w:rPr>
+                <w:rFonts w:ascii="Times New Roman" w:eastAsia="Times New Roman" w:hAnsi="Times New Roman" w:cs="Times New Roman"/>
+                <w:sz w:val="20"/>
+                <w:szCs w:val="20"/>
+              </w:rPr>
+            </w:pPr>
+            <w:r>
+              <w:rPr>
+                <w:rFonts w:ascii="Times New Roman" w:eastAsia="Times New Roman" w:hAnsi="Times New Roman" w:cs="Times New Roman"/>
+                <w:sz w:val="20"/>
+                <w:szCs w:val="20"/>
+              </w:rPr>
+              <w:t>Name: Coffee</w:t>
+            </w:r>
+            <w:r>
+              <w:rPr>
+                <w:rFonts w:ascii="Times New Roman" w:eastAsia="Times New Roman" w:hAnsi="Times New Roman" w:cs="Times New Roman"/>
+                <w:sz w:val="20"/>
+                <w:szCs w:val="20"/>
+              </w:rPr>
+              <w:t>1</w:t>
+            </w:r>
+          </w:p>
+          <w:p>
+            <w:pPr>
+              <w:spacing w:after="100" w:afterAutospacing="1" w:line="240" w:lineRule="auto"/>
+              <w:rPr>
+                <w:rFonts w:ascii="Times New Roman" w:eastAsia="Times New Roman" w:hAnsi="Times New Roman" w:cs="Times New Roman"/>
+                <w:sz w:val="20"/>
+                <w:szCs w:val="20"/>
+              </w:rPr>
+            </w:pPr>
+            <w:r>
+              <w:rPr>
+                <w:rFonts w:ascii="Times New Roman" w:eastAsia="Times New Roman" w:hAnsi="Times New Roman" w:cs="Times New Roman"/>
+                <w:sz w:val="20"/>
+                <w:szCs w:val="20"/>
+              </w:rPr>
+              <w:t>Price</w:t>
+            </w:r>
+            <w:proofErr w:type="gramStart"/>
+            <w:r>
+              <w:rPr>
+                <w:rFonts w:ascii="Times New Roman" w:eastAsia="Times New Roman" w:hAnsi="Times New Roman" w:cs="Times New Roman"/>
+                <w:sz w:val="20"/>
+                <w:szCs w:val="20"/>
+              </w:rPr>
+              <w:t>:50.0</w:t>
+            </w:r>
+            <w:proofErr w:type="gramEnd"/>
+          </w:p>
+          <w:p>
+            <w:pPr>
+              <w:spacing w:after="100" w:afterAutospacing="1" w:line="240" w:lineRule="auto"/>
+              <w:rPr>
+                <w:rFonts w:ascii="Times New Roman" w:eastAsia="Times New Roman" w:hAnsi="Times New Roman" w:cs="Times New Roman"/>
+                <w:sz w:val="20"/>
+                <w:szCs w:val="20"/>
+              </w:rPr>
+            </w:pPr>
+            <w:r>
+              <w:rPr>
+                <w:rFonts w:ascii="Times New Roman" w:eastAsia="Times New Roman" w:hAnsi="Times New Roman" w:cs="Times New Roman"/>
+                <w:sz w:val="20"/>
+                <w:szCs w:val="20"/>
+              </w:rPr>
+              <w:t>Return to main menu</w:t>
+            </w:r>
+          </w:p>
+          <w:p>
+            <w:pPr>
+              <w:spacing w:after="100" w:afterAutospacing="1" w:line="240" w:lineRule="auto"/>
+              <w:rPr>
+                <w:rFonts w:ascii="Times New Roman" w:eastAsia="Times New Roman" w:hAnsi="Times New Roman" w:cs="Times New Roman"/>
+                <w:sz w:val="20"/>
+                <w:szCs w:val="20"/>
+              </w:rPr>
+            </w:pPr>
           </w:p>
         </w:tc>
         <w:tc>
@@ -521,24 +598,75 @@
               <w:right w:val="outset" w:sz="6" w:space="0" w:color="auto"/>
             </w:tcBorders>
             <w:vAlign w:val="center"/>
-            <w:hideMark/>
-          </w:tcPr>
-          <w:p>
-            <w:pPr>
-              <w:spacing w:before="100" w:beforeAutospacing="1" w:after="100" w:afterAutospacing="1" w:line="240" w:lineRule="auto"/>
-              <w:rPr>
-                <w:rFonts w:ascii="Times New Roman" w:eastAsia="Times New Roman" w:hAnsi="Times New Roman" w:cs="Times New Roman"/>
-                <w:sz w:val="20"/>
-                <w:szCs w:val="20"/>
-              </w:rPr>
-            </w:pPr>
-            <w:r>
-              <w:rPr>
-                <w:rFonts w:ascii="Times New Roman" w:eastAsia="Times New Roman" w:hAnsi="Times New Roman" w:cs="Times New Roman"/>
-                <w:sz w:val="20"/>
-                <w:szCs w:val="20"/>
-              </w:rPr>
-              <w:t>Successfully deleted</w:t>
+          </w:tcPr>
+          <w:p>
+            <w:pPr>
+              <w:spacing w:after="0" w:line="240" w:lineRule="auto"/>
+              <w:rPr>
+                <w:rFonts w:ascii="Times New Roman" w:eastAsia="Times New Roman" w:hAnsi="Times New Roman" w:cs="Times New Roman"/>
+                <w:sz w:val="20"/>
+                <w:szCs w:val="20"/>
+              </w:rPr>
+            </w:pPr>
+            <w:r>
+              <w:rPr>
+                <w:rFonts w:ascii="Times New Roman" w:eastAsia="Times New Roman" w:hAnsi="Times New Roman" w:cs="Times New Roman"/>
+                <w:sz w:val="20"/>
+                <w:szCs w:val="20"/>
+              </w:rPr>
+              <w:t>Failure message displayed</w:t>
+            </w:r>
+            <w:r>
+              <w:rPr>
+                <w:rFonts w:ascii="Times New Roman" w:eastAsia="Times New Roman" w:hAnsi="Times New Roman" w:cs="Times New Roman"/>
+                <w:sz w:val="20"/>
+                <w:szCs w:val="20"/>
+              </w:rPr>
+              <w:t>.</w:t>
+            </w:r>
+          </w:p>
+          <w:p>
+            <w:pPr>
+              <w:spacing w:after="0" w:line="240" w:lineRule="auto"/>
+              <w:rPr>
+                <w:rFonts w:ascii="Times New Roman" w:eastAsia="Times New Roman" w:hAnsi="Times New Roman" w:cs="Times New Roman"/>
+                <w:sz w:val="20"/>
+                <w:szCs w:val="20"/>
+              </w:rPr>
+            </w:pPr>
+          </w:p>
+          <w:p>
+            <w:pPr>
+              <w:spacing w:after="0" w:line="240" w:lineRule="auto"/>
+              <w:rPr>
+                <w:rFonts w:ascii="Times New Roman" w:eastAsia="Times New Roman" w:hAnsi="Times New Roman" w:cs="Times New Roman"/>
+                <w:sz w:val="20"/>
+                <w:szCs w:val="20"/>
+              </w:rPr>
+            </w:pPr>
+            <w:r>
+              <w:rPr>
+                <w:rFonts w:ascii="Times New Roman" w:eastAsia="Times New Roman" w:hAnsi="Times New Roman" w:cs="Times New Roman"/>
+                <w:sz w:val="20"/>
+                <w:szCs w:val="20"/>
+              </w:rPr>
+              <w:t>Coffee</w:t>
+            </w:r>
+            <w:r>
+              <w:rPr>
+                <w:rFonts w:ascii="Times New Roman" w:eastAsia="Times New Roman" w:hAnsi="Times New Roman" w:cs="Times New Roman"/>
+                <w:sz w:val="20"/>
+                <w:szCs w:val="20"/>
+              </w:rPr>
+              <w:t>1</w:t>
+            </w:r>
+            <w:r>
+              <w:rPr>
+                <w:rFonts w:ascii="Times New Roman" w:eastAsia="Times New Roman" w:hAnsi="Times New Roman" w:cs="Times New Roman"/>
+                <w:sz w:val="20"/>
+                <w:szCs w:val="20"/>
+              </w:rPr>
+              <w:t xml:space="preserve"> unsuccessfully added.</w:t>
             </w:r>
           </w:p>
         </w:tc>
@@ -552,7 +680,6 @@
               <w:right w:val="outset" w:sz="6" w:space="0" w:color="auto"/>
             </w:tcBorders>
             <w:vAlign w:val="center"/>
-            <w:hideMark/>
           </w:tcPr>
           <w:p>
             <w:pPr>
@@ -563,14 +690,6 @@
                 <w:szCs w:val="18"/>
               </w:rPr>
             </w:pPr>
-            <w:r>
-              <w:rPr>
-                <w:rFonts w:ascii="Times New Roman" w:eastAsia="Times New Roman" w:hAnsi="Times New Roman" w:cs="Times New Roman"/>
-                <w:sz w:val="18"/>
-                <w:szCs w:val="18"/>
-              </w:rPr>
-              <w:t> </w:t>
-            </w:r>
           </w:p>
         </w:tc>
       </w:tr>
@@ -588,6 +707,519 @@
               <w:right w:val="outset" w:sz="6" w:space="0" w:color="auto"/>
             </w:tcBorders>
             <w:vAlign w:val="center"/>
+          </w:tcPr>
+          <w:p>
+            <w:pPr>
+              <w:spacing w:after="0" w:line="240" w:lineRule="auto"/>
+              <w:rPr>
+                <w:rFonts w:ascii="Times New Roman" w:eastAsia="Times New Roman" w:hAnsi="Times New Roman" w:cs="Times New Roman"/>
+                <w:sz w:val="20"/>
+                <w:szCs w:val="20"/>
+              </w:rPr>
+            </w:pPr>
+            <w:proofErr w:type="gramStart"/>
+            <w:r>
+              <w:rPr>
+                <w:rFonts w:ascii="Times New Roman" w:eastAsia="Times New Roman" w:hAnsi="Times New Roman" w:cs="Times New Roman"/>
+                <w:sz w:val="20"/>
+                <w:szCs w:val="20"/>
+              </w:rPr>
+              <w:t>addRecipe3</w:t>
+            </w:r>
+            <w:proofErr w:type="gramEnd"/>
+          </w:p>
+        </w:tc>
+        <w:tc>
+          <w:tcPr>
+            <w:tcW w:w="0" w:type="auto"/>
+            <w:tcBorders>
+              <w:top w:val="outset" w:sz="6" w:space="0" w:color="auto"/>
+              <w:left w:val="outset" w:sz="6" w:space="0" w:color="auto"/>
+              <w:bottom w:val="outset" w:sz="6" w:space="0" w:color="auto"/>
+              <w:right w:val="outset" w:sz="6" w:space="0" w:color="auto"/>
+            </w:tcBorders>
+            <w:vAlign w:val="center"/>
+          </w:tcPr>
+          <w:p>
+            <w:pPr>
+              <w:spacing w:after="100" w:afterAutospacing="1" w:line="240" w:lineRule="auto"/>
+              <w:rPr>
+                <w:rFonts w:ascii="Times New Roman" w:eastAsia="Times New Roman" w:hAnsi="Times New Roman" w:cs="Times New Roman"/>
+                <w:sz w:val="20"/>
+                <w:szCs w:val="20"/>
+              </w:rPr>
+            </w:pPr>
+            <w:r>
+              <w:rPr>
+                <w:rFonts w:ascii="Times New Roman" w:eastAsia="Times New Roman" w:hAnsi="Times New Roman" w:cs="Times New Roman"/>
+                <w:sz w:val="20"/>
+                <w:szCs w:val="20"/>
+              </w:rPr>
+              <w:t xml:space="preserve">Precondition: Run </w:t>
+            </w:r>
+            <w:proofErr w:type="spellStart"/>
+            <w:r>
+              <w:rPr>
+                <w:rFonts w:ascii="Times New Roman" w:eastAsia="Times New Roman" w:hAnsi="Times New Roman" w:cs="Times New Roman"/>
+                <w:sz w:val="20"/>
+                <w:szCs w:val="20"/>
+              </w:rPr>
+              <w:t>CoffeeMaker</w:t>
+            </w:r>
+            <w:proofErr w:type="spellEnd"/>
+            <w:r>
+              <w:rPr>
+                <w:rFonts w:ascii="Times New Roman" w:eastAsia="Times New Roman" w:hAnsi="Times New Roman" w:cs="Times New Roman"/>
+                <w:sz w:val="20"/>
+                <w:szCs w:val="20"/>
+              </w:rPr>
+              <w:t>, Coffee added</w:t>
+            </w:r>
+          </w:p>
+          <w:p>
+            <w:pPr>
+              <w:spacing w:after="100" w:afterAutospacing="1" w:line="240" w:lineRule="auto"/>
+              <w:rPr>
+                <w:rFonts w:ascii="Times New Roman" w:eastAsia="Times New Roman" w:hAnsi="Times New Roman" w:cs="Times New Roman"/>
+                <w:sz w:val="20"/>
+                <w:szCs w:val="20"/>
+              </w:rPr>
+            </w:pPr>
+            <w:r>
+              <w:rPr>
+                <w:rFonts w:ascii="Times New Roman" w:eastAsia="Times New Roman" w:hAnsi="Times New Roman" w:cs="Times New Roman"/>
+                <w:sz w:val="20"/>
+                <w:szCs w:val="20"/>
+              </w:rPr>
+              <w:t>Enter: Menu option 1, “Add a recipe”</w:t>
+            </w:r>
+          </w:p>
+          <w:p>
+            <w:pPr>
+              <w:spacing w:after="100" w:afterAutospacing="1" w:line="240" w:lineRule="auto"/>
+              <w:rPr>
+                <w:rFonts w:ascii="Times New Roman" w:eastAsia="Times New Roman" w:hAnsi="Times New Roman" w:cs="Times New Roman"/>
+                <w:sz w:val="20"/>
+                <w:szCs w:val="20"/>
+              </w:rPr>
+            </w:pPr>
+            <w:proofErr w:type="spellStart"/>
+            <w:r>
+              <w:rPr>
+                <w:rFonts w:ascii="Times New Roman" w:eastAsia="Times New Roman" w:hAnsi="Times New Roman" w:cs="Times New Roman"/>
+                <w:sz w:val="20"/>
+                <w:szCs w:val="20"/>
+              </w:rPr>
+              <w:t>Name</w:t>
+            </w:r>
+            <w:proofErr w:type="gramStart"/>
+            <w:r>
+              <w:rPr>
+                <w:rFonts w:ascii="Times New Roman" w:eastAsia="Times New Roman" w:hAnsi="Times New Roman" w:cs="Times New Roman"/>
+                <w:sz w:val="20"/>
+                <w:szCs w:val="20"/>
+              </w:rPr>
+              <w:t>:Coffee</w:t>
+            </w:r>
+            <w:proofErr w:type="spellEnd"/>
+            <w:proofErr w:type="gramEnd"/>
+          </w:p>
+          <w:p>
+            <w:pPr>
+              <w:spacing w:after="100" w:afterAutospacing="1" w:line="240" w:lineRule="auto"/>
+              <w:rPr>
+                <w:rFonts w:ascii="Times New Roman" w:eastAsia="Times New Roman" w:hAnsi="Times New Roman" w:cs="Times New Roman"/>
+                <w:sz w:val="20"/>
+                <w:szCs w:val="20"/>
+              </w:rPr>
+            </w:pPr>
+            <w:r>
+              <w:rPr>
+                <w:rFonts w:ascii="Times New Roman" w:eastAsia="Times New Roman" w:hAnsi="Times New Roman" w:cs="Times New Roman"/>
+                <w:sz w:val="20"/>
+                <w:szCs w:val="20"/>
+              </w:rPr>
+              <w:t>Return to main menu</w:t>
+            </w:r>
+          </w:p>
+        </w:tc>
+        <w:tc>
+          <w:tcPr>
+            <w:tcW w:w="3639" w:type="dxa"/>
+            <w:tcBorders>
+              <w:top w:val="outset" w:sz="6" w:space="0" w:color="auto"/>
+              <w:left w:val="outset" w:sz="6" w:space="0" w:color="auto"/>
+              <w:bottom w:val="outset" w:sz="6" w:space="0" w:color="auto"/>
+              <w:right w:val="outset" w:sz="6" w:space="0" w:color="auto"/>
+            </w:tcBorders>
+            <w:vAlign w:val="center"/>
+          </w:tcPr>
+          <w:p>
+            <w:pPr>
+              <w:spacing w:after="0" w:line="240" w:lineRule="auto"/>
+              <w:rPr>
+                <w:rFonts w:ascii="Times New Roman" w:eastAsia="Times New Roman" w:hAnsi="Times New Roman" w:cs="Times New Roman"/>
+                <w:sz w:val="20"/>
+                <w:szCs w:val="20"/>
+              </w:rPr>
+            </w:pPr>
+            <w:r>
+              <w:rPr>
+                <w:rFonts w:ascii="Times New Roman" w:eastAsia="Times New Roman" w:hAnsi="Times New Roman" w:cs="Times New Roman"/>
+                <w:sz w:val="20"/>
+                <w:szCs w:val="20"/>
+              </w:rPr>
+              <w:t>Failure message displayed.</w:t>
+            </w:r>
+          </w:p>
+          <w:p>
+            <w:pPr>
+              <w:spacing w:after="0" w:line="240" w:lineRule="auto"/>
+              <w:rPr>
+                <w:rFonts w:ascii="Times New Roman" w:eastAsia="Times New Roman" w:hAnsi="Times New Roman" w:cs="Times New Roman"/>
+                <w:sz w:val="20"/>
+                <w:szCs w:val="20"/>
+              </w:rPr>
+            </w:pPr>
+            <w:r>
+              <w:rPr>
+                <w:rFonts w:ascii="Times New Roman" w:eastAsia="Times New Roman" w:hAnsi="Times New Roman" w:cs="Times New Roman"/>
+                <w:sz w:val="20"/>
+                <w:szCs w:val="20"/>
+              </w:rPr>
+              <w:t>Coffee unsuccessfully added.</w:t>
+            </w:r>
+          </w:p>
+        </w:tc>
+        <w:tc>
+          <w:tcPr>
+            <w:tcW w:w="3690" w:type="dxa"/>
+            <w:tcBorders>
+              <w:top w:val="outset" w:sz="6" w:space="0" w:color="auto"/>
+              <w:left w:val="outset" w:sz="6" w:space="0" w:color="auto"/>
+              <w:bottom w:val="outset" w:sz="6" w:space="0" w:color="auto"/>
+              <w:right w:val="outset" w:sz="6" w:space="0" w:color="auto"/>
+            </w:tcBorders>
+            <w:vAlign w:val="center"/>
+          </w:tcPr>
+          <w:p>
+            <w:pPr>
+              <w:spacing w:after="0" w:line="240" w:lineRule="auto"/>
+              <w:rPr>
+                <w:rFonts w:ascii="Times New Roman" w:eastAsia="Times New Roman" w:hAnsi="Times New Roman" w:cs="Times New Roman"/>
+                <w:sz w:val="18"/>
+                <w:szCs w:val="18"/>
+              </w:rPr>
+            </w:pPr>
+          </w:p>
+        </w:tc>
+      </w:tr>
+      <w:tr>
+        <w:trPr>
+          <w:tblCellSpacing w:w="0" w:type="dxa"/>
+        </w:trPr>
+        <w:tc>
+          <w:tcPr>
+            <w:tcW w:w="0" w:type="auto"/>
+            <w:tcBorders>
+              <w:top w:val="outset" w:sz="6" w:space="0" w:color="auto"/>
+              <w:left w:val="outset" w:sz="6" w:space="0" w:color="auto"/>
+              <w:bottom w:val="outset" w:sz="6" w:space="0" w:color="auto"/>
+              <w:right w:val="outset" w:sz="6" w:space="0" w:color="auto"/>
+            </w:tcBorders>
+            <w:vAlign w:val="center"/>
+          </w:tcPr>
+          <w:p>
+            <w:pPr>
+              <w:spacing w:after="0" w:line="240" w:lineRule="auto"/>
+              <w:rPr>
+                <w:rFonts w:ascii="Times New Roman" w:eastAsia="Times New Roman" w:hAnsi="Times New Roman" w:cs="Times New Roman"/>
+                <w:sz w:val="20"/>
+                <w:szCs w:val="20"/>
+              </w:rPr>
+            </w:pPr>
+            <w:proofErr w:type="gramStart"/>
+            <w:r>
+              <w:rPr>
+                <w:rFonts w:ascii="Times New Roman" w:eastAsia="Times New Roman" w:hAnsi="Times New Roman" w:cs="Times New Roman"/>
+                <w:sz w:val="20"/>
+                <w:szCs w:val="20"/>
+              </w:rPr>
+              <w:t>addRecipe4</w:t>
+            </w:r>
+            <w:proofErr w:type="gramEnd"/>
+          </w:p>
+        </w:tc>
+        <w:tc>
+          <w:tcPr>
+            <w:tcW w:w="0" w:type="auto"/>
+            <w:tcBorders>
+              <w:top w:val="outset" w:sz="6" w:space="0" w:color="auto"/>
+              <w:left w:val="outset" w:sz="6" w:space="0" w:color="auto"/>
+              <w:bottom w:val="outset" w:sz="6" w:space="0" w:color="auto"/>
+              <w:right w:val="outset" w:sz="6" w:space="0" w:color="auto"/>
+            </w:tcBorders>
+            <w:vAlign w:val="center"/>
+          </w:tcPr>
+          <w:p>
+            <w:pPr>
+              <w:spacing w:after="100" w:afterAutospacing="1" w:line="240" w:lineRule="auto"/>
+              <w:rPr>
+                <w:rFonts w:ascii="Times New Roman" w:eastAsia="Times New Roman" w:hAnsi="Times New Roman" w:cs="Times New Roman"/>
+                <w:sz w:val="20"/>
+                <w:szCs w:val="20"/>
+              </w:rPr>
+            </w:pPr>
+            <w:r>
+              <w:rPr>
+                <w:rFonts w:ascii="Times New Roman" w:eastAsia="Times New Roman" w:hAnsi="Times New Roman" w:cs="Times New Roman"/>
+                <w:sz w:val="20"/>
+                <w:szCs w:val="20"/>
+              </w:rPr>
+              <w:t xml:space="preserve">Precondition: Run </w:t>
+            </w:r>
+            <w:proofErr w:type="spellStart"/>
+            <w:r>
+              <w:rPr>
+                <w:rFonts w:ascii="Times New Roman" w:eastAsia="Times New Roman" w:hAnsi="Times New Roman" w:cs="Times New Roman"/>
+                <w:sz w:val="20"/>
+                <w:szCs w:val="20"/>
+              </w:rPr>
+              <w:t>CoffeeMaker</w:t>
+            </w:r>
+            <w:proofErr w:type="spellEnd"/>
+            <w:r>
+              <w:rPr>
+                <w:rFonts w:ascii="Times New Roman" w:eastAsia="Times New Roman" w:hAnsi="Times New Roman" w:cs="Times New Roman"/>
+                <w:sz w:val="20"/>
+                <w:szCs w:val="20"/>
+              </w:rPr>
+              <w:t>, 3 beverages added.</w:t>
+            </w:r>
+          </w:p>
+          <w:p>
+            <w:pPr>
+              <w:spacing w:after="100" w:afterAutospacing="1" w:line="240" w:lineRule="auto"/>
+              <w:rPr>
+                <w:rFonts w:ascii="Times New Roman" w:eastAsia="Times New Roman" w:hAnsi="Times New Roman" w:cs="Times New Roman"/>
+                <w:sz w:val="20"/>
+                <w:szCs w:val="20"/>
+              </w:rPr>
+            </w:pPr>
+            <w:r>
+              <w:rPr>
+                <w:rFonts w:ascii="Times New Roman" w:eastAsia="Times New Roman" w:hAnsi="Times New Roman" w:cs="Times New Roman"/>
+                <w:sz w:val="20"/>
+                <w:szCs w:val="20"/>
+              </w:rPr>
+              <w:t>Enter: Menu option 1, “Add a recipe”</w:t>
+            </w:r>
+          </w:p>
+          <w:p>
+            <w:pPr>
+              <w:spacing w:after="100" w:afterAutospacing="1" w:line="240" w:lineRule="auto"/>
+              <w:rPr>
+                <w:rFonts w:ascii="Times New Roman" w:eastAsia="Times New Roman" w:hAnsi="Times New Roman" w:cs="Times New Roman"/>
+                <w:sz w:val="20"/>
+                <w:szCs w:val="20"/>
+              </w:rPr>
+            </w:pPr>
+            <w:r>
+              <w:rPr>
+                <w:rFonts w:ascii="Times New Roman" w:eastAsia="Times New Roman" w:hAnsi="Times New Roman" w:cs="Times New Roman"/>
+                <w:sz w:val="20"/>
+                <w:szCs w:val="20"/>
+              </w:rPr>
+              <w:lastRenderedPageBreak/>
+              <w:t>Name: Coffee2</w:t>
+            </w:r>
+          </w:p>
+          <w:p>
+            <w:pPr>
+              <w:spacing w:after="100" w:afterAutospacing="1" w:line="240" w:lineRule="auto"/>
+              <w:rPr>
+                <w:rFonts w:ascii="Times New Roman" w:eastAsia="Times New Roman" w:hAnsi="Times New Roman" w:cs="Times New Roman"/>
+                <w:sz w:val="20"/>
+                <w:szCs w:val="20"/>
+              </w:rPr>
+            </w:pPr>
+            <w:r>
+              <w:rPr>
+                <w:rFonts w:ascii="Times New Roman" w:eastAsia="Times New Roman" w:hAnsi="Times New Roman" w:cs="Times New Roman"/>
+                <w:sz w:val="20"/>
+                <w:szCs w:val="20"/>
+              </w:rPr>
+              <w:t>Price</w:t>
+            </w:r>
+            <w:proofErr w:type="gramStart"/>
+            <w:r>
+              <w:rPr>
+                <w:rFonts w:ascii="Times New Roman" w:eastAsia="Times New Roman" w:hAnsi="Times New Roman" w:cs="Times New Roman"/>
+                <w:sz w:val="20"/>
+                <w:szCs w:val="20"/>
+              </w:rPr>
+              <w:t>:50</w:t>
+            </w:r>
+            <w:r>
+              <w:rPr>
+                <w:rFonts w:ascii="Times New Roman" w:eastAsia="Times New Roman" w:hAnsi="Times New Roman" w:cs="Times New Roman"/>
+                <w:sz w:val="20"/>
+                <w:szCs w:val="20"/>
+              </w:rPr>
+              <w:t>Coffee</w:t>
+            </w:r>
+            <w:proofErr w:type="gramEnd"/>
+            <w:r>
+              <w:rPr>
+                <w:rFonts w:ascii="Times New Roman" w:eastAsia="Times New Roman" w:hAnsi="Times New Roman" w:cs="Times New Roman"/>
+                <w:sz w:val="20"/>
+                <w:szCs w:val="20"/>
+              </w:rPr>
+              <w:t>: 3</w:t>
+            </w:r>
+            <w:r>
+              <w:rPr>
+                <w:rFonts w:ascii="Times New Roman" w:eastAsia="Times New Roman" w:hAnsi="Times New Roman" w:cs="Times New Roman"/>
+                <w:sz w:val="20"/>
+                <w:szCs w:val="20"/>
+              </w:rPr>
+              <w:br/>
+              <w:t>Milk: 1</w:t>
+            </w:r>
+            <w:r>
+              <w:rPr>
+                <w:rFonts w:ascii="Times New Roman" w:eastAsia="Times New Roman" w:hAnsi="Times New Roman" w:cs="Times New Roman"/>
+                <w:sz w:val="20"/>
+                <w:szCs w:val="20"/>
+              </w:rPr>
+              <w:br/>
+              <w:t>Sugar: 1</w:t>
+            </w:r>
+            <w:r>
+              <w:rPr>
+                <w:rFonts w:ascii="Times New Roman" w:eastAsia="Times New Roman" w:hAnsi="Times New Roman" w:cs="Times New Roman"/>
+                <w:sz w:val="20"/>
+                <w:szCs w:val="20"/>
+              </w:rPr>
+              <w:br/>
+              <w:t>Chocolate: 0</w:t>
+            </w:r>
+          </w:p>
+          <w:p>
+            <w:pPr>
+              <w:spacing w:after="100" w:afterAutospacing="1" w:line="240" w:lineRule="auto"/>
+              <w:rPr>
+                <w:rFonts w:ascii="Times New Roman" w:eastAsia="Times New Roman" w:hAnsi="Times New Roman" w:cs="Times New Roman"/>
+                <w:sz w:val="20"/>
+                <w:szCs w:val="20"/>
+              </w:rPr>
+            </w:pPr>
+            <w:r>
+              <w:rPr>
+                <w:rFonts w:ascii="Times New Roman" w:eastAsia="Times New Roman" w:hAnsi="Times New Roman" w:cs="Times New Roman"/>
+                <w:sz w:val="20"/>
+                <w:szCs w:val="20"/>
+              </w:rPr>
+              <w:t>Return to main menu</w:t>
+            </w:r>
+          </w:p>
+          <w:p>
+            <w:pPr>
+              <w:spacing w:after="100" w:afterAutospacing="1" w:line="240" w:lineRule="auto"/>
+              <w:rPr>
+                <w:rFonts w:ascii="Times New Roman" w:eastAsia="Times New Roman" w:hAnsi="Times New Roman" w:cs="Times New Roman"/>
+                <w:sz w:val="20"/>
+                <w:szCs w:val="20"/>
+              </w:rPr>
+            </w:pPr>
+          </w:p>
+        </w:tc>
+        <w:tc>
+          <w:tcPr>
+            <w:tcW w:w="3639" w:type="dxa"/>
+            <w:tcBorders>
+              <w:top w:val="outset" w:sz="6" w:space="0" w:color="auto"/>
+              <w:left w:val="outset" w:sz="6" w:space="0" w:color="auto"/>
+              <w:bottom w:val="outset" w:sz="6" w:space="0" w:color="auto"/>
+              <w:right w:val="outset" w:sz="6" w:space="0" w:color="auto"/>
+            </w:tcBorders>
+            <w:vAlign w:val="center"/>
+          </w:tcPr>
+          <w:p>
+            <w:pPr>
+              <w:spacing w:after="0" w:line="240" w:lineRule="auto"/>
+              <w:rPr>
+                <w:rFonts w:ascii="Times New Roman" w:eastAsia="Times New Roman" w:hAnsi="Times New Roman" w:cs="Times New Roman"/>
+                <w:sz w:val="20"/>
+                <w:szCs w:val="20"/>
+              </w:rPr>
+            </w:pPr>
+            <w:r>
+              <w:rPr>
+                <w:rFonts w:ascii="Times New Roman" w:eastAsia="Times New Roman" w:hAnsi="Times New Roman" w:cs="Times New Roman"/>
+                <w:sz w:val="20"/>
+                <w:szCs w:val="20"/>
+              </w:rPr>
+              <w:lastRenderedPageBreak/>
+              <w:t>Failure message displayed.</w:t>
+            </w:r>
+          </w:p>
+          <w:p>
+            <w:pPr>
+              <w:spacing w:after="0" w:line="240" w:lineRule="auto"/>
+              <w:rPr>
+                <w:rFonts w:ascii="Times New Roman" w:eastAsia="Times New Roman" w:hAnsi="Times New Roman" w:cs="Times New Roman"/>
+                <w:sz w:val="20"/>
+                <w:szCs w:val="20"/>
+              </w:rPr>
+            </w:pPr>
+            <w:r>
+              <w:rPr>
+                <w:rFonts w:ascii="Times New Roman" w:eastAsia="Times New Roman" w:hAnsi="Times New Roman" w:cs="Times New Roman"/>
+                <w:sz w:val="20"/>
+                <w:szCs w:val="20"/>
+              </w:rPr>
+              <w:t>Coffee unsuccessfully added.</w:t>
+            </w:r>
+          </w:p>
+        </w:tc>
+        <w:tc>
+          <w:tcPr>
+            <w:tcW w:w="3690" w:type="dxa"/>
+            <w:tcBorders>
+              <w:top w:val="outset" w:sz="6" w:space="0" w:color="auto"/>
+              <w:left w:val="outset" w:sz="6" w:space="0" w:color="auto"/>
+              <w:bottom w:val="outset" w:sz="6" w:space="0" w:color="auto"/>
+              <w:right w:val="outset" w:sz="6" w:space="0" w:color="auto"/>
+            </w:tcBorders>
+            <w:vAlign w:val="center"/>
+          </w:tcPr>
+          <w:p>
+            <w:pPr>
+              <w:spacing w:after="0" w:line="240" w:lineRule="auto"/>
+              <w:rPr>
+                <w:rFonts w:ascii="Times New Roman" w:eastAsia="Times New Roman" w:hAnsi="Times New Roman" w:cs="Times New Roman"/>
+                <w:sz w:val="18"/>
+                <w:szCs w:val="18"/>
+              </w:rPr>
+            </w:pPr>
+          </w:p>
+        </w:tc>
+      </w:tr>
+      <w:tr>
+        <w:trPr>
+          <w:tblCellSpacing w:w="0" w:type="dxa"/>
+        </w:trPr>
+        <w:tc>
+          <w:tcPr>
+            <w:tcW w:w="0" w:type="auto"/>
+            <w:tcBorders>
+              <w:top w:val="outset" w:sz="6" w:space="0" w:color="auto"/>
+              <w:left w:val="outset" w:sz="6" w:space="0" w:color="auto"/>
+              <w:bottom w:val="outset" w:sz="6" w:space="0" w:color="auto"/>
+              <w:right w:val="outset" w:sz="6" w:space="0" w:color="auto"/>
+            </w:tcBorders>
+            <w:vAlign w:val="center"/>
             <w:hideMark/>
           </w:tcPr>
           <w:p>
@@ -599,6 +1231,375 @@
                 <w:szCs w:val="20"/>
               </w:rPr>
             </w:pPr>
+            <w:proofErr w:type="gramStart"/>
+            <w:r>
+              <w:rPr>
+                <w:rFonts w:ascii="Times New Roman" w:eastAsia="Times New Roman" w:hAnsi="Times New Roman" w:cs="Times New Roman"/>
+                <w:sz w:val="20"/>
+                <w:szCs w:val="20"/>
+              </w:rPr>
+              <w:lastRenderedPageBreak/>
+              <w:t>deleteRecipe1</w:t>
+            </w:r>
+            <w:proofErr w:type="gramEnd"/>
+          </w:p>
+        </w:tc>
+        <w:tc>
+          <w:tcPr>
+            <w:tcW w:w="0" w:type="auto"/>
+            <w:tcBorders>
+              <w:top w:val="outset" w:sz="6" w:space="0" w:color="auto"/>
+              <w:left w:val="outset" w:sz="6" w:space="0" w:color="auto"/>
+              <w:bottom w:val="outset" w:sz="6" w:space="0" w:color="auto"/>
+              <w:right w:val="outset" w:sz="6" w:space="0" w:color="auto"/>
+            </w:tcBorders>
+            <w:vAlign w:val="center"/>
+            <w:hideMark/>
+          </w:tcPr>
+          <w:p>
+            <w:pPr>
+              <w:spacing w:after="100" w:afterAutospacing="1" w:line="240" w:lineRule="auto"/>
+              <w:rPr>
+                <w:rFonts w:ascii="Times New Roman" w:eastAsia="Times New Roman" w:hAnsi="Times New Roman" w:cs="Times New Roman"/>
+                <w:sz w:val="20"/>
+                <w:szCs w:val="20"/>
+              </w:rPr>
+            </w:pPr>
+            <w:r>
+              <w:rPr>
+                <w:rFonts w:ascii="Times New Roman" w:eastAsia="Times New Roman" w:hAnsi="Times New Roman" w:cs="Times New Roman"/>
+                <w:sz w:val="20"/>
+                <w:szCs w:val="20"/>
+              </w:rPr>
+              <w:t>Precondition: addRecipe1 has run successfully</w:t>
+            </w:r>
+            <w:r>
+              <w:rPr>
+                <w:rFonts w:ascii="Times New Roman" w:eastAsia="Times New Roman" w:hAnsi="Times New Roman" w:cs="Times New Roman"/>
+                <w:sz w:val="20"/>
+                <w:szCs w:val="20"/>
+              </w:rPr>
+              <w:br/>
+              <w:t>Enter: Menu option 2, "Delete a recipe "</w:t>
+            </w:r>
+            <w:r>
+              <w:rPr>
+                <w:rFonts w:ascii="Times New Roman" w:eastAsia="Times New Roman" w:hAnsi="Times New Roman" w:cs="Times New Roman"/>
+                <w:sz w:val="20"/>
+                <w:szCs w:val="20"/>
+              </w:rPr>
+              <w:br/>
+              <w:t>Select: Coffee</w:t>
+            </w:r>
+            <w:r>
+              <w:rPr>
+                <w:rFonts w:ascii="Times New Roman" w:eastAsia="Times New Roman" w:hAnsi="Times New Roman" w:cs="Times New Roman"/>
+                <w:sz w:val="20"/>
+                <w:szCs w:val="20"/>
+              </w:rPr>
+              <w:br/>
+              <w:t>Return to main menu.</w:t>
+            </w:r>
+            <w:r>
+              <w:rPr>
+                <w:rFonts w:ascii="Times New Roman" w:eastAsia="Times New Roman" w:hAnsi="Times New Roman" w:cs="Times New Roman"/>
+                <w:sz w:val="20"/>
+                <w:szCs w:val="20"/>
+              </w:rPr>
+              <w:t> </w:t>
+            </w:r>
+          </w:p>
+        </w:tc>
+        <w:tc>
+          <w:tcPr>
+            <w:tcW w:w="3639" w:type="dxa"/>
+            <w:tcBorders>
+              <w:top w:val="outset" w:sz="6" w:space="0" w:color="auto"/>
+              <w:left w:val="outset" w:sz="6" w:space="0" w:color="auto"/>
+              <w:bottom w:val="outset" w:sz="6" w:space="0" w:color="auto"/>
+              <w:right w:val="outset" w:sz="6" w:space="0" w:color="auto"/>
+            </w:tcBorders>
+            <w:vAlign w:val="center"/>
+            <w:hideMark/>
+          </w:tcPr>
+          <w:p>
+            <w:pPr>
+              <w:spacing w:after="100" w:afterAutospacing="1" w:line="240" w:lineRule="auto"/>
+              <w:rPr>
+                <w:rFonts w:ascii="Times New Roman" w:eastAsia="Times New Roman" w:hAnsi="Times New Roman" w:cs="Times New Roman"/>
+                <w:sz w:val="20"/>
+                <w:szCs w:val="20"/>
+              </w:rPr>
+            </w:pPr>
+            <w:r>
+              <w:rPr>
+                <w:rFonts w:ascii="Times New Roman" w:eastAsia="Times New Roman" w:hAnsi="Times New Roman" w:cs="Times New Roman"/>
+                <w:sz w:val="20"/>
+                <w:szCs w:val="20"/>
+              </w:rPr>
+              <w:t>Successfully deleted</w:t>
+            </w:r>
+          </w:p>
+        </w:tc>
+        <w:tc>
+          <w:tcPr>
+            <w:tcW w:w="3690" w:type="dxa"/>
+            <w:tcBorders>
+              <w:top w:val="outset" w:sz="6" w:space="0" w:color="auto"/>
+              <w:left w:val="outset" w:sz="6" w:space="0" w:color="auto"/>
+              <w:bottom w:val="outset" w:sz="6" w:space="0" w:color="auto"/>
+              <w:right w:val="outset" w:sz="6" w:space="0" w:color="auto"/>
+            </w:tcBorders>
+            <w:vAlign w:val="center"/>
+            <w:hideMark/>
+          </w:tcPr>
+          <w:p>
+            <w:pPr>
+              <w:spacing w:after="0" w:line="240" w:lineRule="auto"/>
+              <w:rPr>
+                <w:rFonts w:ascii="Times New Roman" w:eastAsia="Times New Roman" w:hAnsi="Times New Roman" w:cs="Times New Roman"/>
+                <w:sz w:val="18"/>
+                <w:szCs w:val="18"/>
+              </w:rPr>
+            </w:pPr>
+            <w:r>
+              <w:rPr>
+                <w:rFonts w:ascii="Times New Roman" w:eastAsia="Times New Roman" w:hAnsi="Times New Roman" w:cs="Times New Roman"/>
+                <w:sz w:val="18"/>
+                <w:szCs w:val="18"/>
+              </w:rPr>
+              <w:t> </w:t>
+            </w:r>
+          </w:p>
+        </w:tc>
+      </w:tr>
+      <w:tr>
+        <w:trPr>
+          <w:tblCellSpacing w:w="0" w:type="dxa"/>
+        </w:trPr>
+        <w:tc>
+          <w:tcPr>
+            <w:tcW w:w="0" w:type="auto"/>
+            <w:tcBorders>
+              <w:top w:val="outset" w:sz="6" w:space="0" w:color="auto"/>
+              <w:left w:val="outset" w:sz="6" w:space="0" w:color="auto"/>
+              <w:bottom w:val="outset" w:sz="6" w:space="0" w:color="auto"/>
+              <w:right w:val="outset" w:sz="6" w:space="0" w:color="auto"/>
+            </w:tcBorders>
+            <w:vAlign w:val="center"/>
+          </w:tcPr>
+          <w:p>
+            <w:pPr>
+              <w:spacing w:after="0" w:line="240" w:lineRule="auto"/>
+              <w:rPr>
+                <w:rFonts w:ascii="Times New Roman" w:eastAsia="Times New Roman" w:hAnsi="Times New Roman" w:cs="Times New Roman"/>
+                <w:sz w:val="20"/>
+                <w:szCs w:val="20"/>
+              </w:rPr>
+            </w:pPr>
+            <w:proofErr w:type="gramStart"/>
+            <w:r>
+              <w:rPr>
+                <w:rFonts w:ascii="Times New Roman" w:eastAsia="Times New Roman" w:hAnsi="Times New Roman" w:cs="Times New Roman"/>
+                <w:sz w:val="20"/>
+                <w:szCs w:val="20"/>
+              </w:rPr>
+              <w:t>deleteRecipe2</w:t>
+            </w:r>
+            <w:proofErr w:type="gramEnd"/>
+          </w:p>
+        </w:tc>
+        <w:tc>
+          <w:tcPr>
+            <w:tcW w:w="0" w:type="auto"/>
+            <w:tcBorders>
+              <w:top w:val="outset" w:sz="6" w:space="0" w:color="auto"/>
+              <w:left w:val="outset" w:sz="6" w:space="0" w:color="auto"/>
+              <w:bottom w:val="outset" w:sz="6" w:space="0" w:color="auto"/>
+              <w:right w:val="outset" w:sz="6" w:space="0" w:color="auto"/>
+            </w:tcBorders>
+            <w:vAlign w:val="center"/>
+          </w:tcPr>
+          <w:p>
+            <w:pPr>
+              <w:spacing w:after="100" w:afterAutospacing="1" w:line="240" w:lineRule="auto"/>
+              <w:rPr>
+                <w:rFonts w:ascii="Times New Roman" w:eastAsia="Times New Roman" w:hAnsi="Times New Roman" w:cs="Times New Roman"/>
+                <w:sz w:val="20"/>
+                <w:szCs w:val="20"/>
+              </w:rPr>
+            </w:pPr>
+            <w:r>
+              <w:rPr>
+                <w:rFonts w:ascii="Times New Roman" w:eastAsia="Times New Roman" w:hAnsi="Times New Roman" w:cs="Times New Roman"/>
+                <w:sz w:val="20"/>
+                <w:szCs w:val="20"/>
+              </w:rPr>
+              <w:t xml:space="preserve">Run </w:t>
+            </w:r>
+            <w:proofErr w:type="spellStart"/>
+            <w:r>
+              <w:rPr>
+                <w:rFonts w:ascii="Times New Roman" w:eastAsia="Times New Roman" w:hAnsi="Times New Roman" w:cs="Times New Roman"/>
+                <w:sz w:val="20"/>
+                <w:szCs w:val="20"/>
+              </w:rPr>
+              <w:t>CoffeeMaker</w:t>
+            </w:r>
+            <w:proofErr w:type="spellEnd"/>
+          </w:p>
+          <w:p>
+            <w:pPr>
+              <w:spacing w:after="100" w:afterAutospacing="1" w:line="240" w:lineRule="auto"/>
+              <w:rPr>
+                <w:rFonts w:ascii="Times New Roman" w:eastAsia="Times New Roman" w:hAnsi="Times New Roman" w:cs="Times New Roman"/>
+                <w:sz w:val="20"/>
+                <w:szCs w:val="20"/>
+              </w:rPr>
+            </w:pPr>
+            <w:r>
+              <w:rPr>
+                <w:rFonts w:ascii="Times New Roman" w:eastAsia="Times New Roman" w:hAnsi="Times New Roman" w:cs="Times New Roman"/>
+                <w:sz w:val="20"/>
+                <w:szCs w:val="20"/>
+              </w:rPr>
+              <w:t>Enter: Menu option2, “Delete a recipe”</w:t>
+            </w:r>
+          </w:p>
+          <w:p>
+            <w:pPr>
+              <w:spacing w:after="100" w:afterAutospacing="1" w:line="240" w:lineRule="auto"/>
+              <w:rPr>
+                <w:rFonts w:ascii="Times New Roman" w:eastAsia="Times New Roman" w:hAnsi="Times New Roman" w:cs="Times New Roman"/>
+                <w:sz w:val="20"/>
+                <w:szCs w:val="20"/>
+              </w:rPr>
+            </w:pPr>
+            <w:r>
+              <w:rPr>
+                <w:rFonts w:ascii="Times New Roman" w:eastAsia="Times New Roman" w:hAnsi="Times New Roman" w:cs="Times New Roman"/>
+                <w:sz w:val="20"/>
+                <w:szCs w:val="20"/>
+              </w:rPr>
+              <w:t>Select a beverage that does not exists</w:t>
+            </w:r>
+          </w:p>
+          <w:p>
+            <w:pPr>
+              <w:spacing w:after="100" w:afterAutospacing="1" w:line="240" w:lineRule="auto"/>
+              <w:rPr>
+                <w:rFonts w:ascii="Times New Roman" w:eastAsia="Times New Roman" w:hAnsi="Times New Roman" w:cs="Times New Roman"/>
+                <w:sz w:val="20"/>
+                <w:szCs w:val="20"/>
+              </w:rPr>
+            </w:pPr>
+            <w:r>
+              <w:rPr>
+                <w:rFonts w:ascii="Times New Roman" w:eastAsia="Times New Roman" w:hAnsi="Times New Roman" w:cs="Times New Roman"/>
+                <w:sz w:val="20"/>
+                <w:szCs w:val="20"/>
+              </w:rPr>
+              <w:t>Return to main menu</w:t>
+            </w:r>
+          </w:p>
+        </w:tc>
+        <w:tc>
+          <w:tcPr>
+            <w:tcW w:w="3639" w:type="dxa"/>
+            <w:tcBorders>
+              <w:top w:val="outset" w:sz="6" w:space="0" w:color="auto"/>
+              <w:left w:val="outset" w:sz="6" w:space="0" w:color="auto"/>
+              <w:bottom w:val="outset" w:sz="6" w:space="0" w:color="auto"/>
+              <w:right w:val="outset" w:sz="6" w:space="0" w:color="auto"/>
+            </w:tcBorders>
+            <w:vAlign w:val="center"/>
+          </w:tcPr>
+          <w:p>
+            <w:pPr>
+              <w:spacing w:after="100" w:afterAutospacing="1" w:line="240" w:lineRule="auto"/>
+              <w:rPr>
+                <w:rFonts w:ascii="Times New Roman" w:eastAsia="Times New Roman" w:hAnsi="Times New Roman" w:cs="Times New Roman"/>
+                <w:sz w:val="20"/>
+                <w:szCs w:val="20"/>
+              </w:rPr>
+            </w:pPr>
+            <w:r>
+              <w:rPr>
+                <w:rFonts w:ascii="Times New Roman" w:eastAsia="Times New Roman" w:hAnsi="Times New Roman" w:cs="Times New Roman"/>
+                <w:sz w:val="20"/>
+                <w:szCs w:val="20"/>
+              </w:rPr>
+              <w:t>Failure message displays</w:t>
+            </w:r>
+          </w:p>
+          <w:p>
+            <w:pPr>
+              <w:spacing w:after="100" w:afterAutospacing="1" w:line="240" w:lineRule="auto"/>
+              <w:rPr>
+                <w:rFonts w:ascii="Times New Roman" w:eastAsia="Times New Roman" w:hAnsi="Times New Roman" w:cs="Times New Roman"/>
+                <w:sz w:val="20"/>
+                <w:szCs w:val="20"/>
+              </w:rPr>
+            </w:pPr>
+            <w:r>
+              <w:rPr>
+                <w:rFonts w:ascii="Times New Roman" w:eastAsia="Times New Roman" w:hAnsi="Times New Roman" w:cs="Times New Roman"/>
+                <w:sz w:val="20"/>
+                <w:szCs w:val="20"/>
+              </w:rPr>
+              <w:t>No beverage is deleted</w:t>
+            </w:r>
+          </w:p>
+        </w:tc>
+        <w:tc>
+          <w:tcPr>
+            <w:tcW w:w="3690" w:type="dxa"/>
+            <w:tcBorders>
+              <w:top w:val="outset" w:sz="6" w:space="0" w:color="auto"/>
+              <w:left w:val="outset" w:sz="6" w:space="0" w:color="auto"/>
+              <w:bottom w:val="outset" w:sz="6" w:space="0" w:color="auto"/>
+              <w:right w:val="outset" w:sz="6" w:space="0" w:color="auto"/>
+            </w:tcBorders>
+            <w:vAlign w:val="center"/>
+          </w:tcPr>
+          <w:p>
+            <w:pPr>
+              <w:spacing w:after="0" w:line="240" w:lineRule="auto"/>
+              <w:rPr>
+                <w:rFonts w:ascii="Times New Roman" w:eastAsia="Times New Roman" w:hAnsi="Times New Roman" w:cs="Times New Roman"/>
+                <w:sz w:val="18"/>
+                <w:szCs w:val="18"/>
+              </w:rPr>
+            </w:pPr>
+          </w:p>
+        </w:tc>
+      </w:tr>
+      <w:tr>
+        <w:trPr>
+          <w:tblCellSpacing w:w="0" w:type="dxa"/>
+        </w:trPr>
+        <w:tc>
+          <w:tcPr>
+            <w:tcW w:w="0" w:type="auto"/>
+            <w:tcBorders>
+              <w:top w:val="outset" w:sz="6" w:space="0" w:color="auto"/>
+              <w:left w:val="outset" w:sz="6" w:space="0" w:color="auto"/>
+              <w:bottom w:val="outset" w:sz="6" w:space="0" w:color="auto"/>
+              <w:right w:val="outset" w:sz="6" w:space="0" w:color="auto"/>
+            </w:tcBorders>
+            <w:vAlign w:val="center"/>
+            <w:hideMark/>
+          </w:tcPr>
+          <w:p>
+            <w:pPr>
+              <w:spacing w:after="0" w:line="240" w:lineRule="auto"/>
+              <w:rPr>
+                <w:rFonts w:ascii="Times New Roman" w:eastAsia="Times New Roman" w:hAnsi="Times New Roman" w:cs="Times New Roman"/>
+                <w:sz w:val="20"/>
+                <w:szCs w:val="20"/>
+              </w:rPr>
+            </w:pPr>
+            <w:proofErr w:type="gramStart"/>
             <w:r>
               <w:rPr>
                 <w:rFonts w:ascii="Times New Roman" w:eastAsia="Times New Roman" w:hAnsi="Times New Roman" w:cs="Times New Roman"/>
@@ -615,6 +1616,7 @@
               </w:rPr>
               <w:t>1</w:t>
             </w:r>
+            <w:proofErr w:type="gramEnd"/>
           </w:p>
         </w:tc>
         <w:tc>
@@ -631,7 +1633,7 @@
           </w:tcPr>
           <w:p>
             <w:pPr>
-              <w:spacing w:before="100" w:beforeAutospacing="1" w:after="100" w:afterAutospacing="1" w:line="240" w:lineRule="auto"/>
+              <w:spacing w:after="100" w:afterAutospacing="1" w:line="240" w:lineRule="auto"/>
               <w:rPr>
                 <w:rFonts w:ascii="Times New Roman" w:eastAsia="Times New Roman" w:hAnsi="Times New Roman" w:cs="Times New Roman"/>
                 <w:sz w:val="20"/>
@@ -812,19 +1814,1806 @@
               </w:rPr>
               <w:t> </w:t>
             </w:r>
+          </w:p>
+        </w:tc>
+      </w:tr>
+      <w:tr>
+        <w:trPr>
+          <w:tblCellSpacing w:w="0" w:type="dxa"/>
+        </w:trPr>
+        <w:tc>
+          <w:tcPr>
+            <w:tcW w:w="0" w:type="auto"/>
+            <w:tcBorders>
+              <w:top w:val="outset" w:sz="6" w:space="0" w:color="auto"/>
+              <w:left w:val="outset" w:sz="6" w:space="0" w:color="auto"/>
+              <w:bottom w:val="outset" w:sz="6" w:space="0" w:color="auto"/>
+              <w:right w:val="outset" w:sz="6" w:space="0" w:color="auto"/>
+            </w:tcBorders>
+            <w:vAlign w:val="center"/>
+          </w:tcPr>
+          <w:p>
+            <w:pPr>
+              <w:spacing w:after="0" w:line="240" w:lineRule="auto"/>
+              <w:rPr>
+                <w:rFonts w:ascii="Times New Roman" w:eastAsia="Times New Roman" w:hAnsi="Times New Roman" w:cs="Times New Roman"/>
+                <w:sz w:val="20"/>
+                <w:szCs w:val="20"/>
+              </w:rPr>
+            </w:pPr>
+            <w:proofErr w:type="gramStart"/>
+            <w:r>
+              <w:rPr>
+                <w:rFonts w:ascii="Times New Roman" w:eastAsia="Times New Roman" w:hAnsi="Times New Roman" w:cs="Times New Roman"/>
+                <w:sz w:val="20"/>
+                <w:szCs w:val="20"/>
+              </w:rPr>
+              <w:t>editRecipe2</w:t>
+            </w:r>
+            <w:proofErr w:type="gramEnd"/>
+          </w:p>
+        </w:tc>
+        <w:tc>
+          <w:tcPr>
+            <w:tcW w:w="0" w:type="auto"/>
+            <w:tcBorders>
+              <w:top w:val="outset" w:sz="6" w:space="0" w:color="auto"/>
+              <w:left w:val="outset" w:sz="6" w:space="0" w:color="auto"/>
+              <w:bottom w:val="outset" w:sz="6" w:space="0" w:color="auto"/>
+              <w:right w:val="outset" w:sz="6" w:space="0" w:color="auto"/>
+            </w:tcBorders>
+            <w:vAlign w:val="center"/>
+          </w:tcPr>
+          <w:p>
+            <w:pPr>
+              <w:spacing w:after="100" w:afterAutospacing="1" w:line="240" w:lineRule="auto"/>
+              <w:rPr>
+                <w:rFonts w:ascii="Times New Roman" w:eastAsia="Times New Roman" w:hAnsi="Times New Roman" w:cs="Times New Roman"/>
+                <w:sz w:val="20"/>
+                <w:szCs w:val="20"/>
+              </w:rPr>
+            </w:pPr>
+            <w:r>
+              <w:rPr>
+                <w:rFonts w:ascii="Times New Roman" w:eastAsia="Times New Roman" w:hAnsi="Times New Roman" w:cs="Times New Roman"/>
+                <w:sz w:val="20"/>
+                <w:szCs w:val="20"/>
+              </w:rPr>
+              <w:t xml:space="preserve">Run </w:t>
+            </w:r>
+            <w:proofErr w:type="spellStart"/>
+            <w:r>
+              <w:rPr>
+                <w:rFonts w:ascii="Times New Roman" w:eastAsia="Times New Roman" w:hAnsi="Times New Roman" w:cs="Times New Roman"/>
+                <w:sz w:val="20"/>
+                <w:szCs w:val="20"/>
+              </w:rPr>
+              <w:t>CoffeeMaker</w:t>
+            </w:r>
+            <w:proofErr w:type="spellEnd"/>
+          </w:p>
+          <w:p>
+            <w:pPr>
+              <w:spacing w:after="100" w:afterAutospacing="1" w:line="240" w:lineRule="auto"/>
+              <w:rPr>
+                <w:rFonts w:ascii="Times New Roman" w:eastAsia="Times New Roman" w:hAnsi="Times New Roman" w:cs="Times New Roman"/>
+                <w:sz w:val="20"/>
+                <w:szCs w:val="20"/>
+              </w:rPr>
+            </w:pPr>
+            <w:r>
+              <w:rPr>
+                <w:rFonts w:ascii="Times New Roman" w:eastAsia="Times New Roman" w:hAnsi="Times New Roman" w:cs="Times New Roman"/>
+                <w:sz w:val="20"/>
+                <w:szCs w:val="20"/>
+              </w:rPr>
+              <w:t>Enter: Menu option 3, “Edit a recipe”</w:t>
+            </w:r>
+          </w:p>
+          <w:p>
+            <w:pPr>
+              <w:spacing w:after="100" w:afterAutospacing="1" w:line="240" w:lineRule="auto"/>
+              <w:rPr>
+                <w:rFonts w:ascii="Times New Roman" w:eastAsia="Times New Roman" w:hAnsi="Times New Roman" w:cs="Times New Roman"/>
+                <w:sz w:val="20"/>
+                <w:szCs w:val="20"/>
+              </w:rPr>
+            </w:pPr>
+            <w:r>
+              <w:rPr>
+                <w:rFonts w:ascii="Times New Roman" w:eastAsia="Times New Roman" w:hAnsi="Times New Roman" w:cs="Times New Roman"/>
+                <w:sz w:val="20"/>
+                <w:szCs w:val="20"/>
+              </w:rPr>
+              <w:t>No option allows for the name to be changed</w:t>
+            </w:r>
+          </w:p>
+          <w:p>
+            <w:pPr>
+              <w:spacing w:after="100" w:afterAutospacing="1" w:line="240" w:lineRule="auto"/>
+              <w:rPr>
+                <w:rFonts w:ascii="Times New Roman" w:eastAsia="Times New Roman" w:hAnsi="Times New Roman" w:cs="Times New Roman"/>
+                <w:sz w:val="20"/>
+                <w:szCs w:val="20"/>
+              </w:rPr>
+            </w:pPr>
+          </w:p>
+        </w:tc>
+        <w:tc>
+          <w:tcPr>
+            <w:tcW w:w="3639" w:type="dxa"/>
+            <w:tcBorders>
+              <w:top w:val="outset" w:sz="6" w:space="0" w:color="auto"/>
+              <w:left w:val="outset" w:sz="6" w:space="0" w:color="auto"/>
+              <w:bottom w:val="outset" w:sz="6" w:space="0" w:color="auto"/>
+              <w:right w:val="outset" w:sz="6" w:space="0" w:color="auto"/>
+            </w:tcBorders>
+            <w:vAlign w:val="center"/>
+          </w:tcPr>
+          <w:p>
+            <w:pPr>
+              <w:spacing w:after="0" w:line="240" w:lineRule="auto"/>
+              <w:rPr>
+                <w:rFonts w:ascii="Times New Roman" w:eastAsia="Times New Roman" w:hAnsi="Times New Roman" w:cs="Times New Roman"/>
+                <w:sz w:val="20"/>
+                <w:szCs w:val="20"/>
+              </w:rPr>
+            </w:pPr>
+            <w:r>
+              <w:rPr>
+                <w:rFonts w:ascii="Times New Roman" w:eastAsia="Times New Roman" w:hAnsi="Times New Roman" w:cs="Times New Roman"/>
+                <w:sz w:val="20"/>
+                <w:szCs w:val="20"/>
+              </w:rPr>
+              <w:t>No option to change name.</w:t>
+            </w:r>
+          </w:p>
+        </w:tc>
+        <w:tc>
+          <w:tcPr>
+            <w:tcW w:w="3690" w:type="dxa"/>
+            <w:tcBorders>
+              <w:top w:val="outset" w:sz="6" w:space="0" w:color="auto"/>
+              <w:left w:val="outset" w:sz="6" w:space="0" w:color="auto"/>
+              <w:bottom w:val="outset" w:sz="6" w:space="0" w:color="auto"/>
+              <w:right w:val="outset" w:sz="6" w:space="0" w:color="auto"/>
+            </w:tcBorders>
+            <w:vAlign w:val="center"/>
+          </w:tcPr>
+          <w:p>
+            <w:pPr>
+              <w:spacing w:after="0" w:line="240" w:lineRule="auto"/>
+              <w:rPr>
+                <w:rFonts w:ascii="Times New Roman" w:eastAsia="Times New Roman" w:hAnsi="Times New Roman" w:cs="Times New Roman"/>
+                <w:sz w:val="18"/>
+                <w:szCs w:val="18"/>
+              </w:rPr>
+            </w:pPr>
+          </w:p>
+        </w:tc>
+      </w:tr>
+      <w:tr>
+        <w:trPr>
+          <w:tblCellSpacing w:w="0" w:type="dxa"/>
+        </w:trPr>
+        <w:tc>
+          <w:tcPr>
+            <w:tcW w:w="0" w:type="auto"/>
+            <w:tcBorders>
+              <w:top w:val="outset" w:sz="6" w:space="0" w:color="auto"/>
+              <w:left w:val="outset" w:sz="6" w:space="0" w:color="auto"/>
+              <w:bottom w:val="outset" w:sz="6" w:space="0" w:color="auto"/>
+              <w:right w:val="outset" w:sz="6" w:space="0" w:color="auto"/>
+            </w:tcBorders>
+            <w:vAlign w:val="center"/>
+          </w:tcPr>
+          <w:p>
+            <w:pPr>
+              <w:spacing w:after="0" w:line="240" w:lineRule="auto"/>
+              <w:rPr>
+                <w:rFonts w:ascii="Times New Roman" w:eastAsia="Times New Roman" w:hAnsi="Times New Roman" w:cs="Times New Roman"/>
+                <w:sz w:val="20"/>
+                <w:szCs w:val="20"/>
+              </w:rPr>
+            </w:pPr>
+            <w:proofErr w:type="spellStart"/>
+            <w:proofErr w:type="gramStart"/>
+            <w:r>
+              <w:rPr>
+                <w:rFonts w:ascii="Times New Roman" w:eastAsia="Times New Roman" w:hAnsi="Times New Roman" w:cs="Times New Roman"/>
+                <w:sz w:val="20"/>
+                <w:szCs w:val="20"/>
+              </w:rPr>
+              <w:lastRenderedPageBreak/>
+              <w:t>checkOptions</w:t>
+            </w:r>
+            <w:proofErr w:type="spellEnd"/>
+            <w:proofErr w:type="gramEnd"/>
+          </w:p>
+        </w:tc>
+        <w:tc>
+          <w:tcPr>
+            <w:tcW w:w="0" w:type="auto"/>
+            <w:tcBorders>
+              <w:top w:val="outset" w:sz="6" w:space="0" w:color="auto"/>
+              <w:left w:val="outset" w:sz="6" w:space="0" w:color="auto"/>
+              <w:bottom w:val="outset" w:sz="6" w:space="0" w:color="auto"/>
+              <w:right w:val="outset" w:sz="6" w:space="0" w:color="auto"/>
+            </w:tcBorders>
+            <w:vAlign w:val="center"/>
+          </w:tcPr>
+          <w:p>
+            <w:pPr>
+              <w:spacing w:after="100" w:afterAutospacing="1" w:line="240" w:lineRule="auto"/>
+              <w:rPr>
+                <w:rFonts w:ascii="Times New Roman" w:eastAsia="Times New Roman" w:hAnsi="Times New Roman" w:cs="Times New Roman"/>
+                <w:sz w:val="20"/>
+                <w:szCs w:val="20"/>
+              </w:rPr>
+            </w:pPr>
+            <w:r>
+              <w:rPr>
+                <w:rFonts w:ascii="Times New Roman" w:eastAsia="Times New Roman" w:hAnsi="Times New Roman" w:cs="Times New Roman"/>
+                <w:sz w:val="20"/>
+                <w:szCs w:val="20"/>
+              </w:rPr>
+              <w:t xml:space="preserve">Run </w:t>
+            </w:r>
+            <w:proofErr w:type="spellStart"/>
+            <w:r>
+              <w:rPr>
+                <w:rFonts w:ascii="Times New Roman" w:eastAsia="Times New Roman" w:hAnsi="Times New Roman" w:cs="Times New Roman"/>
+                <w:sz w:val="20"/>
+                <w:szCs w:val="20"/>
+              </w:rPr>
+              <w:t>CoffeeMaker</w:t>
+            </w:r>
+            <w:proofErr w:type="spellEnd"/>
+          </w:p>
+        </w:tc>
+        <w:tc>
+          <w:tcPr>
+            <w:tcW w:w="3639" w:type="dxa"/>
+            <w:tcBorders>
+              <w:top w:val="outset" w:sz="6" w:space="0" w:color="auto"/>
+              <w:left w:val="outset" w:sz="6" w:space="0" w:color="auto"/>
+              <w:bottom w:val="outset" w:sz="6" w:space="0" w:color="auto"/>
+              <w:right w:val="outset" w:sz="6" w:space="0" w:color="auto"/>
+            </w:tcBorders>
+            <w:vAlign w:val="center"/>
+          </w:tcPr>
+          <w:p>
+            <w:pPr>
+              <w:spacing w:after="0" w:line="240" w:lineRule="auto"/>
+              <w:rPr>
+                <w:rFonts w:ascii="Times New Roman" w:eastAsia="Times New Roman" w:hAnsi="Times New Roman" w:cs="Times New Roman"/>
+                <w:sz w:val="20"/>
+                <w:szCs w:val="20"/>
+              </w:rPr>
+            </w:pPr>
+            <w:r>
+              <w:rPr>
+                <w:rFonts w:ascii="Times New Roman" w:eastAsia="Times New Roman" w:hAnsi="Times New Roman" w:cs="Times New Roman"/>
+                <w:sz w:val="20"/>
+                <w:szCs w:val="20"/>
+              </w:rPr>
+              <w:t>The following options are displayed:</w:t>
+            </w:r>
+          </w:p>
+          <w:p>
+            <w:pPr>
+              <w:spacing w:after="0" w:line="240" w:lineRule="auto"/>
+              <w:rPr>
+                <w:rFonts w:ascii="Times New Roman" w:eastAsia="Times New Roman" w:hAnsi="Times New Roman" w:cs="Times New Roman"/>
+                <w:sz w:val="20"/>
+                <w:szCs w:val="20"/>
+              </w:rPr>
+            </w:pPr>
+            <w:r>
+              <w:rPr>
+                <w:rFonts w:ascii="Times New Roman" w:eastAsia="Times New Roman" w:hAnsi="Times New Roman" w:cs="Times New Roman"/>
+                <w:sz w:val="20"/>
+                <w:szCs w:val="20"/>
+              </w:rPr>
+              <w:t>1. Add Recipe</w:t>
+            </w:r>
+          </w:p>
+          <w:p>
+            <w:pPr>
+              <w:spacing w:after="0" w:line="240" w:lineRule="auto"/>
+              <w:rPr>
+                <w:rFonts w:ascii="Times New Roman" w:eastAsia="Times New Roman" w:hAnsi="Times New Roman" w:cs="Times New Roman"/>
+                <w:sz w:val="20"/>
+                <w:szCs w:val="20"/>
+              </w:rPr>
+            </w:pPr>
+            <w:r>
+              <w:rPr>
+                <w:rFonts w:ascii="Times New Roman" w:eastAsia="Times New Roman" w:hAnsi="Times New Roman" w:cs="Times New Roman"/>
+                <w:sz w:val="20"/>
+                <w:szCs w:val="20"/>
+              </w:rPr>
+              <w:t>2. Delete a Recipe</w:t>
+            </w:r>
+          </w:p>
+          <w:p>
+            <w:pPr>
+              <w:spacing w:after="0" w:line="240" w:lineRule="auto"/>
+              <w:rPr>
+                <w:rFonts w:ascii="Times New Roman" w:eastAsia="Times New Roman" w:hAnsi="Times New Roman" w:cs="Times New Roman"/>
+                <w:sz w:val="20"/>
+                <w:szCs w:val="20"/>
+              </w:rPr>
+            </w:pPr>
+            <w:r>
+              <w:rPr>
+                <w:rFonts w:ascii="Times New Roman" w:eastAsia="Times New Roman" w:hAnsi="Times New Roman" w:cs="Times New Roman"/>
+                <w:sz w:val="20"/>
+                <w:szCs w:val="20"/>
+              </w:rPr>
+              <w:t>3. Edit a Recipe</w:t>
+            </w:r>
+          </w:p>
+          <w:p>
+            <w:pPr>
+              <w:spacing w:after="0" w:line="240" w:lineRule="auto"/>
+              <w:rPr>
+                <w:rFonts w:ascii="Times New Roman" w:eastAsia="Times New Roman" w:hAnsi="Times New Roman" w:cs="Times New Roman"/>
+                <w:sz w:val="20"/>
+                <w:szCs w:val="20"/>
+              </w:rPr>
+            </w:pPr>
+            <w:r>
+              <w:rPr>
+                <w:rFonts w:ascii="Times New Roman" w:eastAsia="Times New Roman" w:hAnsi="Times New Roman" w:cs="Times New Roman"/>
+                <w:sz w:val="20"/>
+                <w:szCs w:val="20"/>
+              </w:rPr>
+              <w:t>4. Add Inventory</w:t>
+            </w:r>
+          </w:p>
+          <w:p>
+            <w:pPr>
+              <w:spacing w:after="0" w:line="240" w:lineRule="auto"/>
+              <w:rPr>
+                <w:rFonts w:ascii="Times New Roman" w:eastAsia="Times New Roman" w:hAnsi="Times New Roman" w:cs="Times New Roman"/>
+                <w:sz w:val="20"/>
+                <w:szCs w:val="20"/>
+              </w:rPr>
+            </w:pPr>
+            <w:r>
+              <w:rPr>
+                <w:rFonts w:ascii="Times New Roman" w:eastAsia="Times New Roman" w:hAnsi="Times New Roman" w:cs="Times New Roman"/>
+                <w:sz w:val="20"/>
+                <w:szCs w:val="20"/>
+              </w:rPr>
+              <w:t>5. Checkout Inventory</w:t>
+            </w:r>
+          </w:p>
+          <w:p>
+            <w:pPr>
+              <w:spacing w:after="0" w:line="240" w:lineRule="auto"/>
+              <w:rPr>
+                <w:rFonts w:ascii="Times New Roman" w:eastAsia="Times New Roman" w:hAnsi="Times New Roman" w:cs="Times New Roman"/>
+                <w:sz w:val="20"/>
+                <w:szCs w:val="20"/>
+              </w:rPr>
+            </w:pPr>
+            <w:r>
+              <w:rPr>
+                <w:rFonts w:ascii="Times New Roman" w:eastAsia="Times New Roman" w:hAnsi="Times New Roman" w:cs="Times New Roman"/>
+                <w:sz w:val="20"/>
+                <w:szCs w:val="20"/>
+              </w:rPr>
+              <w:t xml:space="preserve">6. Purchase </w:t>
+            </w:r>
+            <w:proofErr w:type="spellStart"/>
+            <w:r>
+              <w:rPr>
+                <w:rFonts w:ascii="Times New Roman" w:eastAsia="Times New Roman" w:hAnsi="Times New Roman" w:cs="Times New Roman"/>
+                <w:sz w:val="20"/>
+                <w:szCs w:val="20"/>
+              </w:rPr>
+              <w:t>Bevarage</w:t>
+            </w:r>
+            <w:proofErr w:type="spellEnd"/>
+          </w:p>
+          <w:p>
+            <w:pPr>
+              <w:spacing w:after="0" w:line="240" w:lineRule="auto"/>
+              <w:rPr>
+                <w:rFonts w:ascii="Times New Roman" w:eastAsia="Times New Roman" w:hAnsi="Times New Roman" w:cs="Times New Roman"/>
+                <w:sz w:val="20"/>
+                <w:szCs w:val="20"/>
+              </w:rPr>
+            </w:pPr>
+          </w:p>
+        </w:tc>
+        <w:tc>
+          <w:tcPr>
+            <w:tcW w:w="3690" w:type="dxa"/>
+            <w:tcBorders>
+              <w:top w:val="outset" w:sz="6" w:space="0" w:color="auto"/>
+              <w:left w:val="outset" w:sz="6" w:space="0" w:color="auto"/>
+              <w:bottom w:val="outset" w:sz="6" w:space="0" w:color="auto"/>
+              <w:right w:val="outset" w:sz="6" w:space="0" w:color="auto"/>
+            </w:tcBorders>
+            <w:vAlign w:val="center"/>
+          </w:tcPr>
+          <w:p>
+            <w:pPr>
+              <w:spacing w:after="0" w:line="240" w:lineRule="auto"/>
+              <w:rPr>
+                <w:rFonts w:ascii="Times New Roman" w:eastAsia="Times New Roman" w:hAnsi="Times New Roman" w:cs="Times New Roman"/>
+                <w:sz w:val="18"/>
+                <w:szCs w:val="18"/>
+              </w:rPr>
+            </w:pPr>
+          </w:p>
+        </w:tc>
+      </w:tr>
+      <w:tr>
+        <w:trPr>
+          <w:tblCellSpacing w:w="0" w:type="dxa"/>
+        </w:trPr>
+        <w:tc>
+          <w:tcPr>
+            <w:tcW w:w="0" w:type="auto"/>
+            <w:tcBorders>
+              <w:top w:val="outset" w:sz="6" w:space="0" w:color="auto"/>
+              <w:left w:val="outset" w:sz="6" w:space="0" w:color="auto"/>
+              <w:bottom w:val="outset" w:sz="6" w:space="0" w:color="auto"/>
+              <w:right w:val="outset" w:sz="6" w:space="0" w:color="auto"/>
+            </w:tcBorders>
+            <w:vAlign w:val="center"/>
+          </w:tcPr>
+          <w:p>
+            <w:pPr>
+              <w:spacing w:after="0" w:line="240" w:lineRule="auto"/>
+              <w:rPr>
+                <w:rFonts w:ascii="Times New Roman" w:eastAsia="Times New Roman" w:hAnsi="Times New Roman" w:cs="Times New Roman"/>
+                <w:sz w:val="20"/>
+                <w:szCs w:val="20"/>
+              </w:rPr>
+            </w:pPr>
+            <w:proofErr w:type="gramStart"/>
+            <w:r>
+              <w:rPr>
+                <w:rFonts w:ascii="Times New Roman" w:eastAsia="Times New Roman" w:hAnsi="Times New Roman" w:cs="Times New Roman"/>
+                <w:sz w:val="20"/>
+                <w:szCs w:val="20"/>
+              </w:rPr>
+              <w:t>addInventory1</w:t>
+            </w:r>
+            <w:proofErr w:type="gramEnd"/>
+          </w:p>
+        </w:tc>
+        <w:tc>
+          <w:tcPr>
+            <w:tcW w:w="0" w:type="auto"/>
+            <w:tcBorders>
+              <w:top w:val="outset" w:sz="6" w:space="0" w:color="auto"/>
+              <w:left w:val="outset" w:sz="6" w:space="0" w:color="auto"/>
+              <w:bottom w:val="outset" w:sz="6" w:space="0" w:color="auto"/>
+              <w:right w:val="outset" w:sz="6" w:space="0" w:color="auto"/>
+            </w:tcBorders>
+            <w:vAlign w:val="center"/>
+          </w:tcPr>
+          <w:p>
+            <w:pPr>
+              <w:spacing w:after="100" w:afterAutospacing="1" w:line="240" w:lineRule="auto"/>
+              <w:rPr>
+                <w:rFonts w:ascii="Times New Roman" w:eastAsia="Times New Roman" w:hAnsi="Times New Roman" w:cs="Times New Roman"/>
+                <w:sz w:val="20"/>
+                <w:szCs w:val="20"/>
+              </w:rPr>
+            </w:pPr>
+            <w:r>
+              <w:rPr>
+                <w:rFonts w:ascii="Times New Roman" w:eastAsia="Times New Roman" w:hAnsi="Times New Roman" w:cs="Times New Roman"/>
+                <w:sz w:val="20"/>
+                <w:szCs w:val="20"/>
+              </w:rPr>
+              <w:t xml:space="preserve">Precondition: Run </w:t>
+            </w:r>
+            <w:proofErr w:type="spellStart"/>
+            <w:r>
+              <w:rPr>
+                <w:rFonts w:ascii="Times New Roman" w:eastAsia="Times New Roman" w:hAnsi="Times New Roman" w:cs="Times New Roman"/>
+                <w:sz w:val="20"/>
+                <w:szCs w:val="20"/>
+              </w:rPr>
+              <w:t>CoffeeMaker</w:t>
+            </w:r>
+            <w:proofErr w:type="spellEnd"/>
+          </w:p>
+          <w:p>
+            <w:pPr>
+              <w:spacing w:after="100" w:afterAutospacing="1" w:line="240" w:lineRule="auto"/>
+              <w:rPr>
+                <w:rFonts w:ascii="Times New Roman" w:eastAsia="Times New Roman" w:hAnsi="Times New Roman" w:cs="Times New Roman"/>
+                <w:sz w:val="20"/>
+                <w:szCs w:val="20"/>
+              </w:rPr>
+            </w:pPr>
+            <w:r>
+              <w:rPr>
+                <w:rFonts w:ascii="Times New Roman" w:eastAsia="Times New Roman" w:hAnsi="Times New Roman" w:cs="Times New Roman"/>
+                <w:sz w:val="20"/>
+                <w:szCs w:val="20"/>
+              </w:rPr>
+              <w:t>Enter: Menu option 1, “Add Inventory”</w:t>
+            </w:r>
+          </w:p>
+          <w:p>
+            <w:pPr>
+              <w:spacing w:after="100" w:afterAutospacing="1" w:line="240" w:lineRule="auto"/>
+              <w:rPr>
+                <w:rFonts w:ascii="Times New Roman" w:eastAsia="Times New Roman" w:hAnsi="Times New Roman" w:cs="Times New Roman"/>
+                <w:sz w:val="20"/>
+                <w:szCs w:val="20"/>
+              </w:rPr>
+            </w:pPr>
+            <w:r>
+              <w:rPr>
+                <w:rFonts w:ascii="Times New Roman" w:eastAsia="Times New Roman" w:hAnsi="Times New Roman" w:cs="Times New Roman"/>
+                <w:sz w:val="20"/>
+                <w:szCs w:val="20"/>
+              </w:rPr>
+              <w:t>Coffee: 1</w:t>
+            </w:r>
+          </w:p>
+          <w:p>
+            <w:pPr>
+              <w:spacing w:after="100" w:afterAutospacing="1" w:line="240" w:lineRule="auto"/>
+              <w:rPr>
+                <w:rFonts w:ascii="Times New Roman" w:eastAsia="Times New Roman" w:hAnsi="Times New Roman" w:cs="Times New Roman"/>
+                <w:sz w:val="20"/>
+                <w:szCs w:val="20"/>
+              </w:rPr>
+            </w:pPr>
+            <w:r>
+              <w:rPr>
+                <w:rFonts w:ascii="Times New Roman" w:eastAsia="Times New Roman" w:hAnsi="Times New Roman" w:cs="Times New Roman"/>
+                <w:sz w:val="20"/>
+                <w:szCs w:val="20"/>
+              </w:rPr>
+              <w:t>Milk: 2</w:t>
+            </w:r>
+          </w:p>
+          <w:p>
+            <w:pPr>
+              <w:spacing w:after="100" w:afterAutospacing="1" w:line="240" w:lineRule="auto"/>
+              <w:rPr>
+                <w:rFonts w:ascii="Times New Roman" w:eastAsia="Times New Roman" w:hAnsi="Times New Roman" w:cs="Times New Roman"/>
+                <w:sz w:val="20"/>
+                <w:szCs w:val="20"/>
+              </w:rPr>
+            </w:pPr>
+            <w:r>
+              <w:rPr>
+                <w:rFonts w:ascii="Times New Roman" w:eastAsia="Times New Roman" w:hAnsi="Times New Roman" w:cs="Times New Roman"/>
+                <w:sz w:val="20"/>
+                <w:szCs w:val="20"/>
+              </w:rPr>
+              <w:t>Sugar: 3</w:t>
+            </w:r>
+          </w:p>
+          <w:p>
+            <w:pPr>
+              <w:spacing w:after="100" w:afterAutospacing="1" w:line="240" w:lineRule="auto"/>
+              <w:rPr>
+                <w:rFonts w:ascii="Times New Roman" w:eastAsia="Times New Roman" w:hAnsi="Times New Roman" w:cs="Times New Roman"/>
+                <w:sz w:val="20"/>
+                <w:szCs w:val="20"/>
+              </w:rPr>
+            </w:pPr>
+            <w:r>
+              <w:rPr>
+                <w:rFonts w:ascii="Times New Roman" w:eastAsia="Times New Roman" w:hAnsi="Times New Roman" w:cs="Times New Roman"/>
+                <w:sz w:val="20"/>
+                <w:szCs w:val="20"/>
+              </w:rPr>
+              <w:t>Chocolate: 4</w:t>
+            </w:r>
+          </w:p>
+          <w:p>
+            <w:pPr>
+              <w:spacing w:after="100" w:afterAutospacing="1" w:line="240" w:lineRule="auto"/>
+              <w:rPr>
+                <w:rFonts w:ascii="Times New Roman" w:eastAsia="Times New Roman" w:hAnsi="Times New Roman" w:cs="Times New Roman"/>
+                <w:sz w:val="20"/>
+                <w:szCs w:val="20"/>
+              </w:rPr>
+            </w:pPr>
+            <w:r>
+              <w:rPr>
+                <w:rFonts w:ascii="Times New Roman" w:eastAsia="Times New Roman" w:hAnsi="Times New Roman" w:cs="Times New Roman"/>
+                <w:sz w:val="20"/>
+                <w:szCs w:val="20"/>
+              </w:rPr>
+              <w:t>Return to main menu</w:t>
+            </w:r>
+          </w:p>
+        </w:tc>
+        <w:tc>
+          <w:tcPr>
+            <w:tcW w:w="3639" w:type="dxa"/>
+            <w:tcBorders>
+              <w:top w:val="outset" w:sz="6" w:space="0" w:color="auto"/>
+              <w:left w:val="outset" w:sz="6" w:space="0" w:color="auto"/>
+              <w:bottom w:val="outset" w:sz="6" w:space="0" w:color="auto"/>
+              <w:right w:val="outset" w:sz="6" w:space="0" w:color="auto"/>
+            </w:tcBorders>
+            <w:vAlign w:val="center"/>
+          </w:tcPr>
+          <w:p>
+            <w:pPr>
+              <w:spacing w:after="0" w:line="240" w:lineRule="auto"/>
+              <w:rPr>
+                <w:rFonts w:ascii="Times New Roman" w:eastAsia="Times New Roman" w:hAnsi="Times New Roman" w:cs="Times New Roman"/>
+                <w:sz w:val="20"/>
+                <w:szCs w:val="20"/>
+              </w:rPr>
+            </w:pPr>
+            <w:r>
+              <w:rPr>
+                <w:rFonts w:ascii="Times New Roman" w:eastAsia="Times New Roman" w:hAnsi="Times New Roman" w:cs="Times New Roman"/>
+                <w:sz w:val="20"/>
+                <w:szCs w:val="20"/>
+              </w:rPr>
+              <w:t xml:space="preserve">A status message is displayed and </w:t>
+            </w:r>
+            <w:r>
+              <w:rPr>
+                <w:rFonts w:ascii="Times New Roman" w:eastAsia="Times New Roman" w:hAnsi="Times New Roman" w:cs="Times New Roman"/>
+                <w:sz w:val="20"/>
+                <w:szCs w:val="20"/>
+              </w:rPr>
+              <w:t>1 Coffee, 2 Milk, 3 Sugar, and 4 Chocolate is added to the Inventory.</w:t>
+            </w:r>
+          </w:p>
+        </w:tc>
+        <w:tc>
+          <w:tcPr>
+            <w:tcW w:w="3690" w:type="dxa"/>
+            <w:tcBorders>
+              <w:top w:val="outset" w:sz="6" w:space="0" w:color="auto"/>
+              <w:left w:val="outset" w:sz="6" w:space="0" w:color="auto"/>
+              <w:bottom w:val="outset" w:sz="6" w:space="0" w:color="auto"/>
+              <w:right w:val="outset" w:sz="6" w:space="0" w:color="auto"/>
+            </w:tcBorders>
+            <w:vAlign w:val="center"/>
+          </w:tcPr>
+          <w:p>
+            <w:pPr>
+              <w:spacing w:after="0" w:line="240" w:lineRule="auto"/>
+              <w:rPr>
+                <w:rFonts w:ascii="Times New Roman" w:eastAsia="Times New Roman" w:hAnsi="Times New Roman" w:cs="Times New Roman"/>
+                <w:sz w:val="18"/>
+                <w:szCs w:val="18"/>
+              </w:rPr>
+            </w:pPr>
+          </w:p>
+        </w:tc>
+      </w:tr>
+      <w:tr>
+        <w:trPr>
+          <w:tblCellSpacing w:w="0" w:type="dxa"/>
+        </w:trPr>
+        <w:tc>
+          <w:tcPr>
+            <w:tcW w:w="0" w:type="auto"/>
+            <w:tcBorders>
+              <w:top w:val="outset" w:sz="6" w:space="0" w:color="auto"/>
+              <w:left w:val="outset" w:sz="6" w:space="0" w:color="auto"/>
+              <w:bottom w:val="outset" w:sz="6" w:space="0" w:color="auto"/>
+              <w:right w:val="outset" w:sz="6" w:space="0" w:color="auto"/>
+            </w:tcBorders>
+            <w:vAlign w:val="center"/>
+          </w:tcPr>
+          <w:p>
+            <w:pPr>
+              <w:spacing w:after="0" w:line="240" w:lineRule="auto"/>
+              <w:rPr>
+                <w:rFonts w:ascii="Times New Roman" w:eastAsia="Times New Roman" w:hAnsi="Times New Roman" w:cs="Times New Roman"/>
+                <w:sz w:val="20"/>
+                <w:szCs w:val="20"/>
+              </w:rPr>
+            </w:pPr>
+            <w:proofErr w:type="gramStart"/>
+            <w:r>
+              <w:rPr>
+                <w:rFonts w:ascii="Times New Roman" w:eastAsia="Times New Roman" w:hAnsi="Times New Roman" w:cs="Times New Roman"/>
+                <w:sz w:val="20"/>
+                <w:szCs w:val="20"/>
+              </w:rPr>
+              <w:t>addInventory2</w:t>
+            </w:r>
+            <w:proofErr w:type="gramEnd"/>
+          </w:p>
+        </w:tc>
+        <w:tc>
+          <w:tcPr>
+            <w:tcW w:w="0" w:type="auto"/>
+            <w:tcBorders>
+              <w:top w:val="outset" w:sz="6" w:space="0" w:color="auto"/>
+              <w:left w:val="outset" w:sz="6" w:space="0" w:color="auto"/>
+              <w:bottom w:val="outset" w:sz="6" w:space="0" w:color="auto"/>
+              <w:right w:val="outset" w:sz="6" w:space="0" w:color="auto"/>
+            </w:tcBorders>
+            <w:vAlign w:val="center"/>
+          </w:tcPr>
+          <w:p>
+            <w:pPr>
+              <w:spacing w:after="100" w:afterAutospacing="1" w:line="240" w:lineRule="auto"/>
+              <w:rPr>
+                <w:rFonts w:ascii="Times New Roman" w:eastAsia="Times New Roman" w:hAnsi="Times New Roman" w:cs="Times New Roman"/>
+                <w:sz w:val="20"/>
+                <w:szCs w:val="20"/>
+              </w:rPr>
+            </w:pPr>
+            <w:r>
+              <w:rPr>
+                <w:rFonts w:ascii="Times New Roman" w:eastAsia="Times New Roman" w:hAnsi="Times New Roman" w:cs="Times New Roman"/>
+                <w:sz w:val="20"/>
+                <w:szCs w:val="20"/>
+              </w:rPr>
+              <w:t xml:space="preserve">Run </w:t>
+            </w:r>
+            <w:proofErr w:type="spellStart"/>
+            <w:r>
+              <w:rPr>
+                <w:rFonts w:ascii="Times New Roman" w:eastAsia="Times New Roman" w:hAnsi="Times New Roman" w:cs="Times New Roman"/>
+                <w:sz w:val="20"/>
+                <w:szCs w:val="20"/>
+              </w:rPr>
+              <w:t>CoffeeMaker</w:t>
+            </w:r>
+            <w:proofErr w:type="spellEnd"/>
+          </w:p>
+          <w:p>
+            <w:pPr>
+              <w:spacing w:after="100" w:afterAutospacing="1" w:line="240" w:lineRule="auto"/>
+              <w:rPr>
+                <w:rFonts w:ascii="Times New Roman" w:eastAsia="Times New Roman" w:hAnsi="Times New Roman" w:cs="Times New Roman"/>
+                <w:sz w:val="20"/>
+                <w:szCs w:val="20"/>
+              </w:rPr>
+            </w:pPr>
+            <w:r>
+              <w:rPr>
+                <w:rFonts w:ascii="Times New Roman" w:eastAsia="Times New Roman" w:hAnsi="Times New Roman" w:cs="Times New Roman"/>
+                <w:sz w:val="20"/>
+                <w:szCs w:val="20"/>
+              </w:rPr>
+              <w:t>Enter: Menu option1, “Add Inventory”</w:t>
+            </w:r>
+          </w:p>
+          <w:p>
+            <w:pPr>
+              <w:spacing w:after="100" w:afterAutospacing="1" w:line="240" w:lineRule="auto"/>
+              <w:rPr>
+                <w:rFonts w:ascii="Times New Roman" w:eastAsia="Times New Roman" w:hAnsi="Times New Roman" w:cs="Times New Roman"/>
+                <w:sz w:val="20"/>
+                <w:szCs w:val="20"/>
+              </w:rPr>
+            </w:pPr>
+            <w:r>
+              <w:rPr>
+                <w:rFonts w:ascii="Times New Roman" w:eastAsia="Times New Roman" w:hAnsi="Times New Roman" w:cs="Times New Roman"/>
+                <w:sz w:val="20"/>
+                <w:szCs w:val="20"/>
+              </w:rPr>
+              <w:t>Coffee: 1.5</w:t>
+            </w:r>
+          </w:p>
+          <w:p>
+            <w:pPr>
+              <w:spacing w:after="100" w:afterAutospacing="1" w:line="240" w:lineRule="auto"/>
+              <w:rPr>
+                <w:rFonts w:ascii="Times New Roman" w:eastAsia="Times New Roman" w:hAnsi="Times New Roman" w:cs="Times New Roman"/>
+                <w:sz w:val="20"/>
+                <w:szCs w:val="20"/>
+              </w:rPr>
+            </w:pPr>
+            <w:r>
+              <w:rPr>
+                <w:rFonts w:ascii="Times New Roman" w:eastAsia="Times New Roman" w:hAnsi="Times New Roman" w:cs="Times New Roman"/>
+                <w:sz w:val="20"/>
+                <w:szCs w:val="20"/>
+              </w:rPr>
+              <w:t>Return to main menu</w:t>
+            </w:r>
+          </w:p>
+        </w:tc>
+        <w:tc>
+          <w:tcPr>
+            <w:tcW w:w="3639" w:type="dxa"/>
+            <w:tcBorders>
+              <w:top w:val="outset" w:sz="6" w:space="0" w:color="auto"/>
+              <w:left w:val="outset" w:sz="6" w:space="0" w:color="auto"/>
+              <w:bottom w:val="outset" w:sz="6" w:space="0" w:color="auto"/>
+              <w:right w:val="outset" w:sz="6" w:space="0" w:color="auto"/>
+            </w:tcBorders>
+            <w:vAlign w:val="center"/>
+          </w:tcPr>
+          <w:p>
+            <w:pPr>
+              <w:spacing w:after="0" w:line="240" w:lineRule="auto"/>
+              <w:rPr>
+                <w:rFonts w:ascii="Times New Roman" w:eastAsia="Times New Roman" w:hAnsi="Times New Roman" w:cs="Times New Roman"/>
+                <w:sz w:val="20"/>
+                <w:szCs w:val="20"/>
+              </w:rPr>
+            </w:pPr>
+            <w:r>
+              <w:rPr>
+                <w:rFonts w:ascii="Times New Roman" w:eastAsia="Times New Roman" w:hAnsi="Times New Roman" w:cs="Times New Roman"/>
+                <w:sz w:val="20"/>
+                <w:szCs w:val="20"/>
+              </w:rPr>
+              <w:t>Failure message displays</w:t>
+            </w:r>
+          </w:p>
+          <w:p>
+            <w:pPr>
+              <w:spacing w:after="0" w:line="240" w:lineRule="auto"/>
+              <w:rPr>
+                <w:rFonts w:ascii="Times New Roman" w:eastAsia="Times New Roman" w:hAnsi="Times New Roman" w:cs="Times New Roman"/>
+                <w:sz w:val="20"/>
+                <w:szCs w:val="20"/>
+              </w:rPr>
+            </w:pPr>
+            <w:r>
+              <w:rPr>
+                <w:rFonts w:ascii="Times New Roman" w:eastAsia="Times New Roman" w:hAnsi="Times New Roman" w:cs="Times New Roman"/>
+                <w:sz w:val="20"/>
+                <w:szCs w:val="20"/>
+              </w:rPr>
+              <w:t>Inventory is not changed.</w:t>
+            </w:r>
+          </w:p>
+        </w:tc>
+        <w:tc>
+          <w:tcPr>
+            <w:tcW w:w="3690" w:type="dxa"/>
+            <w:tcBorders>
+              <w:top w:val="outset" w:sz="6" w:space="0" w:color="auto"/>
+              <w:left w:val="outset" w:sz="6" w:space="0" w:color="auto"/>
+              <w:bottom w:val="outset" w:sz="6" w:space="0" w:color="auto"/>
+              <w:right w:val="outset" w:sz="6" w:space="0" w:color="auto"/>
+            </w:tcBorders>
+            <w:vAlign w:val="center"/>
+          </w:tcPr>
+          <w:p>
+            <w:pPr>
+              <w:spacing w:after="0" w:line="240" w:lineRule="auto"/>
+              <w:rPr>
+                <w:rFonts w:ascii="Times New Roman" w:eastAsia="Times New Roman" w:hAnsi="Times New Roman" w:cs="Times New Roman"/>
+                <w:sz w:val="18"/>
+                <w:szCs w:val="18"/>
+              </w:rPr>
+            </w:pPr>
+          </w:p>
+        </w:tc>
+      </w:tr>
+      <w:tr>
+        <w:trPr>
+          <w:tblCellSpacing w:w="0" w:type="dxa"/>
+        </w:trPr>
+        <w:tc>
+          <w:tcPr>
+            <w:tcW w:w="0" w:type="auto"/>
+            <w:tcBorders>
+              <w:top w:val="outset" w:sz="6" w:space="0" w:color="auto"/>
+              <w:left w:val="outset" w:sz="6" w:space="0" w:color="auto"/>
+              <w:bottom w:val="outset" w:sz="6" w:space="0" w:color="auto"/>
+              <w:right w:val="outset" w:sz="6" w:space="0" w:color="auto"/>
+            </w:tcBorders>
+            <w:vAlign w:val="center"/>
+          </w:tcPr>
+          <w:p>
+            <w:pPr>
+              <w:spacing w:after="0" w:line="240" w:lineRule="auto"/>
+              <w:rPr>
+                <w:rFonts w:ascii="Times New Roman" w:eastAsia="Times New Roman" w:hAnsi="Times New Roman" w:cs="Times New Roman"/>
+                <w:sz w:val="20"/>
+                <w:szCs w:val="20"/>
+              </w:rPr>
+            </w:pPr>
+            <w:proofErr w:type="spellStart"/>
+            <w:proofErr w:type="gramStart"/>
+            <w:r>
+              <w:rPr>
+                <w:rFonts w:ascii="Times New Roman" w:eastAsia="Times New Roman" w:hAnsi="Times New Roman" w:cs="Times New Roman"/>
+                <w:sz w:val="20"/>
+                <w:szCs w:val="20"/>
+              </w:rPr>
+              <w:t>checkInventory</w:t>
+            </w:r>
+            <w:proofErr w:type="spellEnd"/>
+            <w:proofErr w:type="gramEnd"/>
+          </w:p>
+        </w:tc>
+        <w:tc>
+          <w:tcPr>
+            <w:tcW w:w="0" w:type="auto"/>
+            <w:tcBorders>
+              <w:top w:val="outset" w:sz="6" w:space="0" w:color="auto"/>
+              <w:left w:val="outset" w:sz="6" w:space="0" w:color="auto"/>
+              <w:bottom w:val="outset" w:sz="6" w:space="0" w:color="auto"/>
+              <w:right w:val="outset" w:sz="6" w:space="0" w:color="auto"/>
+            </w:tcBorders>
+            <w:vAlign w:val="center"/>
+          </w:tcPr>
+          <w:p>
+            <w:pPr>
+              <w:spacing w:after="100" w:afterAutospacing="1" w:line="240" w:lineRule="auto"/>
+              <w:rPr>
+                <w:rFonts w:ascii="Times New Roman" w:eastAsia="Times New Roman" w:hAnsi="Times New Roman" w:cs="Times New Roman"/>
+                <w:sz w:val="20"/>
+                <w:szCs w:val="20"/>
+              </w:rPr>
+            </w:pPr>
+            <w:r>
+              <w:rPr>
+                <w:rFonts w:ascii="Times New Roman" w:eastAsia="Times New Roman" w:hAnsi="Times New Roman" w:cs="Times New Roman"/>
+                <w:sz w:val="20"/>
+                <w:szCs w:val="20"/>
+              </w:rPr>
+              <w:t xml:space="preserve">Run </w:t>
+            </w:r>
+            <w:proofErr w:type="spellStart"/>
+            <w:r>
+              <w:rPr>
+                <w:rFonts w:ascii="Times New Roman" w:eastAsia="Times New Roman" w:hAnsi="Times New Roman" w:cs="Times New Roman"/>
+                <w:sz w:val="20"/>
+                <w:szCs w:val="20"/>
+              </w:rPr>
+              <w:t>CoffeeMaker</w:t>
+            </w:r>
+            <w:proofErr w:type="spellEnd"/>
+          </w:p>
+          <w:p>
+            <w:pPr>
+              <w:spacing w:after="100" w:afterAutospacing="1" w:line="240" w:lineRule="auto"/>
+              <w:rPr>
+                <w:rFonts w:ascii="Times New Roman" w:eastAsia="Times New Roman" w:hAnsi="Times New Roman" w:cs="Times New Roman"/>
+                <w:sz w:val="20"/>
+                <w:szCs w:val="20"/>
+              </w:rPr>
+            </w:pPr>
+            <w:r>
+              <w:rPr>
+                <w:rFonts w:ascii="Times New Roman" w:eastAsia="Times New Roman" w:hAnsi="Times New Roman" w:cs="Times New Roman"/>
+                <w:sz w:val="20"/>
+                <w:szCs w:val="20"/>
+              </w:rPr>
+              <w:t>Enter: Menu option 5, “Check Inventory”</w:t>
+            </w:r>
+          </w:p>
+          <w:p>
+            <w:pPr>
+              <w:spacing w:after="100" w:afterAutospacing="1" w:line="240" w:lineRule="auto"/>
+              <w:rPr>
+                <w:rFonts w:ascii="Times New Roman" w:eastAsia="Times New Roman" w:hAnsi="Times New Roman" w:cs="Times New Roman"/>
+                <w:sz w:val="20"/>
+                <w:szCs w:val="20"/>
+              </w:rPr>
+            </w:pPr>
+            <w:r>
+              <w:rPr>
+                <w:rFonts w:ascii="Times New Roman" w:eastAsia="Times New Roman" w:hAnsi="Times New Roman" w:cs="Times New Roman"/>
+                <w:sz w:val="20"/>
+                <w:szCs w:val="20"/>
+              </w:rPr>
+              <w:t>Return to main Menu</w:t>
+            </w:r>
+          </w:p>
+          <w:p>
+            <w:pPr>
+              <w:spacing w:after="100" w:afterAutospacing="1" w:line="240" w:lineRule="auto"/>
+              <w:rPr>
+                <w:rFonts w:ascii="Times New Roman" w:eastAsia="Times New Roman" w:hAnsi="Times New Roman" w:cs="Times New Roman"/>
+                <w:sz w:val="20"/>
+                <w:szCs w:val="20"/>
+              </w:rPr>
+            </w:pPr>
+          </w:p>
+        </w:tc>
+        <w:tc>
+          <w:tcPr>
+            <w:tcW w:w="3639" w:type="dxa"/>
+            <w:tcBorders>
+              <w:top w:val="outset" w:sz="6" w:space="0" w:color="auto"/>
+              <w:left w:val="outset" w:sz="6" w:space="0" w:color="auto"/>
+              <w:bottom w:val="outset" w:sz="6" w:space="0" w:color="auto"/>
+              <w:right w:val="outset" w:sz="6" w:space="0" w:color="auto"/>
+            </w:tcBorders>
+            <w:vAlign w:val="center"/>
+          </w:tcPr>
+          <w:p>
+            <w:pPr>
+              <w:spacing w:after="0" w:line="240" w:lineRule="auto"/>
+              <w:rPr>
+                <w:rFonts w:ascii="Times New Roman" w:eastAsia="Times New Roman" w:hAnsi="Times New Roman" w:cs="Times New Roman"/>
+                <w:sz w:val="20"/>
+                <w:szCs w:val="20"/>
+              </w:rPr>
+            </w:pPr>
+            <w:r>
+              <w:rPr>
+                <w:rFonts w:ascii="Times New Roman" w:eastAsia="Times New Roman" w:hAnsi="Times New Roman" w:cs="Times New Roman"/>
+                <w:sz w:val="20"/>
+                <w:szCs w:val="20"/>
+              </w:rPr>
+              <w:t>Current Inventory displays</w:t>
+            </w:r>
+          </w:p>
+        </w:tc>
+        <w:tc>
+          <w:tcPr>
+            <w:tcW w:w="3690" w:type="dxa"/>
+            <w:tcBorders>
+              <w:top w:val="outset" w:sz="6" w:space="0" w:color="auto"/>
+              <w:left w:val="outset" w:sz="6" w:space="0" w:color="auto"/>
+              <w:bottom w:val="outset" w:sz="6" w:space="0" w:color="auto"/>
+              <w:right w:val="outset" w:sz="6" w:space="0" w:color="auto"/>
+            </w:tcBorders>
+            <w:vAlign w:val="center"/>
+          </w:tcPr>
+          <w:p>
+            <w:pPr>
+              <w:spacing w:after="0" w:line="240" w:lineRule="auto"/>
+              <w:rPr>
+                <w:rFonts w:ascii="Times New Roman" w:eastAsia="Times New Roman" w:hAnsi="Times New Roman" w:cs="Times New Roman"/>
+                <w:sz w:val="18"/>
+                <w:szCs w:val="18"/>
+              </w:rPr>
+            </w:pPr>
+          </w:p>
+        </w:tc>
+      </w:tr>
+      <w:tr>
+        <w:trPr>
+          <w:tblCellSpacing w:w="0" w:type="dxa"/>
+        </w:trPr>
+        <w:tc>
+          <w:tcPr>
+            <w:tcW w:w="0" w:type="auto"/>
+            <w:tcBorders>
+              <w:top w:val="outset" w:sz="6" w:space="0" w:color="auto"/>
+              <w:left w:val="outset" w:sz="6" w:space="0" w:color="auto"/>
+              <w:bottom w:val="outset" w:sz="6" w:space="0" w:color="auto"/>
+              <w:right w:val="outset" w:sz="6" w:space="0" w:color="auto"/>
+            </w:tcBorders>
+            <w:vAlign w:val="center"/>
+          </w:tcPr>
+          <w:p>
+            <w:pPr>
+              <w:spacing w:after="0" w:line="240" w:lineRule="auto"/>
+              <w:rPr>
+                <w:rFonts w:ascii="Times New Roman" w:eastAsia="Times New Roman" w:hAnsi="Times New Roman" w:cs="Times New Roman"/>
+                <w:sz w:val="20"/>
+                <w:szCs w:val="20"/>
+              </w:rPr>
+            </w:pPr>
+            <w:proofErr w:type="gramStart"/>
+            <w:r>
+              <w:rPr>
+                <w:rFonts w:ascii="Times New Roman" w:eastAsia="Times New Roman" w:hAnsi="Times New Roman" w:cs="Times New Roman"/>
+                <w:sz w:val="20"/>
+                <w:szCs w:val="20"/>
+              </w:rPr>
+              <w:t>purchaseBeverage1</w:t>
+            </w:r>
+            <w:proofErr w:type="gramEnd"/>
+          </w:p>
+        </w:tc>
+        <w:tc>
+          <w:tcPr>
+            <w:tcW w:w="0" w:type="auto"/>
+            <w:tcBorders>
+              <w:top w:val="outset" w:sz="6" w:space="0" w:color="auto"/>
+              <w:left w:val="outset" w:sz="6" w:space="0" w:color="auto"/>
+              <w:bottom w:val="outset" w:sz="6" w:space="0" w:color="auto"/>
+              <w:right w:val="outset" w:sz="6" w:space="0" w:color="auto"/>
+            </w:tcBorders>
+            <w:vAlign w:val="center"/>
+          </w:tcPr>
+          <w:p>
+            <w:pPr>
+              <w:spacing w:after="100" w:afterAutospacing="1" w:line="240" w:lineRule="auto"/>
+              <w:rPr>
+                <w:rFonts w:ascii="Times New Roman" w:eastAsia="Times New Roman" w:hAnsi="Times New Roman" w:cs="Times New Roman"/>
+                <w:sz w:val="20"/>
+                <w:szCs w:val="20"/>
+              </w:rPr>
+            </w:pPr>
+            <w:r>
+              <w:rPr>
+                <w:rFonts w:ascii="Times New Roman" w:eastAsia="Times New Roman" w:hAnsi="Times New Roman" w:cs="Times New Roman"/>
+                <w:sz w:val="20"/>
+                <w:szCs w:val="20"/>
+              </w:rPr>
+              <w:t xml:space="preserve">Run </w:t>
+            </w:r>
+            <w:proofErr w:type="spellStart"/>
+            <w:r>
+              <w:rPr>
+                <w:rFonts w:ascii="Times New Roman" w:eastAsia="Times New Roman" w:hAnsi="Times New Roman" w:cs="Times New Roman"/>
+                <w:sz w:val="20"/>
+                <w:szCs w:val="20"/>
+              </w:rPr>
+              <w:t>CoffeeMaker</w:t>
+            </w:r>
+            <w:proofErr w:type="spellEnd"/>
+          </w:p>
+          <w:p>
+            <w:pPr>
+              <w:spacing w:after="100" w:afterAutospacing="1" w:line="240" w:lineRule="auto"/>
+              <w:rPr>
+                <w:rFonts w:ascii="Times New Roman" w:eastAsia="Times New Roman" w:hAnsi="Times New Roman" w:cs="Times New Roman"/>
+                <w:sz w:val="20"/>
+                <w:szCs w:val="20"/>
+              </w:rPr>
+            </w:pPr>
+            <w:r>
+              <w:rPr>
+                <w:rFonts w:ascii="Times New Roman" w:eastAsia="Times New Roman" w:hAnsi="Times New Roman" w:cs="Times New Roman"/>
+                <w:sz w:val="20"/>
+                <w:szCs w:val="20"/>
+              </w:rPr>
+              <w:lastRenderedPageBreak/>
+              <w:t>Enter: Menu option 6, “</w:t>
+            </w:r>
+            <w:proofErr w:type="spellStart"/>
+            <w:r>
+              <w:rPr>
+                <w:rFonts w:ascii="Times New Roman" w:eastAsia="Times New Roman" w:hAnsi="Times New Roman" w:cs="Times New Roman"/>
+                <w:sz w:val="20"/>
+                <w:szCs w:val="20"/>
+              </w:rPr>
+              <w:t>Purcahse</w:t>
+            </w:r>
+            <w:proofErr w:type="spellEnd"/>
+            <w:r>
+              <w:rPr>
+                <w:rFonts w:ascii="Times New Roman" w:eastAsia="Times New Roman" w:hAnsi="Times New Roman" w:cs="Times New Roman"/>
+                <w:sz w:val="20"/>
+                <w:szCs w:val="20"/>
+              </w:rPr>
+              <w:t xml:space="preserve"> </w:t>
+            </w:r>
+            <w:proofErr w:type="spellStart"/>
+            <w:r>
+              <w:rPr>
+                <w:rFonts w:ascii="Times New Roman" w:eastAsia="Times New Roman" w:hAnsi="Times New Roman" w:cs="Times New Roman"/>
+                <w:sz w:val="20"/>
+                <w:szCs w:val="20"/>
+              </w:rPr>
+              <w:t>Bevarage</w:t>
+            </w:r>
+            <w:proofErr w:type="spellEnd"/>
+            <w:r>
+              <w:rPr>
+                <w:rFonts w:ascii="Times New Roman" w:eastAsia="Times New Roman" w:hAnsi="Times New Roman" w:cs="Times New Roman"/>
+                <w:sz w:val="20"/>
+                <w:szCs w:val="20"/>
+              </w:rPr>
+              <w:t>”</w:t>
+            </w:r>
+          </w:p>
+          <w:p>
+            <w:pPr>
+              <w:spacing w:after="100" w:afterAutospacing="1" w:line="240" w:lineRule="auto"/>
+              <w:rPr>
+                <w:rFonts w:ascii="Times New Roman" w:eastAsia="Times New Roman" w:hAnsi="Times New Roman" w:cs="Times New Roman"/>
+                <w:sz w:val="20"/>
+                <w:szCs w:val="20"/>
+              </w:rPr>
+            </w:pPr>
+            <w:r>
+              <w:rPr>
+                <w:rFonts w:ascii="Times New Roman" w:eastAsia="Times New Roman" w:hAnsi="Times New Roman" w:cs="Times New Roman"/>
+                <w:sz w:val="20"/>
+                <w:szCs w:val="20"/>
+              </w:rPr>
+              <w:t>Select an existing beverage</w:t>
+            </w:r>
+          </w:p>
+          <w:p>
+            <w:pPr>
+              <w:spacing w:after="100" w:afterAutospacing="1" w:line="240" w:lineRule="auto"/>
+              <w:rPr>
+                <w:rFonts w:ascii="Times New Roman" w:eastAsia="Times New Roman" w:hAnsi="Times New Roman" w:cs="Times New Roman"/>
+                <w:sz w:val="20"/>
+                <w:szCs w:val="20"/>
+              </w:rPr>
+            </w:pPr>
+            <w:r>
+              <w:rPr>
+                <w:rFonts w:ascii="Times New Roman" w:eastAsia="Times New Roman" w:hAnsi="Times New Roman" w:cs="Times New Roman"/>
+                <w:sz w:val="20"/>
+                <w:szCs w:val="20"/>
+              </w:rPr>
+              <w:t xml:space="preserve">Enter a payment larger than the price </w:t>
+            </w:r>
+          </w:p>
+          <w:p>
+            <w:pPr>
+              <w:spacing w:after="100" w:afterAutospacing="1" w:line="240" w:lineRule="auto"/>
+              <w:rPr>
+                <w:rFonts w:ascii="Times New Roman" w:eastAsia="Times New Roman" w:hAnsi="Times New Roman" w:cs="Times New Roman"/>
+                <w:sz w:val="20"/>
+                <w:szCs w:val="20"/>
+              </w:rPr>
+            </w:pPr>
+            <w:r>
+              <w:rPr>
+                <w:rFonts w:ascii="Times New Roman" w:eastAsia="Times New Roman" w:hAnsi="Times New Roman" w:cs="Times New Roman"/>
+                <w:sz w:val="20"/>
+                <w:szCs w:val="20"/>
+              </w:rPr>
+              <w:t>Return to main menu</w:t>
+            </w:r>
+          </w:p>
+          <w:p>
+            <w:pPr>
+              <w:spacing w:after="100" w:afterAutospacing="1" w:line="240" w:lineRule="auto"/>
+              <w:rPr>
+                <w:rFonts w:ascii="Times New Roman" w:eastAsia="Times New Roman" w:hAnsi="Times New Roman" w:cs="Times New Roman"/>
+                <w:sz w:val="20"/>
+                <w:szCs w:val="20"/>
+              </w:rPr>
+            </w:pPr>
+          </w:p>
+          <w:p>
+            <w:pPr>
+              <w:spacing w:after="100" w:afterAutospacing="1" w:line="240" w:lineRule="auto"/>
+              <w:rPr>
+                <w:rFonts w:ascii="Times New Roman" w:eastAsia="Times New Roman" w:hAnsi="Times New Roman" w:cs="Times New Roman"/>
+                <w:sz w:val="20"/>
+                <w:szCs w:val="20"/>
+              </w:rPr>
+            </w:pPr>
+          </w:p>
+          <w:p>
+            <w:pPr>
+              <w:spacing w:after="100" w:afterAutospacing="1" w:line="240" w:lineRule="auto"/>
+              <w:rPr>
+                <w:rFonts w:ascii="Times New Roman" w:eastAsia="Times New Roman" w:hAnsi="Times New Roman" w:cs="Times New Roman"/>
+                <w:sz w:val="20"/>
+                <w:szCs w:val="20"/>
+              </w:rPr>
+            </w:pPr>
+          </w:p>
+        </w:tc>
+        <w:tc>
+          <w:tcPr>
+            <w:tcW w:w="3639" w:type="dxa"/>
+            <w:tcBorders>
+              <w:top w:val="outset" w:sz="6" w:space="0" w:color="auto"/>
+              <w:left w:val="outset" w:sz="6" w:space="0" w:color="auto"/>
+              <w:bottom w:val="outset" w:sz="6" w:space="0" w:color="auto"/>
+              <w:right w:val="outset" w:sz="6" w:space="0" w:color="auto"/>
+            </w:tcBorders>
+            <w:vAlign w:val="center"/>
+          </w:tcPr>
+          <w:p>
+            <w:pPr>
+              <w:spacing w:after="0" w:line="240" w:lineRule="auto"/>
+              <w:rPr>
+                <w:rFonts w:ascii="Times New Roman" w:eastAsia="Times New Roman" w:hAnsi="Times New Roman" w:cs="Times New Roman"/>
+                <w:sz w:val="20"/>
+                <w:szCs w:val="20"/>
+              </w:rPr>
+            </w:pPr>
+            <w:r>
+              <w:rPr>
+                <w:rFonts w:ascii="Times New Roman" w:eastAsia="Times New Roman" w:hAnsi="Times New Roman" w:cs="Times New Roman"/>
+                <w:sz w:val="20"/>
+                <w:szCs w:val="20"/>
+              </w:rPr>
+              <w:lastRenderedPageBreak/>
+              <w:t>Appropriate change is returned</w:t>
+            </w:r>
+          </w:p>
+          <w:p>
+            <w:pPr>
+              <w:spacing w:after="0" w:line="240" w:lineRule="auto"/>
+              <w:rPr>
+                <w:rFonts w:ascii="Times New Roman" w:eastAsia="Times New Roman" w:hAnsi="Times New Roman" w:cs="Times New Roman"/>
+                <w:sz w:val="20"/>
+                <w:szCs w:val="20"/>
+              </w:rPr>
+            </w:pPr>
+            <w:r>
+              <w:rPr>
+                <w:rFonts w:ascii="Times New Roman" w:eastAsia="Times New Roman" w:hAnsi="Times New Roman" w:cs="Times New Roman"/>
+                <w:sz w:val="20"/>
+                <w:szCs w:val="20"/>
+              </w:rPr>
+              <w:t>Inventory is updated properly</w:t>
+            </w:r>
+          </w:p>
+        </w:tc>
+        <w:tc>
+          <w:tcPr>
+            <w:tcW w:w="3690" w:type="dxa"/>
+            <w:tcBorders>
+              <w:top w:val="outset" w:sz="6" w:space="0" w:color="auto"/>
+              <w:left w:val="outset" w:sz="6" w:space="0" w:color="auto"/>
+              <w:bottom w:val="outset" w:sz="6" w:space="0" w:color="auto"/>
+              <w:right w:val="outset" w:sz="6" w:space="0" w:color="auto"/>
+            </w:tcBorders>
+            <w:vAlign w:val="center"/>
+          </w:tcPr>
+          <w:p>
+            <w:pPr>
+              <w:spacing w:after="0" w:line="240" w:lineRule="auto"/>
+              <w:rPr>
+                <w:rFonts w:ascii="Times New Roman" w:eastAsia="Times New Roman" w:hAnsi="Times New Roman" w:cs="Times New Roman"/>
+                <w:sz w:val="18"/>
+                <w:szCs w:val="18"/>
+              </w:rPr>
+            </w:pPr>
+          </w:p>
+        </w:tc>
+      </w:tr>
+      <w:tr>
+        <w:trPr>
+          <w:tblCellSpacing w:w="0" w:type="dxa"/>
+        </w:trPr>
+        <w:tc>
+          <w:tcPr>
+            <w:tcW w:w="0" w:type="auto"/>
+            <w:tcBorders>
+              <w:top w:val="outset" w:sz="6" w:space="0" w:color="auto"/>
+              <w:left w:val="outset" w:sz="6" w:space="0" w:color="auto"/>
+              <w:bottom w:val="outset" w:sz="6" w:space="0" w:color="auto"/>
+              <w:right w:val="outset" w:sz="6" w:space="0" w:color="auto"/>
+            </w:tcBorders>
+            <w:vAlign w:val="center"/>
+          </w:tcPr>
+          <w:p>
+            <w:pPr>
+              <w:spacing w:after="0" w:line="240" w:lineRule="auto"/>
+              <w:rPr>
+                <w:rFonts w:ascii="Times New Roman" w:eastAsia="Times New Roman" w:hAnsi="Times New Roman" w:cs="Times New Roman"/>
+                <w:sz w:val="20"/>
+                <w:szCs w:val="20"/>
+              </w:rPr>
+            </w:pPr>
+            <w:proofErr w:type="gramStart"/>
+            <w:r>
+              <w:rPr>
+                <w:rFonts w:ascii="Times New Roman" w:eastAsia="Times New Roman" w:hAnsi="Times New Roman" w:cs="Times New Roman"/>
+                <w:sz w:val="20"/>
+                <w:szCs w:val="20"/>
+              </w:rPr>
+              <w:lastRenderedPageBreak/>
+              <w:t>purchaseBeverage2</w:t>
+            </w:r>
+            <w:proofErr w:type="gramEnd"/>
+          </w:p>
+        </w:tc>
+        <w:tc>
+          <w:tcPr>
+            <w:tcW w:w="0" w:type="auto"/>
+            <w:tcBorders>
+              <w:top w:val="outset" w:sz="6" w:space="0" w:color="auto"/>
+              <w:left w:val="outset" w:sz="6" w:space="0" w:color="auto"/>
+              <w:bottom w:val="outset" w:sz="6" w:space="0" w:color="auto"/>
+              <w:right w:val="outset" w:sz="6" w:space="0" w:color="auto"/>
+            </w:tcBorders>
+            <w:vAlign w:val="center"/>
+          </w:tcPr>
+          <w:p>
+            <w:pPr>
+              <w:spacing w:after="100" w:afterAutospacing="1" w:line="240" w:lineRule="auto"/>
+              <w:rPr>
+                <w:rFonts w:ascii="Times New Roman" w:eastAsia="Times New Roman" w:hAnsi="Times New Roman" w:cs="Times New Roman"/>
+                <w:sz w:val="20"/>
+                <w:szCs w:val="20"/>
+              </w:rPr>
+            </w:pPr>
+            <w:r>
+              <w:rPr>
+                <w:rFonts w:ascii="Times New Roman" w:eastAsia="Times New Roman" w:hAnsi="Times New Roman" w:cs="Times New Roman"/>
+                <w:sz w:val="20"/>
+                <w:szCs w:val="20"/>
+              </w:rPr>
+              <w:t xml:space="preserve">Run </w:t>
+            </w:r>
+            <w:proofErr w:type="spellStart"/>
+            <w:r>
+              <w:rPr>
+                <w:rFonts w:ascii="Times New Roman" w:eastAsia="Times New Roman" w:hAnsi="Times New Roman" w:cs="Times New Roman"/>
+                <w:sz w:val="20"/>
+                <w:szCs w:val="20"/>
+              </w:rPr>
+              <w:t>CoffeeMaker</w:t>
+            </w:r>
+            <w:proofErr w:type="spellEnd"/>
+          </w:p>
+          <w:p>
+            <w:pPr>
+              <w:spacing w:after="100" w:afterAutospacing="1" w:line="240" w:lineRule="auto"/>
+              <w:rPr>
+                <w:rFonts w:ascii="Times New Roman" w:eastAsia="Times New Roman" w:hAnsi="Times New Roman" w:cs="Times New Roman"/>
+                <w:sz w:val="20"/>
+                <w:szCs w:val="20"/>
+              </w:rPr>
+            </w:pPr>
+            <w:r>
+              <w:rPr>
+                <w:rFonts w:ascii="Times New Roman" w:eastAsia="Times New Roman" w:hAnsi="Times New Roman" w:cs="Times New Roman"/>
+                <w:sz w:val="20"/>
+                <w:szCs w:val="20"/>
+              </w:rPr>
+              <w:t>Enter: Menu option 6, “Purchase Beverage”</w:t>
+            </w:r>
+          </w:p>
+          <w:p>
+            <w:pPr>
+              <w:spacing w:after="100" w:afterAutospacing="1" w:line="240" w:lineRule="auto"/>
+              <w:rPr>
+                <w:rFonts w:ascii="Times New Roman" w:eastAsia="Times New Roman" w:hAnsi="Times New Roman" w:cs="Times New Roman"/>
+                <w:sz w:val="20"/>
+                <w:szCs w:val="20"/>
+              </w:rPr>
+            </w:pPr>
+            <w:r>
+              <w:rPr>
+                <w:rFonts w:ascii="Times New Roman" w:eastAsia="Times New Roman" w:hAnsi="Times New Roman" w:cs="Times New Roman"/>
+                <w:sz w:val="20"/>
+                <w:szCs w:val="20"/>
+              </w:rPr>
+              <w:t>Select a non existing beverage</w:t>
+            </w:r>
+          </w:p>
+          <w:p>
+            <w:pPr>
+              <w:spacing w:after="100" w:afterAutospacing="1" w:line="240" w:lineRule="auto"/>
+              <w:rPr>
+                <w:rFonts w:ascii="Times New Roman" w:eastAsia="Times New Roman" w:hAnsi="Times New Roman" w:cs="Times New Roman"/>
+                <w:sz w:val="20"/>
+                <w:szCs w:val="20"/>
+              </w:rPr>
+            </w:pPr>
+            <w:r>
+              <w:rPr>
+                <w:rFonts w:ascii="Times New Roman" w:eastAsia="Times New Roman" w:hAnsi="Times New Roman" w:cs="Times New Roman"/>
+                <w:sz w:val="20"/>
+                <w:szCs w:val="20"/>
+              </w:rPr>
+              <w:t>Return to main menu</w:t>
+            </w:r>
+          </w:p>
+        </w:tc>
+        <w:tc>
+          <w:tcPr>
+            <w:tcW w:w="3639" w:type="dxa"/>
+            <w:tcBorders>
+              <w:top w:val="outset" w:sz="6" w:space="0" w:color="auto"/>
+              <w:left w:val="outset" w:sz="6" w:space="0" w:color="auto"/>
+              <w:bottom w:val="outset" w:sz="6" w:space="0" w:color="auto"/>
+              <w:right w:val="outset" w:sz="6" w:space="0" w:color="auto"/>
+            </w:tcBorders>
+            <w:vAlign w:val="center"/>
+          </w:tcPr>
+          <w:p>
+            <w:pPr>
+              <w:spacing w:after="0" w:line="240" w:lineRule="auto"/>
+              <w:rPr>
+                <w:rFonts w:ascii="Times New Roman" w:eastAsia="Times New Roman" w:hAnsi="Times New Roman" w:cs="Times New Roman"/>
+                <w:sz w:val="20"/>
+                <w:szCs w:val="20"/>
+              </w:rPr>
+            </w:pPr>
+            <w:r>
+              <w:rPr>
+                <w:rFonts w:ascii="Times New Roman" w:eastAsia="Times New Roman" w:hAnsi="Times New Roman" w:cs="Times New Roman"/>
+                <w:sz w:val="20"/>
+                <w:szCs w:val="20"/>
+              </w:rPr>
+              <w:t>Failure message is displayed.</w:t>
+            </w:r>
+          </w:p>
+          <w:p>
+            <w:pPr>
+              <w:spacing w:after="0" w:line="240" w:lineRule="auto"/>
+              <w:rPr>
+                <w:rFonts w:ascii="Times New Roman" w:eastAsia="Times New Roman" w:hAnsi="Times New Roman" w:cs="Times New Roman"/>
+                <w:sz w:val="20"/>
+                <w:szCs w:val="20"/>
+              </w:rPr>
+            </w:pPr>
+            <w:r>
+              <w:rPr>
+                <w:rFonts w:ascii="Times New Roman" w:eastAsia="Times New Roman" w:hAnsi="Times New Roman" w:cs="Times New Roman"/>
+                <w:sz w:val="20"/>
+                <w:szCs w:val="20"/>
+              </w:rPr>
+              <w:t>Nothing is changed.</w:t>
+            </w:r>
+          </w:p>
+        </w:tc>
+        <w:tc>
+          <w:tcPr>
+            <w:tcW w:w="3690" w:type="dxa"/>
+            <w:tcBorders>
+              <w:top w:val="outset" w:sz="6" w:space="0" w:color="auto"/>
+              <w:left w:val="outset" w:sz="6" w:space="0" w:color="auto"/>
+              <w:bottom w:val="outset" w:sz="6" w:space="0" w:color="auto"/>
+              <w:right w:val="outset" w:sz="6" w:space="0" w:color="auto"/>
+            </w:tcBorders>
+            <w:vAlign w:val="center"/>
+          </w:tcPr>
+          <w:p>
+            <w:pPr>
+              <w:spacing w:after="0" w:line="240" w:lineRule="auto"/>
+              <w:rPr>
+                <w:rFonts w:ascii="Times New Roman" w:eastAsia="Times New Roman" w:hAnsi="Times New Roman" w:cs="Times New Roman"/>
+                <w:sz w:val="18"/>
+                <w:szCs w:val="18"/>
+              </w:rPr>
+            </w:pPr>
+          </w:p>
+        </w:tc>
+      </w:tr>
+      <w:tr>
+        <w:trPr>
+          <w:tblCellSpacing w:w="0" w:type="dxa"/>
+        </w:trPr>
+        <w:tc>
+          <w:tcPr>
+            <w:tcW w:w="0" w:type="auto"/>
+            <w:tcBorders>
+              <w:top w:val="outset" w:sz="6" w:space="0" w:color="auto"/>
+              <w:left w:val="outset" w:sz="6" w:space="0" w:color="auto"/>
+              <w:bottom w:val="outset" w:sz="6" w:space="0" w:color="auto"/>
+              <w:right w:val="outset" w:sz="6" w:space="0" w:color="auto"/>
+            </w:tcBorders>
+            <w:vAlign w:val="center"/>
+          </w:tcPr>
+          <w:p>
+            <w:pPr>
+              <w:spacing w:after="0" w:line="240" w:lineRule="auto"/>
+              <w:rPr>
+                <w:rFonts w:ascii="Times New Roman" w:eastAsia="Times New Roman" w:hAnsi="Times New Roman" w:cs="Times New Roman"/>
+                <w:sz w:val="20"/>
+                <w:szCs w:val="20"/>
+              </w:rPr>
+            </w:pPr>
+            <w:proofErr w:type="gramStart"/>
+            <w:r>
+              <w:rPr>
+                <w:rFonts w:ascii="Times New Roman" w:eastAsia="Times New Roman" w:hAnsi="Times New Roman" w:cs="Times New Roman"/>
+                <w:sz w:val="20"/>
+                <w:szCs w:val="20"/>
+              </w:rPr>
+              <w:t>purchaseBeverage3</w:t>
+            </w:r>
+            <w:proofErr w:type="gramEnd"/>
+          </w:p>
+        </w:tc>
+        <w:tc>
+          <w:tcPr>
+            <w:tcW w:w="0" w:type="auto"/>
+            <w:tcBorders>
+              <w:top w:val="outset" w:sz="6" w:space="0" w:color="auto"/>
+              <w:left w:val="outset" w:sz="6" w:space="0" w:color="auto"/>
+              <w:bottom w:val="outset" w:sz="6" w:space="0" w:color="auto"/>
+              <w:right w:val="outset" w:sz="6" w:space="0" w:color="auto"/>
+            </w:tcBorders>
+            <w:vAlign w:val="center"/>
+          </w:tcPr>
+          <w:p>
+            <w:pPr>
+              <w:spacing w:after="100" w:afterAutospacing="1" w:line="240" w:lineRule="auto"/>
+              <w:rPr>
+                <w:rFonts w:ascii="Times New Roman" w:eastAsia="Times New Roman" w:hAnsi="Times New Roman" w:cs="Times New Roman"/>
+                <w:sz w:val="20"/>
+                <w:szCs w:val="20"/>
+              </w:rPr>
+            </w:pPr>
+            <w:r>
+              <w:rPr>
+                <w:rFonts w:ascii="Times New Roman" w:eastAsia="Times New Roman" w:hAnsi="Times New Roman" w:cs="Times New Roman"/>
+                <w:sz w:val="20"/>
+                <w:szCs w:val="20"/>
+              </w:rPr>
+              <w:t xml:space="preserve">Run </w:t>
+            </w:r>
+            <w:proofErr w:type="spellStart"/>
+            <w:r>
+              <w:rPr>
+                <w:rFonts w:ascii="Times New Roman" w:eastAsia="Times New Roman" w:hAnsi="Times New Roman" w:cs="Times New Roman"/>
+                <w:sz w:val="20"/>
+                <w:szCs w:val="20"/>
+              </w:rPr>
+              <w:t>CoffeeMaker</w:t>
+            </w:r>
+            <w:proofErr w:type="spellEnd"/>
+          </w:p>
+          <w:p>
+            <w:pPr>
+              <w:spacing w:after="100" w:afterAutospacing="1" w:line="240" w:lineRule="auto"/>
+              <w:rPr>
+                <w:rFonts w:ascii="Times New Roman" w:eastAsia="Times New Roman" w:hAnsi="Times New Roman" w:cs="Times New Roman"/>
+                <w:sz w:val="20"/>
+                <w:szCs w:val="20"/>
+              </w:rPr>
+            </w:pPr>
+            <w:r>
+              <w:rPr>
+                <w:rFonts w:ascii="Times New Roman" w:eastAsia="Times New Roman" w:hAnsi="Times New Roman" w:cs="Times New Roman"/>
+                <w:sz w:val="20"/>
+                <w:szCs w:val="20"/>
+              </w:rPr>
+              <w:t>Enter: Menu option 6, “Purchase Beverage”</w:t>
+            </w:r>
+          </w:p>
+          <w:p>
+            <w:pPr>
+              <w:spacing w:after="100" w:afterAutospacing="1" w:line="240" w:lineRule="auto"/>
+              <w:rPr>
+                <w:rFonts w:ascii="Times New Roman" w:eastAsia="Times New Roman" w:hAnsi="Times New Roman" w:cs="Times New Roman"/>
+                <w:sz w:val="20"/>
+                <w:szCs w:val="20"/>
+              </w:rPr>
+            </w:pPr>
+            <w:r>
+              <w:rPr>
+                <w:rFonts w:ascii="Times New Roman" w:eastAsia="Times New Roman" w:hAnsi="Times New Roman" w:cs="Times New Roman"/>
+                <w:sz w:val="20"/>
+                <w:szCs w:val="20"/>
+              </w:rPr>
+              <w:t>Select an existing beverage</w:t>
+            </w:r>
+          </w:p>
+          <w:p>
+            <w:pPr>
+              <w:spacing w:after="100" w:afterAutospacing="1" w:line="240" w:lineRule="auto"/>
+              <w:rPr>
+                <w:rFonts w:ascii="Times New Roman" w:eastAsia="Times New Roman" w:hAnsi="Times New Roman" w:cs="Times New Roman"/>
+                <w:sz w:val="20"/>
+                <w:szCs w:val="20"/>
+              </w:rPr>
+            </w:pPr>
+            <w:r>
+              <w:rPr>
+                <w:rFonts w:ascii="Times New Roman" w:eastAsia="Times New Roman" w:hAnsi="Times New Roman" w:cs="Times New Roman"/>
+                <w:sz w:val="20"/>
+                <w:szCs w:val="20"/>
+              </w:rPr>
+              <w:t>Enter a payment less than the price</w:t>
+            </w:r>
+          </w:p>
+          <w:p>
+            <w:pPr>
+              <w:spacing w:after="100" w:afterAutospacing="1" w:line="240" w:lineRule="auto"/>
+              <w:rPr>
+                <w:rFonts w:ascii="Times New Roman" w:eastAsia="Times New Roman" w:hAnsi="Times New Roman" w:cs="Times New Roman"/>
+                <w:sz w:val="20"/>
+                <w:szCs w:val="20"/>
+              </w:rPr>
+            </w:pPr>
+            <w:r>
+              <w:rPr>
+                <w:rFonts w:ascii="Times New Roman" w:eastAsia="Times New Roman" w:hAnsi="Times New Roman" w:cs="Times New Roman"/>
+                <w:sz w:val="20"/>
+                <w:szCs w:val="20"/>
+              </w:rPr>
+              <w:t>Return to main menu</w:t>
+            </w:r>
+          </w:p>
+          <w:p>
+            <w:pPr>
+              <w:spacing w:after="100" w:afterAutospacing="1" w:line="240" w:lineRule="auto"/>
+              <w:rPr>
+                <w:rFonts w:ascii="Times New Roman" w:eastAsia="Times New Roman" w:hAnsi="Times New Roman" w:cs="Times New Roman"/>
+                <w:sz w:val="20"/>
+                <w:szCs w:val="20"/>
+              </w:rPr>
+            </w:pPr>
+          </w:p>
+        </w:tc>
+        <w:tc>
+          <w:tcPr>
+            <w:tcW w:w="3639" w:type="dxa"/>
+            <w:tcBorders>
+              <w:top w:val="outset" w:sz="6" w:space="0" w:color="auto"/>
+              <w:left w:val="outset" w:sz="6" w:space="0" w:color="auto"/>
+              <w:bottom w:val="outset" w:sz="6" w:space="0" w:color="auto"/>
+              <w:right w:val="outset" w:sz="6" w:space="0" w:color="auto"/>
+            </w:tcBorders>
+            <w:vAlign w:val="center"/>
+          </w:tcPr>
+          <w:p>
+            <w:pPr>
+              <w:spacing w:after="0" w:line="240" w:lineRule="auto"/>
+              <w:rPr>
+                <w:rFonts w:ascii="Times New Roman" w:eastAsia="Times New Roman" w:hAnsi="Times New Roman" w:cs="Times New Roman"/>
+                <w:sz w:val="20"/>
+                <w:szCs w:val="20"/>
+              </w:rPr>
+            </w:pPr>
+            <w:r>
+              <w:rPr>
+                <w:rFonts w:ascii="Times New Roman" w:eastAsia="Times New Roman" w:hAnsi="Times New Roman" w:cs="Times New Roman"/>
+                <w:sz w:val="20"/>
+                <w:szCs w:val="20"/>
+              </w:rPr>
+              <w:t>Payment is returned.</w:t>
+            </w:r>
+          </w:p>
+          <w:p>
+            <w:pPr>
+              <w:spacing w:after="0" w:line="240" w:lineRule="auto"/>
+              <w:rPr>
+                <w:rFonts w:ascii="Times New Roman" w:eastAsia="Times New Roman" w:hAnsi="Times New Roman" w:cs="Times New Roman"/>
+                <w:sz w:val="20"/>
+                <w:szCs w:val="20"/>
+              </w:rPr>
+            </w:pPr>
+            <w:r>
+              <w:rPr>
+                <w:rFonts w:ascii="Times New Roman" w:eastAsia="Times New Roman" w:hAnsi="Times New Roman" w:cs="Times New Roman"/>
+                <w:sz w:val="20"/>
+                <w:szCs w:val="20"/>
+              </w:rPr>
+              <w:t>Inventory is unchanged.</w:t>
+            </w:r>
+            <w:bookmarkStart w:id="0" w:name="_GoBack"/>
+            <w:bookmarkEnd w:id="0"/>
+          </w:p>
+        </w:tc>
+        <w:tc>
+          <w:tcPr>
+            <w:tcW w:w="3690" w:type="dxa"/>
+            <w:tcBorders>
+              <w:top w:val="outset" w:sz="6" w:space="0" w:color="auto"/>
+              <w:left w:val="outset" w:sz="6" w:space="0" w:color="auto"/>
+              <w:bottom w:val="outset" w:sz="6" w:space="0" w:color="auto"/>
+              <w:right w:val="outset" w:sz="6" w:space="0" w:color="auto"/>
+            </w:tcBorders>
+            <w:vAlign w:val="center"/>
+          </w:tcPr>
+          <w:p>
+            <w:pPr>
+              <w:spacing w:after="0" w:line="240" w:lineRule="auto"/>
+              <w:rPr>
+                <w:rFonts w:ascii="Times New Roman" w:eastAsia="Times New Roman" w:hAnsi="Times New Roman" w:cs="Times New Roman"/>
+                <w:sz w:val="18"/>
+                <w:szCs w:val="18"/>
+              </w:rPr>
+            </w:pPr>
           </w:p>
         </w:tc>
       </w:tr>
     </w:tbl>
     <w:p>
       <w:pPr>
-        <w:spacing w:before="100" w:beforeAutospacing="1" w:after="100" w:afterAutospacing="1" w:line="240" w:lineRule="auto"/>
+        <w:spacing w:after="100" w:afterAutospacing="1" w:line="240" w:lineRule="auto"/>
         <w:rPr>
           <w:rFonts w:ascii="Times New Roman" w:eastAsia="Times New Roman" w:hAnsi="Times New Roman" w:cs="Times New Roman"/>
           <w:sz w:val="24"/>
           <w:szCs w:val="24"/>
         </w:rPr>
       </w:pPr>
+      <w:r>
+        <w:rPr>
+          <w:rFonts w:ascii="Arial" w:eastAsia="Times New Roman" w:hAnsi="Arial" w:cs="Arial"/>
+          <w:color w:val="000000"/>
+          <w:sz w:val="18"/>
+          <w:szCs w:val="18"/>
+        </w:rPr>
+        <w:br w:type="textWrapping" w:clear="all"/>
+      </w:r>
       <w:r>
         <w:rPr>
           <w:rFonts w:ascii="Arial" w:eastAsia="Times New Roman" w:hAnsi="Arial" w:cs="Arial"/>
@@ -854,7 +3643,7 @@
 </file>
 
 <file path=word/styles.xml><?xml version="1.0" encoding="utf-8"?>
-<w:styles xmlns:r="http://schemas.openxmlformats.org/officeDocument/2006/relationships" xmlns:w="http://schemas.openxmlformats.org/wordprocessingml/2006/main">
+<w:styles xmlns:mc="http://schemas.openxmlformats.org/markup-compatibility/2006" xmlns:r="http://schemas.openxmlformats.org/officeDocument/2006/relationships" xmlns:w="http://schemas.openxmlformats.org/wordprocessingml/2006/main" xmlns:w14="http://schemas.microsoft.com/office/word/2010/wordml" mc:Ignorable="w14">
   <w:docDefaults>
     <w:rPrDefault>
       <w:rPr>
@@ -870,7 +3659,7 @@
       </w:pPr>
     </w:pPrDefault>
   </w:docDefaults>
-  <w:latentStyles w:defLockedState="0" w:defUIPriority="99" w:defSemiHidden="1" w:defUnhideWhenUsed="1" w:defQFormat="0" w:count="267">
+  <w:latentStyles w:defLockedState="0" w:defUIPriority="99" w:defSemiHidden="1" w:defUnhideWhenUsed="1" w:defQFormat="0" w:count="276">
     <w:lsdException w:name="Normal" w:semiHidden="0" w:uiPriority="0" w:unhideWhenUsed="0" w:qFormat="1"/>
     <w:lsdException w:name="heading 1" w:semiHidden="0" w:uiPriority="9" w:unhideWhenUsed="0" w:qFormat="1"/>
     <w:lsdException w:name="heading 2" w:uiPriority="9" w:qFormat="1"/>
@@ -1025,7 +3814,6 @@
     <w:uiPriority w:val="99"/>
     <w:semiHidden/>
     <w:unhideWhenUsed/>
-    <w:qFormat/>
     <w:tblPr>
       <w:tblInd w:w="0" w:type="dxa"/>
       <w:tblCellMar>
@@ -1131,6 +3919,192 @@
       <w:b/>
       <w:bCs/>
     </w:rPr>
+  </w:style>
+</w:styles>
+</file>
+
+<file path=word/stylesWithEffects.xml><?xml version="1.0" encoding="utf-8"?>
+<w:styles xmlns:wpc="http://schemas.microsoft.com/office/word/2010/wordprocessingCanvas" xmlns:mo="http://schemas.microsoft.com/office/mac/office/2008/main" xmlns:mc="http://schemas.openxmlformats.org/markup-compatibility/2006" xmlns:mv="urn:schemas-microsoft-com:mac:vml" xmlns:o="urn:schemas-microsoft-com:office:office" xmlns:r="http://schemas.openxmlformats.org/officeDocument/2006/relationships" xmlns:m="http://schemas.openxmlformats.org/officeDocument/2006/math" xmlns:v="urn:schemas-microsoft-com:vml" xmlns:wp14="http://schemas.microsoft.com/office/word/2010/wordprocessingDrawing" xmlns:wp="http://schemas.openxmlformats.org/drawingml/2006/wordprocessingDrawing" xmlns:w10="urn:schemas-microsoft-com:office:word" xmlns:w="http://schemas.openxmlformats.org/wordprocessingml/2006/main" xmlns:w14="http://schemas.microsoft.com/office/word/2010/wordml" xmlns:wpg="http://schemas.microsoft.com/office/word/2010/wordprocessingGroup" xmlns:wpi="http://schemas.microsoft.com/office/word/2010/wordprocessingInk" xmlns:wne="http://schemas.microsoft.com/office/word/2006/wordml" xmlns:wps="http://schemas.microsoft.com/office/word/2010/wordprocessingShape" mc:Ignorable="w14 wp14">
+  <w:docDefaults>
+    <w:rPrDefault>
+      <w:rPr>
+        <w:rFonts w:asciiTheme="minorHAnsi" w:eastAsiaTheme="minorEastAsia" w:hAnsiTheme="minorHAnsi" w:cstheme="minorBidi"/>
+        <w:sz w:val="24"/>
+        <w:szCs w:val="24"/>
+        <w:lang w:val="en-US" w:eastAsia="ja-JP" w:bidi="ar-SA"/>
+      </w:rPr>
+    </w:rPrDefault>
+    <w:pPrDefault/>
+  </w:docDefaults>
+  <w:latentStyles w:defLockedState="0" w:defUIPriority="99" w:defSemiHidden="1" w:defUnhideWhenUsed="1" w:defQFormat="0" w:count="276">
+    <w:lsdException w:name="Normal" w:semiHidden="0" w:uiPriority="0" w:unhideWhenUsed="0" w:qFormat="1"/>
+    <w:lsdException w:name="heading 1" w:semiHidden="0" w:uiPriority="9" w:unhideWhenUsed="0" w:qFormat="1"/>
+    <w:lsdException w:name="heading 2" w:uiPriority="9" w:qFormat="1"/>
+    <w:lsdException w:name="heading 3" w:uiPriority="9" w:qFormat="1"/>
+    <w:lsdException w:name="heading 4" w:uiPriority="9" w:qFormat="1"/>
+    <w:lsdException w:name="heading 5" w:uiPriority="9" w:qFormat="1"/>
+    <w:lsdException w:name="heading 6" w:uiPriority="9" w:qFormat="1"/>
+    <w:lsdException w:name="heading 7" w:uiPriority="9" w:qFormat="1"/>
+    <w:lsdException w:name="heading 8" w:uiPriority="9" w:qFormat="1"/>
+    <w:lsdException w:name="heading 9" w:uiPriority="9" w:qFormat="1"/>
+    <w:lsdException w:name="toc 1" w:uiPriority="39"/>
+    <w:lsdException w:name="toc 2" w:uiPriority="39"/>
+    <w:lsdException w:name="toc 3" w:uiPriority="39"/>
+    <w:lsdException w:name="toc 4" w:uiPriority="39"/>
+    <w:lsdException w:name="toc 5" w:uiPriority="39"/>
+    <w:lsdException w:name="toc 6" w:uiPriority="39"/>
+    <w:lsdException w:name="toc 7" w:uiPriority="39"/>
+    <w:lsdException w:name="toc 8" w:uiPriority="39"/>
+    <w:lsdException w:name="toc 9" w:uiPriority="39"/>
+    <w:lsdException w:name="caption" w:uiPriority="35" w:qFormat="1"/>
+    <w:lsdException w:name="Title" w:semiHidden="0" w:uiPriority="10" w:unhideWhenUsed="0" w:qFormat="1"/>
+    <w:lsdException w:name="Default Paragraph Font" w:uiPriority="1"/>
+    <w:lsdException w:name="Subtitle" w:semiHidden="0" w:uiPriority="11" w:unhideWhenUsed="0" w:qFormat="1"/>
+    <w:lsdException w:name="Strong" w:semiHidden="0" w:uiPriority="22" w:unhideWhenUsed="0" w:qFormat="1"/>
+    <w:lsdException w:name="Emphasis" w:semiHidden="0" w:uiPriority="20" w:unhideWhenUsed="0" w:qFormat="1"/>
+    <w:lsdException w:name="Table Grid" w:semiHidden="0" w:uiPriority="59" w:unhideWhenUsed="0"/>
+    <w:lsdException w:name="Placeholder Text" w:unhideWhenUsed="0"/>
+    <w:lsdException w:name="No Spacing" w:semiHidden="0" w:uiPriority="1" w:unhideWhenUsed="0" w:qFormat="1"/>
+    <w:lsdException w:name="Light Shading" w:semiHidden="0" w:uiPriority="60" w:unhideWhenUsed="0"/>
+    <w:lsdException w:name="Light List" w:semiHidden="0" w:uiPriority="61" w:unhideWhenUsed="0"/>
+    <w:lsdException w:name="Light Grid" w:semiHidden="0" w:uiPriority="62" w:unhideWhenUsed="0"/>
+    <w:lsdException w:name="Medium Shading 1" w:semiHidden="0" w:uiPriority="63" w:unhideWhenUsed="0"/>
+    <w:lsdException w:name="Medium Shading 2" w:semiHidden="0" w:uiPriority="64" w:unhideWhenUsed="0"/>
+    <w:lsdException w:name="Medium List 1" w:semiHidden="0" w:uiPriority="65" w:unhideWhenUsed="0"/>
+    <w:lsdException w:name="Medium List 2" w:semiHidden="0" w:uiPriority="66" w:unhideWhenUsed="0"/>
+    <w:lsdException w:name="Medium Grid 1" w:semiHidden="0" w:uiPriority="67" w:unhideWhenUsed="0"/>
+    <w:lsdException w:name="Medium Grid 2" w:semiHidden="0" w:uiPriority="68" w:unhideWhenUsed="0"/>
+    <w:lsdException w:name="Medium Grid 3" w:semiHidden="0" w:uiPriority="69" w:unhideWhenUsed="0"/>
+    <w:lsdException w:name="Dark List" w:semiHidden="0" w:uiPriority="70" w:unhideWhenUsed="0"/>
+    <w:lsdException w:name="Colorful Shading" w:semiHidden="0" w:uiPriority="71" w:unhideWhenUsed="0"/>
+    <w:lsdException w:name="Colorful List" w:semiHidden="0" w:uiPriority="72" w:unhideWhenUsed="0"/>
+    <w:lsdException w:name="Colorful Grid" w:semiHidden="0" w:uiPriority="73" w:unhideWhenUsed="0"/>
+    <w:lsdException w:name="Light Shading Accent 1" w:semiHidden="0" w:uiPriority="60" w:unhideWhenUsed="0"/>
+    <w:lsdException w:name="Light List Accent 1" w:semiHidden="0" w:uiPriority="61" w:unhideWhenUsed="0"/>
+    <w:lsdException w:name="Light Grid Accent 1" w:semiHidden="0" w:uiPriority="62" w:unhideWhenUsed="0"/>
+    <w:lsdException w:name="Medium Shading 1 Accent 1" w:semiHidden="0" w:uiPriority="63" w:unhideWhenUsed="0"/>
+    <w:lsdException w:name="Medium Shading 2 Accent 1" w:semiHidden="0" w:uiPriority="64" w:unhideWhenUsed="0"/>
+    <w:lsdException w:name="Medium List 1 Accent 1" w:semiHidden="0" w:uiPriority="65" w:unhideWhenUsed="0"/>
+    <w:lsdException w:name="Revision" w:unhideWhenUsed="0"/>
+    <w:lsdException w:name="List Paragraph" w:semiHidden="0" w:uiPriority="34" w:unhideWhenUsed="0" w:qFormat="1"/>
+    <w:lsdException w:name="Quote" w:semiHidden="0" w:uiPriority="29" w:unhideWhenUsed="0" w:qFormat="1"/>
+    <w:lsdException w:name="Intense Quote" w:semiHidden="0" w:uiPriority="30" w:unhideWhenUsed="0" w:qFormat="1"/>
+    <w:lsdException w:name="Medium List 2 Accent 1" w:semiHidden="0" w:uiPriority="66" w:unhideWhenUsed="0"/>
+    <w:lsdException w:name="Medium Grid 1 Accent 1" w:semiHidden="0" w:uiPriority="67" w:unhideWhenUsed="0"/>
+    <w:lsdException w:name="Medium Grid 2 Accent 1" w:semiHidden="0" w:uiPriority="68" w:unhideWhenUsed="0"/>
+    <w:lsdException w:name="Medium Grid 3 Accent 1" w:semiHidden="0" w:uiPriority="69" w:unhideWhenUsed="0"/>
+    <w:lsdException w:name="Dark List Accent 1" w:semiHidden="0" w:uiPriority="70" w:unhideWhenUsed="0"/>
+    <w:lsdException w:name="Colorful Shading Accent 1" w:semiHidden="0" w:uiPriority="71" w:unhideWhenUsed="0"/>
+    <w:lsdException w:name="Colorful List Accent 1" w:semiHidden="0" w:uiPriority="72" w:unhideWhenUsed="0"/>
+    <w:lsdException w:name="Colorful Grid Accent 1" w:semiHidden="0" w:uiPriority="73" w:unhideWhenUsed="0"/>
+    <w:lsdException w:name="Light Shading Accent 2" w:semiHidden="0" w:uiPriority="60" w:unhideWhenUsed="0"/>
+    <w:lsdException w:name="Light List Accent 2" w:semiHidden="0" w:uiPriority="61" w:unhideWhenUsed="0"/>
+    <w:lsdException w:name="Light Grid Accent 2" w:semiHidden="0" w:uiPriority="62" w:unhideWhenUsed="0"/>
+    <w:lsdException w:name="Medium Shading 1 Accent 2" w:semiHidden="0" w:uiPriority="63" w:unhideWhenUsed="0"/>
+    <w:lsdException w:name="Medium Shading 2 Accent 2" w:semiHidden="0" w:uiPriority="64" w:unhideWhenUsed="0"/>
+    <w:lsdException w:name="Medium List 1 Accent 2" w:semiHidden="0" w:uiPriority="65" w:unhideWhenUsed="0"/>
+    <w:lsdException w:name="Medium List 2 Accent 2" w:semiHidden="0" w:uiPriority="66" w:unhideWhenUsed="0"/>
+    <w:lsdException w:name="Medium Grid 1 Accent 2" w:semiHidden="0" w:uiPriority="67" w:unhideWhenUsed="0"/>
+    <w:lsdException w:name="Medium Grid 2 Accent 2" w:semiHidden="0" w:uiPriority="68" w:unhideWhenUsed="0"/>
+    <w:lsdException w:name="Medium Grid 3 Accent 2" w:semiHidden="0" w:uiPriority="69" w:unhideWhenUsed="0"/>
+    <w:lsdException w:name="Dark List Accent 2" w:semiHidden="0" w:uiPriority="70" w:unhideWhenUsed="0"/>
+    <w:lsdException w:name="Colorful Shading Accent 2" w:semiHidden="0" w:uiPriority="71" w:unhideWhenUsed="0"/>
+    <w:lsdException w:name="Colorful List Accent 2" w:semiHidden="0" w:uiPriority="72" w:unhideWhenUsed="0"/>
+    <w:lsdException w:name="Colorful Grid Accent 2" w:semiHidden="0" w:uiPriority="73" w:unhideWhenUsed="0"/>
+    <w:lsdException w:name="Light Shading Accent 3" w:semiHidden="0" w:uiPriority="60" w:unhideWhenUsed="0"/>
+    <w:lsdException w:name="Light List Accent 3" w:semiHidden="0" w:uiPriority="61" w:unhideWhenUsed="0"/>
+    <w:lsdException w:name="Light Grid Accent 3" w:semiHidden="0" w:uiPriority="62" w:unhideWhenUsed="0"/>
+    <w:lsdException w:name="Medium Shading 1 Accent 3" w:semiHidden="0" w:uiPriority="63" w:unhideWhenUsed="0"/>
+    <w:lsdException w:name="Medium Shading 2 Accent 3" w:semiHidden="0" w:uiPriority="64" w:unhideWhenUsed="0"/>
+    <w:lsdException w:name="Medium List 1 Accent 3" w:semiHidden="0" w:uiPriority="65" w:unhideWhenUsed="0"/>
+    <w:lsdException w:name="Medium List 2 Accent 3" w:semiHidden="0" w:uiPriority="66" w:unhideWhenUsed="0"/>
+    <w:lsdException w:name="Medium Grid 1 Accent 3" w:semiHidden="0" w:uiPriority="67" w:unhideWhenUsed="0"/>
+    <w:lsdException w:name="Medium Grid 2 Accent 3" w:semiHidden="0" w:uiPriority="68" w:unhideWhenUsed="0"/>
+    <w:lsdException w:name="Medium Grid 3 Accent 3" w:semiHidden="0" w:uiPriority="69" w:unhideWhenUsed="0"/>
+    <w:lsdException w:name="Dark List Accent 3" w:semiHidden="0" w:uiPriority="70" w:unhideWhenUsed="0"/>
+    <w:lsdException w:name="Colorful Shading Accent 3" w:semiHidden="0" w:uiPriority="71" w:unhideWhenUsed="0"/>
+    <w:lsdException w:name="Colorful List Accent 3" w:semiHidden="0" w:uiPriority="72" w:unhideWhenUsed="0"/>
+    <w:lsdException w:name="Colorful Grid Accent 3" w:semiHidden="0" w:uiPriority="73" w:unhideWhenUsed="0"/>
+    <w:lsdException w:name="Light Shading Accent 4" w:semiHidden="0" w:uiPriority="60" w:unhideWhenUsed="0"/>
+    <w:lsdException w:name="Light List Accent 4" w:semiHidden="0" w:uiPriority="61" w:unhideWhenUsed="0"/>
+    <w:lsdException w:name="Light Grid Accent 4" w:semiHidden="0" w:uiPriority="62" w:unhideWhenUsed="0"/>
+    <w:lsdException w:name="Medium Shading 1 Accent 4" w:semiHidden="0" w:uiPriority="63" w:unhideWhenUsed="0"/>
+    <w:lsdException w:name="Medium Shading 2 Accent 4" w:semiHidden="0" w:uiPriority="64" w:unhideWhenUsed="0"/>
+    <w:lsdException w:name="Medium List 1 Accent 4" w:semiHidden="0" w:uiPriority="65" w:unhideWhenUsed="0"/>
+    <w:lsdException w:name="Medium List 2 Accent 4" w:semiHidden="0" w:uiPriority="66" w:unhideWhenUsed="0"/>
+    <w:lsdException w:name="Medium Grid 1 Accent 4" w:semiHidden="0" w:uiPriority="67" w:unhideWhenUsed="0"/>
+    <w:lsdException w:name="Medium Grid 2 Accent 4" w:semiHidden="0" w:uiPriority="68" w:unhideWhenUsed="0"/>
+    <w:lsdException w:name="Medium Grid 3 Accent 4" w:semiHidden="0" w:uiPriority="69" w:unhideWhenUsed="0"/>
+    <w:lsdException w:name="Dark List Accent 4" w:semiHidden="0" w:uiPriority="70" w:unhideWhenUsed="0"/>
+    <w:lsdException w:name="Colorful Shading Accent 4" w:semiHidden="0" w:uiPriority="71" w:unhideWhenUsed="0"/>
+    <w:lsdException w:name="Colorful List Accent 4" w:semiHidden="0" w:uiPriority="72" w:unhideWhenUsed="0"/>
+    <w:lsdException w:name="Colorful Grid Accent 4" w:semiHidden="0" w:uiPriority="73" w:unhideWhenUsed="0"/>
+    <w:lsdException w:name="Light Shading Accent 5" w:semiHidden="0" w:uiPriority="60" w:unhideWhenUsed="0"/>
+    <w:lsdException w:name="Light List Accent 5" w:semiHidden="0" w:uiPriority="61" w:unhideWhenUsed="0"/>
+    <w:lsdException w:name="Light Grid Accent 5" w:semiHidden="0" w:uiPriority="62" w:unhideWhenUsed="0"/>
+    <w:lsdException w:name="Medium Shading 1 Accent 5" w:semiHidden="0" w:uiPriority="63" w:unhideWhenUsed="0"/>
+    <w:lsdException w:name="Medium Shading 2 Accent 5" w:semiHidden="0" w:uiPriority="64" w:unhideWhenUsed="0"/>
+    <w:lsdException w:name="Medium List 1 Accent 5" w:semiHidden="0" w:uiPriority="65" w:unhideWhenUsed="0"/>
+    <w:lsdException w:name="Medium List 2 Accent 5" w:semiHidden="0" w:uiPriority="66" w:unhideWhenUsed="0"/>
+    <w:lsdException w:name="Medium Grid 1 Accent 5" w:semiHidden="0" w:uiPriority="67" w:unhideWhenUsed="0"/>
+    <w:lsdException w:name="Medium Grid 2 Accent 5" w:semiHidden="0" w:uiPriority="68" w:unhideWhenUsed="0"/>
+    <w:lsdException w:name="Medium Grid 3 Accent 5" w:semiHidden="0" w:uiPriority="69" w:unhideWhenUsed="0"/>
+    <w:lsdException w:name="Dark List Accent 5" w:semiHidden="0" w:uiPriority="70" w:unhideWhenUsed="0"/>
+    <w:lsdException w:name="Colorful Shading Accent 5" w:semiHidden="0" w:uiPriority="71" w:unhideWhenUsed="0"/>
+    <w:lsdException w:name="Colorful List Accent 5" w:semiHidden="0" w:uiPriority="72" w:unhideWhenUsed="0"/>
+    <w:lsdException w:name="Colorful Grid Accent 5" w:semiHidden="0" w:uiPriority="73" w:unhideWhenUsed="0"/>
+    <w:lsdException w:name="Light Shading Accent 6" w:semiHidden="0" w:uiPriority="60" w:unhideWhenUsed="0"/>
+    <w:lsdException w:name="Light List Accent 6" w:semiHidden="0" w:uiPriority="61" w:unhideWhenUsed="0"/>
+    <w:lsdException w:name="Light Grid Accent 6" w:semiHidden="0" w:uiPriority="62" w:unhideWhenUsed="0"/>
+    <w:lsdException w:name="Medium Shading 1 Accent 6" w:semiHidden="0" w:uiPriority="63" w:unhideWhenUsed="0"/>
+    <w:lsdException w:name="Medium Shading 2 Accent 6" w:semiHidden="0" w:uiPriority="64" w:unhideWhenUsed="0"/>
+    <w:lsdException w:name="Medium List 1 Accent 6" w:semiHidden="0" w:uiPriority="65" w:unhideWhenUsed="0"/>
+    <w:lsdException w:name="Medium List 2 Accent 6" w:semiHidden="0" w:uiPriority="66" w:unhideWhenUsed="0"/>
+    <w:lsdException w:name="Medium Grid 1 Accent 6" w:semiHidden="0" w:uiPriority="67" w:unhideWhenUsed="0"/>
+    <w:lsdException w:name="Medium Grid 2 Accent 6" w:semiHidden="0" w:uiPriority="68" w:unhideWhenUsed="0"/>
+    <w:lsdException w:name="Medium Grid 3 Accent 6" w:semiHidden="0" w:uiPriority="69" w:unhideWhenUsed="0"/>
+    <w:lsdException w:name="Dark List Accent 6" w:semiHidden="0" w:uiPriority="70" w:unhideWhenUsed="0"/>
+    <w:lsdException w:name="Colorful Shading Accent 6" w:semiHidden="0" w:uiPriority="71" w:unhideWhenUsed="0"/>
+    <w:lsdException w:name="Colorful List Accent 6" w:semiHidden="0" w:uiPriority="72" w:unhideWhenUsed="0"/>
+    <w:lsdException w:name="Colorful Grid Accent 6" w:semiHidden="0" w:uiPriority="73" w:unhideWhenUsed="0"/>
+    <w:lsdException w:name="Subtle Emphasis" w:semiHidden="0" w:uiPriority="19" w:unhideWhenUsed="0" w:qFormat="1"/>
+    <w:lsdException w:name="Intense Emphasis" w:semiHidden="0" w:uiPriority="21" w:unhideWhenUsed="0" w:qFormat="1"/>
+    <w:lsdException w:name="Subtle Reference" w:semiHidden="0" w:uiPriority="31" w:unhideWhenUsed="0" w:qFormat="1"/>
+    <w:lsdException w:name="Intense Reference" w:semiHidden="0" w:uiPriority="32" w:unhideWhenUsed="0" w:qFormat="1"/>
+    <w:lsdException w:name="Book Title" w:semiHidden="0" w:uiPriority="33" w:unhideWhenUsed="0" w:qFormat="1"/>
+    <w:lsdException w:name="Bibliography" w:uiPriority="37"/>
+    <w:lsdException w:name="TOC Heading" w:uiPriority="39" w:qFormat="1"/>
+  </w:latentStyles>
+  <w:style w:type="paragraph" w:default="1" w:styleId="Normal">
+    <w:name w:val="Normal"/>
+    <w:qFormat/>
+  </w:style>
+  <w:style w:type="character" w:default="1" w:styleId="DefaultParagraphFont">
+    <w:name w:val="Default Paragraph Font"/>
+    <w:uiPriority w:val="1"/>
+    <w:semiHidden/>
+    <w:unhideWhenUsed/>
+  </w:style>
+  <w:style w:type="table" w:default="1" w:styleId="TableNormal">
+    <w:name w:val="Normal Table"/>
+    <w:uiPriority w:val="99"/>
+    <w:semiHidden/>
+    <w:unhideWhenUsed/>
+    <w:tblPr>
+      <w:tblInd w:w="0" w:type="dxa"/>
+      <w:tblCellMar>
+        <w:top w:w="0" w:type="dxa"/>
+        <w:left w:w="108" w:type="dxa"/>
+        <w:bottom w:w="0" w:type="dxa"/>
+        <w:right w:w="108" w:type="dxa"/>
+      </w:tblCellMar>
+    </w:tblPr>
+  </w:style>
+  <w:style w:type="numbering" w:default="1" w:styleId="NoList">
+    <w:name w:val="No List"/>
+    <w:uiPriority w:val="99"/>
+    <w:semiHidden/>
+    <w:unhideWhenUsed/>
   </w:style>
 </w:styles>
 </file>

</xml_diff>

<commit_message>
Filled out the actual collumn
</commit_message>
<xml_diff>
--- a/CoffeeMaker/reqs/Coffee Maker Acceptance Tests.docx
+++ b/CoffeeMaker/reqs/Coffee Maker Acceptance Tests.docx
@@ -40,9 +40,9 @@
       </w:tblPr>
       <w:tblGrid>
         <w:gridCol w:w="1691"/>
-        <w:gridCol w:w="4104"/>
+        <w:gridCol w:w="4099"/>
         <w:gridCol w:w="3530"/>
-        <w:gridCol w:w="3560"/>
+        <w:gridCol w:w="3565"/>
       </w:tblGrid>
       <w:tr>
         <w:trPr>
@@ -247,18 +247,8 @@
                 <w:sz w:val="20"/>
                 <w:szCs w:val="20"/>
               </w:rPr>
-              <w:t xml:space="preserve">Precondition: Run </w:t>
-            </w:r>
-            <w:proofErr w:type="spellStart"/>
-            <w:r>
-              <w:rPr>
-                <w:rFonts w:ascii="Times New Roman" w:eastAsia="Times New Roman" w:hAnsi="Times New Roman" w:cs="Times New Roman"/>
-                <w:sz w:val="20"/>
-                <w:szCs w:val="20"/>
-              </w:rPr>
-              <w:t>CoffeeMaker</w:t>
-            </w:r>
-            <w:proofErr w:type="spellEnd"/>
+              <w:t>Precondition: Run CoffeeMaker</w:t>
+            </w:r>
             <w:r>
               <w:rPr>
                 <w:rFonts w:ascii="Times New Roman" w:eastAsia="Times New Roman" w:hAnsi="Times New Roman" w:cs="Times New Roman"/>
@@ -408,6 +398,14 @@
                 <w:szCs w:val="18"/>
               </w:rPr>
               <w:t> </w:t>
+            </w:r>
+            <w:r>
+              <w:rPr>
+                <w:rFonts w:ascii="Times New Roman" w:eastAsia="Times New Roman" w:hAnsi="Times New Roman" w:cs="Times New Roman"/>
+                <w:sz w:val="18"/>
+                <w:szCs w:val="18"/>
+              </w:rPr>
+              <w:t>Coffee is successfully added</w:t>
             </w:r>
           </w:p>
         </w:tc>
@@ -436,7 +434,6 @@
                 <w:szCs w:val="20"/>
               </w:rPr>
             </w:pPr>
-            <w:proofErr w:type="gramStart"/>
             <w:r>
               <w:rPr>
                 <w:rFonts w:ascii="Times New Roman" w:eastAsia="Times New Roman" w:hAnsi="Times New Roman" w:cs="Times New Roman"/>
@@ -445,7 +442,6 @@
               </w:rPr>
               <w:t>addRecipe2</w:t>
             </w:r>
-            <w:proofErr w:type="gramEnd"/>
           </w:p>
         </w:tc>
         <w:tc>
@@ -474,18 +470,8 @@
                 <w:sz w:val="20"/>
                 <w:szCs w:val="20"/>
               </w:rPr>
-              <w:t xml:space="preserve">Run </w:t>
-            </w:r>
-            <w:proofErr w:type="spellStart"/>
-            <w:r>
-              <w:rPr>
-                <w:rFonts w:ascii="Times New Roman" w:eastAsia="Times New Roman" w:hAnsi="Times New Roman" w:cs="Times New Roman"/>
-                <w:sz w:val="20"/>
-                <w:szCs w:val="20"/>
-              </w:rPr>
-              <w:t>CoffeeMaker</w:t>
-            </w:r>
-            <w:proofErr w:type="spellEnd"/>
+              <w:t>Run CoffeeMaker</w:t>
+            </w:r>
           </w:p>
           <w:p>
             <w:pPr>
@@ -546,18 +532,8 @@
                 <w:sz w:val="20"/>
                 <w:szCs w:val="20"/>
               </w:rPr>
-              <w:t>Price</w:t>
-            </w:r>
-            <w:proofErr w:type="gramStart"/>
-            <w:r>
-              <w:rPr>
-                <w:rFonts w:ascii="Times New Roman" w:eastAsia="Times New Roman" w:hAnsi="Times New Roman" w:cs="Times New Roman"/>
-                <w:sz w:val="20"/>
-                <w:szCs w:val="20"/>
-              </w:rPr>
-              <w:t>:50.0</w:t>
-            </w:r>
-            <w:proofErr w:type="gramEnd"/>
+              <w:t>Price:50.0</w:t>
+            </w:r>
           </w:p>
           <w:p>
             <w:pPr>
@@ -690,6 +666,42 @@
                 <w:szCs w:val="18"/>
               </w:rPr>
             </w:pPr>
+            <w:r>
+              <w:rPr>
+                <w:rFonts w:ascii="Times New Roman" w:eastAsia="Times New Roman" w:hAnsi="Times New Roman" w:cs="Times New Roman"/>
+                <w:sz w:val="18"/>
+                <w:szCs w:val="18"/>
+              </w:rPr>
+              <w:t xml:space="preserve">Failure message is displayed. </w:t>
+            </w:r>
+          </w:p>
+          <w:p>
+            <w:pPr>
+              <w:spacing w:after="0" w:line="240" w:lineRule="auto"/>
+              <w:rPr>
+                <w:rFonts w:ascii="Times New Roman" w:eastAsia="Times New Roman" w:hAnsi="Times New Roman" w:cs="Times New Roman"/>
+                <w:sz w:val="18"/>
+                <w:szCs w:val="18"/>
+              </w:rPr>
+            </w:pPr>
+          </w:p>
+          <w:p>
+            <w:pPr>
+              <w:spacing w:after="0" w:line="240" w:lineRule="auto"/>
+              <w:rPr>
+                <w:rFonts w:ascii="Times New Roman" w:eastAsia="Times New Roman" w:hAnsi="Times New Roman" w:cs="Times New Roman"/>
+                <w:sz w:val="18"/>
+                <w:szCs w:val="18"/>
+              </w:rPr>
+            </w:pPr>
+            <w:r>
+              <w:rPr>
+                <w:rFonts w:ascii="Times New Roman" w:eastAsia="Times New Roman" w:hAnsi="Times New Roman" w:cs="Times New Roman"/>
+                <w:sz w:val="18"/>
+                <w:szCs w:val="18"/>
+              </w:rPr>
+              <w:t>Coffee1 is not added</w:t>
+            </w:r>
           </w:p>
         </w:tc>
       </w:tr>
@@ -717,7 +729,6 @@
                 <w:szCs w:val="20"/>
               </w:rPr>
             </w:pPr>
-            <w:proofErr w:type="gramStart"/>
             <w:r>
               <w:rPr>
                 <w:rFonts w:ascii="Times New Roman" w:eastAsia="Times New Roman" w:hAnsi="Times New Roman" w:cs="Times New Roman"/>
@@ -726,7 +737,6 @@
               </w:rPr>
               <w:t>addRecipe3</w:t>
             </w:r>
-            <w:proofErr w:type="gramEnd"/>
           </w:p>
         </w:tc>
         <w:tc>
@@ -755,25 +765,7 @@
                 <w:sz w:val="20"/>
                 <w:szCs w:val="20"/>
               </w:rPr>
-              <w:t xml:space="preserve">Precondition: Run </w:t>
-            </w:r>
-            <w:proofErr w:type="spellStart"/>
-            <w:r>
-              <w:rPr>
-                <w:rFonts w:ascii="Times New Roman" w:eastAsia="Times New Roman" w:hAnsi="Times New Roman" w:cs="Times New Roman"/>
-                <w:sz w:val="20"/>
-                <w:szCs w:val="20"/>
-              </w:rPr>
-              <w:t>CoffeeMaker</w:t>
-            </w:r>
-            <w:proofErr w:type="spellEnd"/>
-            <w:r>
-              <w:rPr>
-                <w:rFonts w:ascii="Times New Roman" w:eastAsia="Times New Roman" w:hAnsi="Times New Roman" w:cs="Times New Roman"/>
-                <w:sz w:val="20"/>
-                <w:szCs w:val="20"/>
-              </w:rPr>
-              <w:t>, Coffee added</w:t>
+              <w:t>Precondition: Run CoffeeMaker, Coffee added</w:t>
             </w:r>
           </w:p>
           <w:p>
@@ -803,26 +795,14 @@
                 <w:szCs w:val="20"/>
               </w:rPr>
             </w:pPr>
-            <w:proofErr w:type="spellStart"/>
-            <w:r>
-              <w:rPr>
-                <w:rFonts w:ascii="Times New Roman" w:eastAsia="Times New Roman" w:hAnsi="Times New Roman" w:cs="Times New Roman"/>
-                <w:sz w:val="20"/>
-                <w:szCs w:val="20"/>
-              </w:rPr>
-              <w:t>Name</w:t>
-            </w:r>
-            <w:proofErr w:type="gramStart"/>
-            <w:r>
-              <w:rPr>
-                <w:rFonts w:ascii="Times New Roman" w:eastAsia="Times New Roman" w:hAnsi="Times New Roman" w:cs="Times New Roman"/>
-                <w:sz w:val="20"/>
-                <w:szCs w:val="20"/>
-              </w:rPr>
-              <w:t>:Coffee</w:t>
-            </w:r>
-            <w:proofErr w:type="spellEnd"/>
-            <w:proofErr w:type="gramEnd"/>
+            <w:r>
+              <w:rPr>
+                <w:rFonts w:ascii="Times New Roman" w:eastAsia="Times New Roman" w:hAnsi="Times New Roman" w:cs="Times New Roman"/>
+                <w:sz w:val="20"/>
+                <w:szCs w:val="20"/>
+              </w:rPr>
+              <w:t>Name:Coffee</w:t>
+            </w:r>
           </w:p>
           <w:p>
             <w:pPr>
@@ -911,6 +891,32 @@
                 <w:szCs w:val="18"/>
               </w:rPr>
             </w:pPr>
+            <w:r>
+              <w:rPr>
+                <w:rFonts w:ascii="Times New Roman" w:eastAsia="Times New Roman" w:hAnsi="Times New Roman" w:cs="Times New Roman"/>
+                <w:sz w:val="18"/>
+                <w:szCs w:val="18"/>
+              </w:rPr>
+              <w:t>Failure message displayed</w:t>
+            </w:r>
+          </w:p>
+          <w:p>
+            <w:pPr>
+              <w:spacing w:after="0" w:line="240" w:lineRule="auto"/>
+              <w:rPr>
+                <w:rFonts w:ascii="Times New Roman" w:eastAsia="Times New Roman" w:hAnsi="Times New Roman" w:cs="Times New Roman"/>
+                <w:sz w:val="18"/>
+                <w:szCs w:val="18"/>
+              </w:rPr>
+            </w:pPr>
+            <w:r>
+              <w:rPr>
+                <w:rFonts w:ascii="Times New Roman" w:eastAsia="Times New Roman" w:hAnsi="Times New Roman" w:cs="Times New Roman"/>
+                <w:sz w:val="18"/>
+                <w:szCs w:val="18"/>
+              </w:rPr>
+              <w:t>New Coffee is not added.</w:t>
+            </w:r>
           </w:p>
         </w:tc>
       </w:tr>
@@ -938,7 +944,6 @@
                 <w:szCs w:val="20"/>
               </w:rPr>
             </w:pPr>
-            <w:proofErr w:type="gramStart"/>
             <w:r>
               <w:rPr>
                 <w:rFonts w:ascii="Times New Roman" w:eastAsia="Times New Roman" w:hAnsi="Times New Roman" w:cs="Times New Roman"/>
@@ -947,7 +952,6 @@
               </w:rPr>
               <w:t>addRecipe4</w:t>
             </w:r>
-            <w:proofErr w:type="gramEnd"/>
           </w:p>
         </w:tc>
         <w:tc>
@@ -976,25 +980,7 @@
                 <w:sz w:val="20"/>
                 <w:szCs w:val="20"/>
               </w:rPr>
-              <w:t xml:space="preserve">Precondition: Run </w:t>
-            </w:r>
-            <w:proofErr w:type="spellStart"/>
-            <w:r>
-              <w:rPr>
-                <w:rFonts w:ascii="Times New Roman" w:eastAsia="Times New Roman" w:hAnsi="Times New Roman" w:cs="Times New Roman"/>
-                <w:sz w:val="20"/>
-                <w:szCs w:val="20"/>
-              </w:rPr>
-              <w:t>CoffeeMaker</w:t>
-            </w:r>
-            <w:proofErr w:type="spellEnd"/>
-            <w:r>
-              <w:rPr>
-                <w:rFonts w:ascii="Times New Roman" w:eastAsia="Times New Roman" w:hAnsi="Times New Roman" w:cs="Times New Roman"/>
-                <w:sz w:val="20"/>
-                <w:szCs w:val="20"/>
-              </w:rPr>
-              <w:t>, 3 beverages added.</w:t>
+              <w:t>Precondition: Run CoffeeMaker, 3 beverages added.</w:t>
             </w:r>
           </w:p>
           <w:p>
@@ -1049,33 +1035,25 @@
                 <w:sz w:val="20"/>
                 <w:szCs w:val="20"/>
               </w:rPr>
-              <w:t>Price</w:t>
-            </w:r>
-            <w:proofErr w:type="gramStart"/>
-            <w:r>
-              <w:rPr>
-                <w:rFonts w:ascii="Times New Roman" w:eastAsia="Times New Roman" w:hAnsi="Times New Roman" w:cs="Times New Roman"/>
-                <w:sz w:val="20"/>
-                <w:szCs w:val="20"/>
-              </w:rPr>
-              <w:t>:50</w:t>
-            </w:r>
-            <w:r>
-              <w:rPr>
-                <w:rFonts w:ascii="Times New Roman" w:eastAsia="Times New Roman" w:hAnsi="Times New Roman" w:cs="Times New Roman"/>
-                <w:sz w:val="20"/>
-                <w:szCs w:val="20"/>
-              </w:rPr>
-              <w:t>Coffee</w:t>
-            </w:r>
-            <w:proofErr w:type="gramEnd"/>
-            <w:r>
-              <w:rPr>
-                <w:rFonts w:ascii="Times New Roman" w:eastAsia="Times New Roman" w:hAnsi="Times New Roman" w:cs="Times New Roman"/>
-                <w:sz w:val="20"/>
-                <w:szCs w:val="20"/>
-              </w:rPr>
-              <w:t>: 3</w:t>
+              <w:t>Price:50</w:t>
+            </w:r>
+          </w:p>
+          <w:p>
+            <w:pPr>
+              <w:spacing w:after="100" w:afterAutospacing="1" w:line="240" w:lineRule="auto"/>
+              <w:rPr>
+                <w:rFonts w:ascii="Times New Roman" w:eastAsia="Times New Roman" w:hAnsi="Times New Roman" w:cs="Times New Roman"/>
+                <w:sz w:val="20"/>
+                <w:szCs w:val="20"/>
+              </w:rPr>
+            </w:pPr>
+            <w:r>
+              <w:rPr>
+                <w:rFonts w:ascii="Times New Roman" w:eastAsia="Times New Roman" w:hAnsi="Times New Roman" w:cs="Times New Roman"/>
+                <w:sz w:val="20"/>
+                <w:szCs w:val="20"/>
+              </w:rPr>
+              <w:t>Coffee: 3</w:t>
             </w:r>
             <w:r>
               <w:rPr>
@@ -1203,6 +1181,14 @@
                 <w:szCs w:val="18"/>
               </w:rPr>
             </w:pPr>
+            <w:r>
+              <w:rPr>
+                <w:rFonts w:ascii="Times New Roman" w:eastAsia="Times New Roman" w:hAnsi="Times New Roman" w:cs="Times New Roman"/>
+                <w:sz w:val="18"/>
+                <w:szCs w:val="18"/>
+              </w:rPr>
+              <w:t>Coffee maker allows up to 4 beverages to be added.</w:t>
+            </w:r>
           </w:p>
         </w:tc>
       </w:tr>
@@ -1231,7 +1217,6 @@
                 <w:szCs w:val="20"/>
               </w:rPr>
             </w:pPr>
-            <w:proofErr w:type="gramStart"/>
             <w:r>
               <w:rPr>
                 <w:rFonts w:ascii="Times New Roman" w:eastAsia="Times New Roman" w:hAnsi="Times New Roman" w:cs="Times New Roman"/>
@@ -1241,7 +1226,6 @@
               <w:lastRenderedPageBreak/>
               <w:t>deleteRecipe1</w:t>
             </w:r>
-            <w:proofErr w:type="gramEnd"/>
           </w:p>
         </w:tc>
         <w:tc>
@@ -1369,6 +1353,14 @@
                 <w:szCs w:val="18"/>
               </w:rPr>
               <w:t> </w:t>
+            </w:r>
+            <w:r>
+              <w:rPr>
+                <w:rFonts w:ascii="Times New Roman" w:eastAsia="Times New Roman" w:hAnsi="Times New Roman" w:cs="Times New Roman"/>
+                <w:sz w:val="18"/>
+                <w:szCs w:val="18"/>
+              </w:rPr>
+              <w:t>Delete is successful</w:t>
             </w:r>
           </w:p>
         </w:tc>
@@ -1397,7 +1389,6 @@
                 <w:szCs w:val="20"/>
               </w:rPr>
             </w:pPr>
-            <w:proofErr w:type="gramStart"/>
             <w:r>
               <w:rPr>
                 <w:rFonts w:ascii="Times New Roman" w:eastAsia="Times New Roman" w:hAnsi="Times New Roman" w:cs="Times New Roman"/>
@@ -1406,7 +1397,6 @@
               </w:rPr>
               <w:t>deleteRecipe2</w:t>
             </w:r>
-            <w:proofErr w:type="gramEnd"/>
           </w:p>
         </w:tc>
         <w:tc>
@@ -1435,18 +1425,8 @@
                 <w:sz w:val="20"/>
                 <w:szCs w:val="20"/>
               </w:rPr>
-              <w:t xml:space="preserve">Run </w:t>
-            </w:r>
-            <w:proofErr w:type="spellStart"/>
-            <w:r>
-              <w:rPr>
-                <w:rFonts w:ascii="Times New Roman" w:eastAsia="Times New Roman" w:hAnsi="Times New Roman" w:cs="Times New Roman"/>
-                <w:sz w:val="20"/>
-                <w:szCs w:val="20"/>
-              </w:rPr>
-              <w:t>CoffeeMaker</w:t>
-            </w:r>
-            <w:proofErr w:type="spellEnd"/>
+              <w:t>Run CoffeeMaker</w:t>
+            </w:r>
           </w:p>
           <w:p>
             <w:pPr>
@@ -1571,6 +1551,32 @@
                 <w:szCs w:val="18"/>
               </w:rPr>
             </w:pPr>
+            <w:r>
+              <w:rPr>
+                <w:rFonts w:ascii="Times New Roman" w:eastAsia="Times New Roman" w:hAnsi="Times New Roman" w:cs="Times New Roman"/>
+                <w:sz w:val="18"/>
+                <w:szCs w:val="18"/>
+              </w:rPr>
+              <w:t>Failure message displays</w:t>
+            </w:r>
+          </w:p>
+          <w:p>
+            <w:pPr>
+              <w:spacing w:after="0" w:line="240" w:lineRule="auto"/>
+              <w:rPr>
+                <w:rFonts w:ascii="Times New Roman" w:eastAsia="Times New Roman" w:hAnsi="Times New Roman" w:cs="Times New Roman"/>
+                <w:sz w:val="18"/>
+                <w:szCs w:val="18"/>
+              </w:rPr>
+            </w:pPr>
+            <w:r>
+              <w:rPr>
+                <w:rFonts w:ascii="Times New Roman" w:eastAsia="Times New Roman" w:hAnsi="Times New Roman" w:cs="Times New Roman"/>
+                <w:sz w:val="18"/>
+                <w:szCs w:val="18"/>
+              </w:rPr>
+              <w:t>No beverage is deleted.</w:t>
+            </w:r>
           </w:p>
         </w:tc>
       </w:tr>
@@ -1599,7 +1605,6 @@
                 <w:szCs w:val="20"/>
               </w:rPr>
             </w:pPr>
-            <w:proofErr w:type="gramStart"/>
             <w:r>
               <w:rPr>
                 <w:rFonts w:ascii="Times New Roman" w:eastAsia="Times New Roman" w:hAnsi="Times New Roman" w:cs="Times New Roman"/>
@@ -1616,7 +1621,6 @@
               </w:rPr>
               <w:t>1</w:t>
             </w:r>
-            <w:proofErr w:type="gramEnd"/>
           </w:p>
         </w:tc>
         <w:tc>
@@ -1813,6 +1817,14 @@
                 <w:szCs w:val="18"/>
               </w:rPr>
               <w:t> </w:t>
+            </w:r>
+            <w:r>
+              <w:rPr>
+                <w:rFonts w:ascii="Times New Roman" w:eastAsia="Times New Roman" w:hAnsi="Times New Roman" w:cs="Times New Roman"/>
+                <w:sz w:val="18"/>
+                <w:szCs w:val="18"/>
+              </w:rPr>
+              <w:t>Coffee is successfully edited</w:t>
             </w:r>
           </w:p>
         </w:tc>
@@ -1841,7 +1853,6 @@
                 <w:szCs w:val="20"/>
               </w:rPr>
             </w:pPr>
-            <w:proofErr w:type="gramStart"/>
             <w:r>
               <w:rPr>
                 <w:rFonts w:ascii="Times New Roman" w:eastAsia="Times New Roman" w:hAnsi="Times New Roman" w:cs="Times New Roman"/>
@@ -1850,7 +1861,6 @@
               </w:rPr>
               <w:t>editRecipe2</w:t>
             </w:r>
-            <w:proofErr w:type="gramEnd"/>
           </w:p>
         </w:tc>
         <w:tc>
@@ -1879,18 +1889,8 @@
                 <w:sz w:val="20"/>
                 <w:szCs w:val="20"/>
               </w:rPr>
-              <w:t xml:space="preserve">Run </w:t>
-            </w:r>
-            <w:proofErr w:type="spellStart"/>
-            <w:r>
-              <w:rPr>
-                <w:rFonts w:ascii="Times New Roman" w:eastAsia="Times New Roman" w:hAnsi="Times New Roman" w:cs="Times New Roman"/>
-                <w:sz w:val="20"/>
-                <w:szCs w:val="20"/>
-              </w:rPr>
-              <w:t>CoffeeMaker</w:t>
-            </w:r>
-            <w:proofErr w:type="spellEnd"/>
+              <w:t>Run CoffeeMaker</w:t>
+            </w:r>
           </w:p>
           <w:p>
             <w:pPr>
@@ -1925,6 +1925,7 @@
                 <w:sz w:val="20"/>
                 <w:szCs w:val="20"/>
               </w:rPr>
+              <w:lastRenderedPageBreak/>
               <w:t>No option allows for the name to be changed</w:t>
             </w:r>
           </w:p>
@@ -1965,6 +1966,7 @@
                 <w:sz w:val="20"/>
                 <w:szCs w:val="20"/>
               </w:rPr>
+              <w:lastRenderedPageBreak/>
               <w:t>No option to change name.</w:t>
             </w:r>
           </w:p>
@@ -1989,6 +1991,14 @@
                 <w:szCs w:val="18"/>
               </w:rPr>
             </w:pPr>
+            <w:r>
+              <w:rPr>
+                <w:rFonts w:ascii="Times New Roman" w:eastAsia="Times New Roman" w:hAnsi="Times New Roman" w:cs="Times New Roman"/>
+                <w:sz w:val="18"/>
+                <w:szCs w:val="18"/>
+              </w:rPr>
+              <w:t>No option to change name</w:t>
+            </w:r>
           </w:p>
         </w:tc>
       </w:tr>
@@ -2016,8 +2026,6 @@
                 <w:szCs w:val="20"/>
               </w:rPr>
             </w:pPr>
-            <w:proofErr w:type="spellStart"/>
-            <w:proofErr w:type="gramStart"/>
             <w:r>
               <w:rPr>
                 <w:rFonts w:ascii="Times New Roman" w:eastAsia="Times New Roman" w:hAnsi="Times New Roman" w:cs="Times New Roman"/>
@@ -2027,8 +2035,6 @@
               <w:lastRenderedPageBreak/>
               <w:t>checkOptions</w:t>
             </w:r>
-            <w:proofErr w:type="spellEnd"/>
-            <w:proofErr w:type="gramEnd"/>
           </w:p>
         </w:tc>
         <w:tc>
@@ -2057,18 +2063,8 @@
                 <w:sz w:val="20"/>
                 <w:szCs w:val="20"/>
               </w:rPr>
-              <w:t xml:space="preserve">Run </w:t>
-            </w:r>
-            <w:proofErr w:type="spellStart"/>
-            <w:r>
-              <w:rPr>
-                <w:rFonts w:ascii="Times New Roman" w:eastAsia="Times New Roman" w:hAnsi="Times New Roman" w:cs="Times New Roman"/>
-                <w:sz w:val="20"/>
-                <w:szCs w:val="20"/>
-              </w:rPr>
-              <w:t>CoffeeMaker</w:t>
-            </w:r>
-            <w:proofErr w:type="spellEnd"/>
+              <w:t>Run CoffeeMaker</w:t>
+            </w:r>
           </w:p>
         </w:tc>
         <w:tc>
@@ -2205,18 +2201,8 @@
                 <w:sz w:val="20"/>
                 <w:szCs w:val="20"/>
               </w:rPr>
-              <w:t xml:space="preserve">6. Purchase </w:t>
-            </w:r>
-            <w:proofErr w:type="spellStart"/>
-            <w:r>
-              <w:rPr>
-                <w:rFonts w:ascii="Times New Roman" w:eastAsia="Times New Roman" w:hAnsi="Times New Roman" w:cs="Times New Roman"/>
-                <w:sz w:val="20"/>
-                <w:szCs w:val="20"/>
-              </w:rPr>
-              <w:t>Bevarage</w:t>
-            </w:r>
-            <w:proofErr w:type="spellEnd"/>
+              <w:t>6. Purchase Bevarage</w:t>
+            </w:r>
           </w:p>
           <w:p>
             <w:pPr>
@@ -2249,6 +2235,14 @@
                 <w:szCs w:val="18"/>
               </w:rPr>
             </w:pPr>
+            <w:r>
+              <w:rPr>
+                <w:rFonts w:ascii="Times New Roman" w:eastAsia="Times New Roman" w:hAnsi="Times New Roman" w:cs="Times New Roman"/>
+                <w:sz w:val="18"/>
+                <w:szCs w:val="18"/>
+              </w:rPr>
+              <w:t>6. Make Coffee</w:t>
+            </w:r>
           </w:p>
         </w:tc>
       </w:tr>
@@ -2276,7 +2270,6 @@
                 <w:szCs w:val="20"/>
               </w:rPr>
             </w:pPr>
-            <w:proofErr w:type="gramStart"/>
             <w:r>
               <w:rPr>
                 <w:rFonts w:ascii="Times New Roman" w:eastAsia="Times New Roman" w:hAnsi="Times New Roman" w:cs="Times New Roman"/>
@@ -2285,7 +2278,6 @@
               </w:rPr>
               <w:t>addInventory1</w:t>
             </w:r>
-            <w:proofErr w:type="gramEnd"/>
           </w:p>
         </w:tc>
         <w:tc>
@@ -2314,18 +2306,8 @@
                 <w:sz w:val="20"/>
                 <w:szCs w:val="20"/>
               </w:rPr>
-              <w:t xml:space="preserve">Precondition: Run </w:t>
-            </w:r>
-            <w:proofErr w:type="spellStart"/>
-            <w:r>
-              <w:rPr>
-                <w:rFonts w:ascii="Times New Roman" w:eastAsia="Times New Roman" w:hAnsi="Times New Roman" w:cs="Times New Roman"/>
-                <w:sz w:val="20"/>
-                <w:szCs w:val="20"/>
-              </w:rPr>
-              <w:t>CoffeeMaker</w:t>
-            </w:r>
-            <w:proofErr w:type="spellEnd"/>
+              <w:t>Precondition: Run CoffeeMaker</w:t>
+            </w:r>
           </w:p>
           <w:p>
             <w:pPr>
@@ -2494,6 +2476,14 @@
                 <w:szCs w:val="18"/>
               </w:rPr>
             </w:pPr>
+            <w:r>
+              <w:rPr>
+                <w:rFonts w:ascii="Times New Roman" w:eastAsia="Times New Roman" w:hAnsi="Times New Roman" w:cs="Times New Roman"/>
+                <w:sz w:val="18"/>
+                <w:szCs w:val="18"/>
+              </w:rPr>
+              <w:t>Fails to add to inventory when sugar is greater than 0. No message is displayed.</w:t>
+            </w:r>
           </w:p>
         </w:tc>
       </w:tr>
@@ -2521,7 +2511,6 @@
                 <w:szCs w:val="20"/>
               </w:rPr>
             </w:pPr>
-            <w:proofErr w:type="gramStart"/>
             <w:r>
               <w:rPr>
                 <w:rFonts w:ascii="Times New Roman" w:eastAsia="Times New Roman" w:hAnsi="Times New Roman" w:cs="Times New Roman"/>
@@ -2530,7 +2519,6 @@
               </w:rPr>
               <w:t>addInventory2</w:t>
             </w:r>
-            <w:proofErr w:type="gramEnd"/>
           </w:p>
         </w:tc>
         <w:tc>
@@ -2559,18 +2547,8 @@
                 <w:sz w:val="20"/>
                 <w:szCs w:val="20"/>
               </w:rPr>
-              <w:t xml:space="preserve">Run </w:t>
-            </w:r>
-            <w:proofErr w:type="spellStart"/>
-            <w:r>
-              <w:rPr>
-                <w:rFonts w:ascii="Times New Roman" w:eastAsia="Times New Roman" w:hAnsi="Times New Roman" w:cs="Times New Roman"/>
-                <w:sz w:val="20"/>
-                <w:szCs w:val="20"/>
-              </w:rPr>
-              <w:t>CoffeeMaker</w:t>
-            </w:r>
-            <w:proofErr w:type="spellEnd"/>
+              <w:t>Run CoffeeMaker</w:t>
+            </w:r>
           </w:p>
           <w:p>
             <w:pPr>
@@ -2695,6 +2673,32 @@
                 <w:szCs w:val="18"/>
               </w:rPr>
             </w:pPr>
+            <w:r>
+              <w:rPr>
+                <w:rFonts w:ascii="Times New Roman" w:eastAsia="Times New Roman" w:hAnsi="Times New Roman" w:cs="Times New Roman"/>
+                <w:sz w:val="18"/>
+                <w:szCs w:val="18"/>
+              </w:rPr>
+              <w:t>Failure message displays.</w:t>
+            </w:r>
+          </w:p>
+          <w:p>
+            <w:pPr>
+              <w:spacing w:after="0" w:line="240" w:lineRule="auto"/>
+              <w:rPr>
+                <w:rFonts w:ascii="Times New Roman" w:eastAsia="Times New Roman" w:hAnsi="Times New Roman" w:cs="Times New Roman"/>
+                <w:sz w:val="18"/>
+                <w:szCs w:val="18"/>
+              </w:rPr>
+            </w:pPr>
+            <w:r>
+              <w:rPr>
+                <w:rFonts w:ascii="Times New Roman" w:eastAsia="Times New Roman" w:hAnsi="Times New Roman" w:cs="Times New Roman"/>
+                <w:sz w:val="18"/>
+                <w:szCs w:val="18"/>
+              </w:rPr>
+              <w:t>Inventory not changed.</w:t>
+            </w:r>
           </w:p>
         </w:tc>
       </w:tr>
@@ -2722,8 +2726,6 @@
                 <w:szCs w:val="20"/>
               </w:rPr>
             </w:pPr>
-            <w:proofErr w:type="spellStart"/>
-            <w:proofErr w:type="gramStart"/>
             <w:r>
               <w:rPr>
                 <w:rFonts w:ascii="Times New Roman" w:eastAsia="Times New Roman" w:hAnsi="Times New Roman" w:cs="Times New Roman"/>
@@ -2732,8 +2734,6 @@
               </w:rPr>
               <w:t>checkInventory</w:t>
             </w:r>
-            <w:proofErr w:type="spellEnd"/>
-            <w:proofErr w:type="gramEnd"/>
           </w:p>
         </w:tc>
         <w:tc>
@@ -2762,18 +2762,8 @@
                 <w:sz w:val="20"/>
                 <w:szCs w:val="20"/>
               </w:rPr>
-              <w:t xml:space="preserve">Run </w:t>
-            </w:r>
-            <w:proofErr w:type="spellStart"/>
-            <w:r>
-              <w:rPr>
-                <w:rFonts w:ascii="Times New Roman" w:eastAsia="Times New Roman" w:hAnsi="Times New Roman" w:cs="Times New Roman"/>
-                <w:sz w:val="20"/>
-                <w:szCs w:val="20"/>
-              </w:rPr>
-              <w:t>CoffeeMaker</w:t>
-            </w:r>
-            <w:proofErr w:type="spellEnd"/>
+              <w:t>Run CoffeeMaker</w:t>
+            </w:r>
           </w:p>
           <w:p>
             <w:pPr>
@@ -2848,6 +2838,7 @@
                 <w:sz w:val="20"/>
                 <w:szCs w:val="20"/>
               </w:rPr>
+              <w:lastRenderedPageBreak/>
               <w:t>Current Inventory displays</w:t>
             </w:r>
           </w:p>
@@ -2872,6 +2863,14 @@
                 <w:szCs w:val="18"/>
               </w:rPr>
             </w:pPr>
+            <w:r>
+              <w:rPr>
+                <w:rFonts w:ascii="Times New Roman" w:eastAsia="Times New Roman" w:hAnsi="Times New Roman" w:cs="Times New Roman"/>
+                <w:sz w:val="18"/>
+                <w:szCs w:val="18"/>
+              </w:rPr>
+              <w:t>Current Inventory displays</w:t>
+            </w:r>
           </w:p>
         </w:tc>
       </w:tr>
@@ -2899,16 +2898,15 @@
                 <w:szCs w:val="20"/>
               </w:rPr>
             </w:pPr>
-            <w:proofErr w:type="gramStart"/>
-            <w:r>
-              <w:rPr>
-                <w:rFonts w:ascii="Times New Roman" w:eastAsia="Times New Roman" w:hAnsi="Times New Roman" w:cs="Times New Roman"/>
-                <w:sz w:val="20"/>
-                <w:szCs w:val="20"/>
-              </w:rPr>
+            <w:r>
+              <w:rPr>
+                <w:rFonts w:ascii="Times New Roman" w:eastAsia="Times New Roman" w:hAnsi="Times New Roman" w:cs="Times New Roman"/>
+                <w:sz w:val="20"/>
+                <w:szCs w:val="20"/>
+              </w:rPr>
+              <w:lastRenderedPageBreak/>
               <w:t>purchaseBeverage1</w:t>
             </w:r>
-            <w:proofErr w:type="gramEnd"/>
           </w:p>
         </w:tc>
         <w:tc>
@@ -2937,72 +2935,25 @@
                 <w:sz w:val="20"/>
                 <w:szCs w:val="20"/>
               </w:rPr>
-              <w:t xml:space="preserve">Run </w:t>
-            </w:r>
-            <w:proofErr w:type="spellStart"/>
-            <w:r>
-              <w:rPr>
-                <w:rFonts w:ascii="Times New Roman" w:eastAsia="Times New Roman" w:hAnsi="Times New Roman" w:cs="Times New Roman"/>
-                <w:sz w:val="20"/>
-                <w:szCs w:val="20"/>
-              </w:rPr>
-              <w:t>CoffeeMaker</w:t>
-            </w:r>
-            <w:proofErr w:type="spellEnd"/>
-          </w:p>
-          <w:p>
-            <w:pPr>
-              <w:spacing w:after="100" w:afterAutospacing="1" w:line="240" w:lineRule="auto"/>
-              <w:rPr>
-                <w:rFonts w:ascii="Times New Roman" w:eastAsia="Times New Roman" w:hAnsi="Times New Roman" w:cs="Times New Roman"/>
-                <w:sz w:val="20"/>
-                <w:szCs w:val="20"/>
-              </w:rPr>
-            </w:pPr>
-            <w:r>
-              <w:rPr>
-                <w:rFonts w:ascii="Times New Roman" w:eastAsia="Times New Roman" w:hAnsi="Times New Roman" w:cs="Times New Roman"/>
-                <w:sz w:val="20"/>
-                <w:szCs w:val="20"/>
-              </w:rPr>
-              <w:lastRenderedPageBreak/>
-              <w:t>Enter: Menu option 6, “</w:t>
-            </w:r>
-            <w:proofErr w:type="spellStart"/>
-            <w:r>
-              <w:rPr>
-                <w:rFonts w:ascii="Times New Roman" w:eastAsia="Times New Roman" w:hAnsi="Times New Roman" w:cs="Times New Roman"/>
-                <w:sz w:val="20"/>
-                <w:szCs w:val="20"/>
-              </w:rPr>
-              <w:t>Purcahse</w:t>
-            </w:r>
-            <w:proofErr w:type="spellEnd"/>
-            <w:r>
-              <w:rPr>
-                <w:rFonts w:ascii="Times New Roman" w:eastAsia="Times New Roman" w:hAnsi="Times New Roman" w:cs="Times New Roman"/>
-                <w:sz w:val="20"/>
-                <w:szCs w:val="20"/>
-              </w:rPr>
-              <w:t xml:space="preserve"> </w:t>
-            </w:r>
-            <w:proofErr w:type="spellStart"/>
-            <w:r>
-              <w:rPr>
-                <w:rFonts w:ascii="Times New Roman" w:eastAsia="Times New Roman" w:hAnsi="Times New Roman" w:cs="Times New Roman"/>
-                <w:sz w:val="20"/>
-                <w:szCs w:val="20"/>
-              </w:rPr>
-              <w:t>Bevarage</w:t>
-            </w:r>
-            <w:proofErr w:type="spellEnd"/>
-            <w:r>
-              <w:rPr>
-                <w:rFonts w:ascii="Times New Roman" w:eastAsia="Times New Roman" w:hAnsi="Times New Roman" w:cs="Times New Roman"/>
-                <w:sz w:val="20"/>
-                <w:szCs w:val="20"/>
-              </w:rPr>
-              <w:t>”</w:t>
+              <w:t>Run CoffeeMaker</w:t>
+            </w:r>
+          </w:p>
+          <w:p>
+            <w:pPr>
+              <w:spacing w:after="100" w:afterAutospacing="1" w:line="240" w:lineRule="auto"/>
+              <w:rPr>
+                <w:rFonts w:ascii="Times New Roman" w:eastAsia="Times New Roman" w:hAnsi="Times New Roman" w:cs="Times New Roman"/>
+                <w:sz w:val="20"/>
+                <w:szCs w:val="20"/>
+              </w:rPr>
+            </w:pPr>
+            <w:r>
+              <w:rPr>
+                <w:rFonts w:ascii="Times New Roman" w:eastAsia="Times New Roman" w:hAnsi="Times New Roman" w:cs="Times New Roman"/>
+                <w:sz w:val="20"/>
+                <w:szCs w:val="20"/>
+              </w:rPr>
+              <w:t>Enter: Menu option 6, “Purcahse Bevarage”</w:t>
             </w:r>
           </w:p>
           <w:p>
@@ -3116,7 +3067,6 @@
                 <w:sz w:val="20"/>
                 <w:szCs w:val="20"/>
               </w:rPr>
-              <w:lastRenderedPageBreak/>
               <w:t>Appropriate change is returned</w:t>
             </w:r>
           </w:p>
@@ -3159,6 +3109,32 @@
                 <w:szCs w:val="18"/>
               </w:rPr>
             </w:pPr>
+            <w:r>
+              <w:rPr>
+                <w:rFonts w:ascii="Times New Roman" w:eastAsia="Times New Roman" w:hAnsi="Times New Roman" w:cs="Times New Roman"/>
+                <w:sz w:val="18"/>
+                <w:szCs w:val="18"/>
+              </w:rPr>
+              <w:t>Appropriate change is returned</w:t>
+            </w:r>
+          </w:p>
+          <w:p>
+            <w:pPr>
+              <w:spacing w:after="0" w:line="240" w:lineRule="auto"/>
+              <w:rPr>
+                <w:rFonts w:ascii="Times New Roman" w:eastAsia="Times New Roman" w:hAnsi="Times New Roman" w:cs="Times New Roman"/>
+                <w:sz w:val="18"/>
+                <w:szCs w:val="18"/>
+              </w:rPr>
+            </w:pPr>
+            <w:r>
+              <w:rPr>
+                <w:rFonts w:ascii="Times New Roman" w:eastAsia="Times New Roman" w:hAnsi="Times New Roman" w:cs="Times New Roman"/>
+                <w:sz w:val="18"/>
+                <w:szCs w:val="18"/>
+              </w:rPr>
+              <w:t>Inventory is updated properly</w:t>
+            </w:r>
           </w:p>
         </w:tc>
       </w:tr>
@@ -3186,17 +3162,14 @@
                 <w:szCs w:val="20"/>
               </w:rPr>
             </w:pPr>
-            <w:proofErr w:type="gramStart"/>
-            <w:r>
-              <w:rPr>
-                <w:rFonts w:ascii="Times New Roman" w:eastAsia="Times New Roman" w:hAnsi="Times New Roman" w:cs="Times New Roman"/>
-                <w:sz w:val="20"/>
-                <w:szCs w:val="20"/>
-              </w:rPr>
-              <w:lastRenderedPageBreak/>
+            <w:r>
+              <w:rPr>
+                <w:rFonts w:ascii="Times New Roman" w:eastAsia="Times New Roman" w:hAnsi="Times New Roman" w:cs="Times New Roman"/>
+                <w:sz w:val="20"/>
+                <w:szCs w:val="20"/>
+              </w:rPr>
               <w:t>purchaseBeverage2</w:t>
             </w:r>
-            <w:proofErr w:type="gramEnd"/>
           </w:p>
         </w:tc>
         <w:tc>
@@ -3225,18 +3198,8 @@
                 <w:sz w:val="20"/>
                 <w:szCs w:val="20"/>
               </w:rPr>
-              <w:t xml:space="preserve">Run </w:t>
-            </w:r>
-            <w:proofErr w:type="spellStart"/>
-            <w:r>
-              <w:rPr>
-                <w:rFonts w:ascii="Times New Roman" w:eastAsia="Times New Roman" w:hAnsi="Times New Roman" w:cs="Times New Roman"/>
-                <w:sz w:val="20"/>
-                <w:szCs w:val="20"/>
-              </w:rPr>
-              <w:t>CoffeeMaker</w:t>
-            </w:r>
-            <w:proofErr w:type="spellEnd"/>
+              <w:t>Run CoffeeMaker</w:t>
+            </w:r>
           </w:p>
           <w:p>
             <w:pPr>
@@ -3361,6 +3324,32 @@
                 <w:szCs w:val="18"/>
               </w:rPr>
             </w:pPr>
+            <w:r>
+              <w:rPr>
+                <w:rFonts w:ascii="Times New Roman" w:eastAsia="Times New Roman" w:hAnsi="Times New Roman" w:cs="Times New Roman"/>
+                <w:sz w:val="18"/>
+                <w:szCs w:val="18"/>
+              </w:rPr>
+              <w:t>Selecting a null beverage returns amount paid.</w:t>
+            </w:r>
+          </w:p>
+          <w:p>
+            <w:pPr>
+              <w:spacing w:after="0" w:line="240" w:lineRule="auto"/>
+              <w:rPr>
+                <w:rFonts w:ascii="Times New Roman" w:eastAsia="Times New Roman" w:hAnsi="Times New Roman" w:cs="Times New Roman"/>
+                <w:sz w:val="18"/>
+                <w:szCs w:val="18"/>
+              </w:rPr>
+            </w:pPr>
+            <w:r>
+              <w:rPr>
+                <w:rFonts w:ascii="Times New Roman" w:eastAsia="Times New Roman" w:hAnsi="Times New Roman" w:cs="Times New Roman"/>
+                <w:sz w:val="18"/>
+                <w:szCs w:val="18"/>
+              </w:rPr>
+              <w:t>Selecting an invalid beverage throws a java exception.</w:t>
+            </w:r>
           </w:p>
         </w:tc>
       </w:tr>
@@ -3388,7 +3377,6 @@
                 <w:szCs w:val="20"/>
               </w:rPr>
             </w:pPr>
-            <w:proofErr w:type="gramStart"/>
             <w:r>
               <w:rPr>
                 <w:rFonts w:ascii="Times New Roman" w:eastAsia="Times New Roman" w:hAnsi="Times New Roman" w:cs="Times New Roman"/>
@@ -3397,7 +3385,6 @@
               </w:rPr>
               <w:t>purchaseBeverage3</w:t>
             </w:r>
-            <w:proofErr w:type="gramEnd"/>
           </w:p>
         </w:tc>
         <w:tc>
@@ -3426,18 +3413,8 @@
                 <w:sz w:val="20"/>
                 <w:szCs w:val="20"/>
               </w:rPr>
-              <w:t xml:space="preserve">Run </w:t>
-            </w:r>
-            <w:proofErr w:type="spellStart"/>
-            <w:r>
-              <w:rPr>
-                <w:rFonts w:ascii="Times New Roman" w:eastAsia="Times New Roman" w:hAnsi="Times New Roman" w:cs="Times New Roman"/>
-                <w:sz w:val="20"/>
-                <w:szCs w:val="20"/>
-              </w:rPr>
-              <w:t>CoffeeMaker</w:t>
-            </w:r>
-            <w:proofErr w:type="spellEnd"/>
+              <w:t>Run CoffeeMaker</w:t>
+            </w:r>
           </w:p>
           <w:p>
             <w:pPr>
@@ -3567,31 +3544,57 @@
                 <w:szCs w:val="20"/>
               </w:rPr>
               <w:t>Inventory is unchanged.</w:t>
+            </w:r>
+          </w:p>
+        </w:tc>
+        <w:tc>
+          <w:tcPr>
+            <w:tcW w:w="3690" w:type="dxa"/>
+            <w:tcBorders>
+              <w:top w:val="outset" w:sz="6" w:space="0" w:color="auto"/>
+              <w:left w:val="outset" w:sz="6" w:space="0" w:color="auto"/>
+              <w:bottom w:val="outset" w:sz="6" w:space="0" w:color="auto"/>
+              <w:right w:val="outset" w:sz="6" w:space="0" w:color="auto"/>
+            </w:tcBorders>
+            <w:vAlign w:val="center"/>
+          </w:tcPr>
+          <w:p>
+            <w:pPr>
+              <w:spacing w:after="0" w:line="240" w:lineRule="auto"/>
+              <w:rPr>
+                <w:rFonts w:ascii="Times New Roman" w:eastAsia="Times New Roman" w:hAnsi="Times New Roman" w:cs="Times New Roman"/>
+                <w:sz w:val="18"/>
+                <w:szCs w:val="18"/>
+              </w:rPr>
+            </w:pPr>
+            <w:r>
+              <w:rPr>
+                <w:rFonts w:ascii="Times New Roman" w:eastAsia="Times New Roman" w:hAnsi="Times New Roman" w:cs="Times New Roman"/>
+                <w:sz w:val="18"/>
+                <w:szCs w:val="18"/>
+              </w:rPr>
+              <w:t>Payment is returned</w:t>
+            </w:r>
+          </w:p>
+          <w:p>
+            <w:pPr>
+              <w:spacing w:after="0" w:line="240" w:lineRule="auto"/>
+              <w:rPr>
+                <w:rFonts w:ascii="Times New Roman" w:eastAsia="Times New Roman" w:hAnsi="Times New Roman" w:cs="Times New Roman"/>
+                <w:sz w:val="18"/>
+                <w:szCs w:val="18"/>
+              </w:rPr>
+            </w:pPr>
+            <w:r>
+              <w:rPr>
+                <w:rFonts w:ascii="Times New Roman" w:eastAsia="Times New Roman" w:hAnsi="Times New Roman" w:cs="Times New Roman"/>
+                <w:sz w:val="18"/>
+                <w:szCs w:val="18"/>
+              </w:rPr>
+              <w:t>Inventory is not changed.</w:t>
             </w:r>
             <w:bookmarkStart w:id="0" w:name="_GoBack"/>
             <w:bookmarkEnd w:id="0"/>
-          </w:p>
-        </w:tc>
-        <w:tc>
-          <w:tcPr>
-            <w:tcW w:w="3690" w:type="dxa"/>
-            <w:tcBorders>
-              <w:top w:val="outset" w:sz="6" w:space="0" w:color="auto"/>
-              <w:left w:val="outset" w:sz="6" w:space="0" w:color="auto"/>
-              <w:bottom w:val="outset" w:sz="6" w:space="0" w:color="auto"/>
-              <w:right w:val="outset" w:sz="6" w:space="0" w:color="auto"/>
-            </w:tcBorders>
-            <w:vAlign w:val="center"/>
-          </w:tcPr>
-          <w:p>
-            <w:pPr>
-              <w:spacing w:after="0" w:line="240" w:lineRule="auto"/>
-              <w:rPr>
-                <w:rFonts w:ascii="Times New Roman" w:eastAsia="Times New Roman" w:hAnsi="Times New Roman" w:cs="Times New Roman"/>
-                <w:sz w:val="18"/>
-                <w:szCs w:val="18"/>
-              </w:rPr>
-            </w:pPr>
           </w:p>
         </w:tc>
       </w:tr>
@@ -3612,6 +3615,7 @@
           <w:sz w:val="18"/>
           <w:szCs w:val="18"/>
         </w:rPr>
+        <w:lastRenderedPageBreak/>
         <w:br w:type="textWrapping" w:clear="all"/>
       </w:r>
       <w:r>

</xml_diff>